<commit_message>
#update to identity features
create registeration form with fields validation
create login page
</commit_message>
<xml_diff>
--- a/Assignment_1/Documentation.docx
+++ b/Assignment_1/Documentation.docx
@@ -68,7 +68,23 @@
         <w:t xml:space="preserve">3. </w:t>
       </w:r>
       <w:r>
-        <w:t>Added the items.cs class and the Sales.cs class and scaffolded it with entity</w:t>
+        <w:t xml:space="preserve">Added the </w:t>
+      </w:r>
+      <w:proofErr w:type="spellStart"/>
+      <w:r>
+        <w:t>items.cs</w:t>
+      </w:r>
+      <w:proofErr w:type="spellEnd"/>
+      <w:r>
+        <w:t xml:space="preserve"> class and the </w:t>
+      </w:r>
+      <w:proofErr w:type="spellStart"/>
+      <w:r>
+        <w:t>Sales.cs</w:t>
+      </w:r>
+      <w:proofErr w:type="spellEnd"/>
+      <w:r>
+        <w:t xml:space="preserve"> class and scaffolded it with entity</w:t>
       </w:r>
     </w:p>
     <w:p>
@@ -78,12 +94,28 @@
     </w:p>
     <w:p>
       <w:r>
-        <w:t>updated the database, then add the controller and action names to _Layout.cshtml.</w:t>
-      </w:r>
-    </w:p>
-    <w:p>
-      <w:r>
-        <w:t>4. Edit action ‘index’ in items controller in a way that the index function take a string as its parameter, and it compares the string with each item name from ‘_context.items’ within the function, then it returns the matched results.</w:t>
+        <w:t>updated the database, then add the controller and action names to _</w:t>
+      </w:r>
+      <w:proofErr w:type="spellStart"/>
+      <w:r>
+        <w:t>Layout.cshtml</w:t>
+      </w:r>
+      <w:proofErr w:type="spellEnd"/>
+      <w:r>
+        <w:t>.</w:t>
+      </w:r>
+    </w:p>
+    <w:p>
+      <w:r>
+        <w:t>4. Edit action ‘index’ in items controller in a way that the index function take a string as its parameter, and it compares the string with each item name from ‘_</w:t>
+      </w:r>
+      <w:proofErr w:type="spellStart"/>
+      <w:r>
+        <w:t>context.items</w:t>
+      </w:r>
+      <w:proofErr w:type="spellEnd"/>
+      <w:r>
+        <w:t>’ within the function, then it returns the matched results.</w:t>
       </w:r>
     </w:p>
     <w:p>
@@ -169,7 +201,21 @@
         <w:rPr>
           <w:color w:val="FF0000"/>
         </w:rPr>
-        <w:t>ng g c --skipImport=true add-item</w:t>
+        <w:t>ng g c --</w:t>
+      </w:r>
+      <w:proofErr w:type="spellStart"/>
+      <w:r>
+        <w:rPr>
+          <w:color w:val="FF0000"/>
+        </w:rPr>
+        <w:t>skipImport</w:t>
+      </w:r>
+      <w:proofErr w:type="spellEnd"/>
+      <w:r>
+        <w:rPr>
+          <w:color w:val="FF0000"/>
+        </w:rPr>
+        <w:t>=true add-item</w:t>
       </w:r>
       <w:r>
         <w:t>”</w:t>
@@ -182,7 +228,15 @@
     </w:p>
     <w:p>
       <w:r>
-        <w:t>Use ‘ngFor’ to iterate a list in html file</w:t>
+        <w:t>Use ‘</w:t>
+      </w:r>
+      <w:proofErr w:type="spellStart"/>
+      <w:r>
+        <w:t>ngFor</w:t>
+      </w:r>
+      <w:proofErr w:type="spellEnd"/>
+      <w:r>
+        <w:t>’ to iterate a list in html file</w:t>
       </w:r>
     </w:p>
     <w:p/>
@@ -250,8 +304,39 @@
           <w:sz w:val="19"/>
           <w:szCs w:val="19"/>
         </w:rPr>
-        <w:t>@Input() item : MyItem</w:t>
-      </w:r>
+        <w:t>@</w:t>
+      </w:r>
+      <w:proofErr w:type="gramStart"/>
+      <w:r>
+        <w:rPr>
+          <w:rFonts w:ascii="Consolas" w:hAnsi="Consolas" w:cs="Consolas"/>
+          <w:color w:val="000000"/>
+          <w:sz w:val="19"/>
+          <w:szCs w:val="19"/>
+        </w:rPr>
+        <w:t>Input(</w:t>
+      </w:r>
+      <w:proofErr w:type="gramEnd"/>
+      <w:r>
+        <w:rPr>
+          <w:rFonts w:ascii="Consolas" w:hAnsi="Consolas" w:cs="Consolas"/>
+          <w:color w:val="000000"/>
+          <w:sz w:val="19"/>
+          <w:szCs w:val="19"/>
+        </w:rPr>
+        <w:t xml:space="preserve">) item : </w:t>
+      </w:r>
+      <w:proofErr w:type="spellStart"/>
+      <w:r>
+        <w:rPr>
+          <w:rFonts w:ascii="Consolas" w:hAnsi="Consolas" w:cs="Consolas"/>
+          <w:color w:val="000000"/>
+          <w:sz w:val="19"/>
+          <w:szCs w:val="19"/>
+        </w:rPr>
+        <w:t>MyItem</w:t>
+      </w:r>
+      <w:proofErr w:type="spellEnd"/>
     </w:p>
     <w:p>
       <w:pPr>
@@ -345,7 +430,20 @@
     </w:p>
     <w:p>
       <w:r>
-        <w:t xml:space="preserve">Configure “item-list.component.ts” to make http call to get data from a json file </w:t>
+        <w:t>Configure “item-</w:t>
+      </w:r>
+      <w:proofErr w:type="spellStart"/>
+      <w:proofErr w:type="gramStart"/>
+      <w:r>
+        <w:t>list.component</w:t>
+      </w:r>
+      <w:proofErr w:type="gramEnd"/>
+      <w:r>
+        <w:t>.ts</w:t>
+      </w:r>
+      <w:proofErr w:type="spellEnd"/>
+      <w:r>
+        <w:t xml:space="preserve">” to make http call to get data from a json file </w:t>
       </w:r>
     </w:p>
     <w:p>
@@ -361,8 +459,13 @@
       <w:r>
         <w:t>ject dependency: “</w:t>
       </w:r>
-      <w:r>
-        <w:t>constructor(private http:HttpClient) { }</w:t>
+      <w:proofErr w:type="gramStart"/>
+      <w:r>
+        <w:t>constructor(</w:t>
+      </w:r>
+      <w:proofErr w:type="gramEnd"/>
+      <w:r>
+        <w:t>private http:HttpClient) { }</w:t>
       </w:r>
       <w:r>
         <w:t>”</w:t>
@@ -381,7 +484,15 @@
     </w:p>
     <w:p>
       <w:r>
-        <w:t>Angular services are singleton object that get instantiated only once during the lifecycle of an application, the main objective of the service is to organize and shared business logic and data and function with different conponents.</w:t>
+        <w:t xml:space="preserve">Angular services are singleton object that get instantiated only once during the lifecycle of an application, the main objective of the service is to organize and shared business logic and data and function with different </w:t>
+      </w:r>
+      <w:proofErr w:type="spellStart"/>
+      <w:r>
+        <w:t>conponents</w:t>
+      </w:r>
+      <w:proofErr w:type="spellEnd"/>
+      <w:r>
+        <w:t>.</w:t>
       </w:r>
     </w:p>
     <w:p>
@@ -391,12 +502,27 @@
     </w:p>
     <w:p>
       <w:r>
-        <w:t>A service can be used for the whole applicaiton</w:t>
-      </w:r>
-    </w:p>
-    <w:p>
-      <w:r>
-        <w:t>Create ‘add-item’ component, register it and assign a path to it in ‘app.module’</w:t>
+        <w:t xml:space="preserve">A service can be used for the whole </w:t>
+      </w:r>
+      <w:proofErr w:type="spellStart"/>
+      <w:r>
+        <w:t>applicaiton</w:t>
+      </w:r>
+      <w:proofErr w:type="spellEnd"/>
+    </w:p>
+    <w:p>
+      <w:r>
+        <w:t>Create ‘add-item’ component, register it and assign a path to it in ‘</w:t>
+      </w:r>
+      <w:proofErr w:type="spellStart"/>
+      <w:proofErr w:type="gramStart"/>
+      <w:r>
+        <w:t>app.module</w:t>
+      </w:r>
+      <w:proofErr w:type="spellEnd"/>
+      <w:proofErr w:type="gramEnd"/>
+      <w:r>
+        <w:t>’</w:t>
       </w:r>
     </w:p>
     <w:p/>
@@ -408,10 +534,42 @@
     <w:p/>
     <w:p>
       <w:r>
-        <w:t>[routerLinkActiveOptions]=”exact:true”</w:t>
-      </w:r>
-      <w:r>
-        <w:t>(this set the nav active when it is exact match with the url )</w:t>
+        <w:t>[</w:t>
+      </w:r>
+      <w:proofErr w:type="spellStart"/>
+      <w:r>
+        <w:t>routerLinkActiveOptions</w:t>
+      </w:r>
+      <w:proofErr w:type="spellEnd"/>
+      <w:r>
+        <w:t>]</w:t>
+      </w:r>
+      <w:proofErr w:type="gramStart"/>
+      <w:r>
+        <w:t>=”</w:t>
+      </w:r>
+      <w:proofErr w:type="spellStart"/>
+      <w:r>
+        <w:t>exact</w:t>
+      </w:r>
+      <w:proofErr w:type="gramEnd"/>
+      <w:r>
+        <w:t>:true</w:t>
+      </w:r>
+      <w:proofErr w:type="spellEnd"/>
+      <w:r>
+        <w:t>”</w:t>
+      </w:r>
+      <w:r>
+        <w:t xml:space="preserve">(this set the nav active when it is exact match with the </w:t>
+      </w:r>
+      <w:proofErr w:type="spellStart"/>
+      <w:r>
+        <w:t>url</w:t>
+      </w:r>
+      <w:proofErr w:type="spellEnd"/>
+      <w:r>
+        <w:t xml:space="preserve"> )</w:t>
       </w:r>
     </w:p>
     <w:p/>
@@ -426,8 +584,13 @@
         <w:t xml:space="preserve">'item-detail/:id' </w:t>
       </w:r>
       <w:r>
-        <w:t>'/:id' allows passing a value into the url</w:t>
-      </w:r>
+        <w:t xml:space="preserve">'/:id' allows passing a value into the </w:t>
+      </w:r>
+      <w:proofErr w:type="spellStart"/>
+      <w:r>
+        <w:t>url</w:t>
+      </w:r>
+      <w:proofErr w:type="spellEnd"/>
     </w:p>
     <w:p>
       <w:r>
@@ -457,6 +620,7 @@
         </w:rPr>
         <w:t xml:space="preserve"> </w:t>
       </w:r>
+      <w:proofErr w:type="spellStart"/>
       <w:r>
         <w:rPr>
           <w:rFonts w:ascii="Consolas" w:hAnsi="Consolas" w:cs="Consolas"/>
@@ -466,6 +630,7 @@
         </w:rPr>
         <w:t>routerLink</w:t>
       </w:r>
+      <w:proofErr w:type="spellEnd"/>
       <w:r>
         <w:rPr>
           <w:rFonts w:ascii="Consolas" w:hAnsi="Consolas" w:cs="Consolas"/>
@@ -486,6 +651,8 @@
         </w:rPr>
         <w:t>{{</w:t>
       </w:r>
+      <w:proofErr w:type="spellStart"/>
+      <w:proofErr w:type="gramStart"/>
       <w:r>
         <w:rPr>
           <w:rFonts w:ascii="Consolas" w:hAnsi="Consolas" w:cs="Consolas"/>
@@ -495,6 +662,8 @@
         </w:rPr>
         <w:t>item.Id</w:t>
       </w:r>
+      <w:proofErr w:type="spellEnd"/>
+      <w:proofErr w:type="gramEnd"/>
       <w:r>
         <w:rPr>
           <w:rFonts w:ascii="Consolas" w:hAnsi="Consolas" w:cs="Consolas"/>
@@ -516,8 +685,21 @@
         <w:t xml:space="preserve">"&gt; </w:t>
       </w:r>
       <w:r>
-        <w:t>passing item id into the url using string interporlation</w:t>
-      </w:r>
+        <w:t xml:space="preserve">passing item id into the </w:t>
+      </w:r>
+      <w:proofErr w:type="spellStart"/>
+      <w:r>
+        <w:t>url</w:t>
+      </w:r>
+      <w:proofErr w:type="spellEnd"/>
+      <w:r>
+        <w:t xml:space="preserve"> using string </w:t>
+      </w:r>
+      <w:proofErr w:type="spellStart"/>
+      <w:r>
+        <w:t>interporlation</w:t>
+      </w:r>
+      <w:proofErr w:type="spellEnd"/>
     </w:p>
     <w:p>
       <w:r>
@@ -532,9 +714,11 @@
       <w:r>
         <w:t>‘</w:t>
       </w:r>
+      <w:proofErr w:type="spellStart"/>
       <w:r>
         <w:t>itemId</w:t>
       </w:r>
+      <w:proofErr w:type="spellEnd"/>
       <w:r>
         <w:t>’</w:t>
       </w:r>
@@ -543,53 +727,94 @@
     <w:p/>
     <w:p>
       <w:r>
-        <w:t>using event binding to bind 'click' event with 'onback' function</w:t>
-      </w:r>
-    </w:p>
-    <w:p>
-      <w:pPr>
-        <w:autoSpaceDE w:val="0"/>
-        <w:autoSpaceDN w:val="0"/>
-        <w:adjustRightInd w:val="0"/>
-        <w:spacing w:after="0" w:line="240" w:lineRule="auto"/>
-        <w:rPr>
-          <w:rFonts w:ascii="Consolas" w:hAnsi="Consolas" w:cs="Consolas"/>
-          <w:color w:val="000000"/>
-          <w:sz w:val="19"/>
-          <w:szCs w:val="19"/>
-        </w:rPr>
-      </w:pPr>
-      <w:r>
-        <w:rPr>
-          <w:rFonts w:ascii="Consolas" w:hAnsi="Consolas" w:cs="Consolas"/>
-          <w:color w:val="000000"/>
-          <w:sz w:val="19"/>
-          <w:szCs w:val="19"/>
-        </w:rPr>
-        <w:t>ts file</w:t>
-      </w:r>
-    </w:p>
-    <w:p>
-      <w:pPr>
-        <w:autoSpaceDE w:val="0"/>
-        <w:autoSpaceDN w:val="0"/>
-        <w:adjustRightInd w:val="0"/>
-        <w:spacing w:after="0" w:line="240" w:lineRule="auto"/>
-        <w:rPr>
-          <w:rFonts w:ascii="Consolas" w:hAnsi="Consolas" w:cs="Consolas"/>
-          <w:color w:val="000000"/>
-          <w:sz w:val="19"/>
-          <w:szCs w:val="19"/>
-        </w:rPr>
-      </w:pPr>
-      <w:r>
-        <w:rPr>
-          <w:rFonts w:ascii="Consolas" w:hAnsi="Consolas" w:cs="Consolas"/>
-          <w:color w:val="000000"/>
-          <w:sz w:val="19"/>
-          <w:szCs w:val="19"/>
-        </w:rPr>
-        <w:t>onBack() {</w:t>
+        <w:t>using event binding to bind 'click' event with '</w:t>
+      </w:r>
+      <w:proofErr w:type="spellStart"/>
+      <w:r>
+        <w:t>onback</w:t>
+      </w:r>
+      <w:proofErr w:type="spellEnd"/>
+      <w:r>
+        <w:t>' function</w:t>
+      </w:r>
+    </w:p>
+    <w:p>
+      <w:pPr>
+        <w:autoSpaceDE w:val="0"/>
+        <w:autoSpaceDN w:val="0"/>
+        <w:adjustRightInd w:val="0"/>
+        <w:spacing w:after="0" w:line="240" w:lineRule="auto"/>
+        <w:rPr>
+          <w:rFonts w:ascii="Consolas" w:hAnsi="Consolas" w:cs="Consolas"/>
+          <w:color w:val="000000"/>
+          <w:sz w:val="19"/>
+          <w:szCs w:val="19"/>
+        </w:rPr>
+      </w:pPr>
+      <w:proofErr w:type="spellStart"/>
+      <w:r>
+        <w:rPr>
+          <w:rFonts w:ascii="Consolas" w:hAnsi="Consolas" w:cs="Consolas"/>
+          <w:color w:val="000000"/>
+          <w:sz w:val="19"/>
+          <w:szCs w:val="19"/>
+        </w:rPr>
+        <w:t>ts</w:t>
+      </w:r>
+      <w:proofErr w:type="spellEnd"/>
+      <w:r>
+        <w:rPr>
+          <w:rFonts w:ascii="Consolas" w:hAnsi="Consolas" w:cs="Consolas"/>
+          <w:color w:val="000000"/>
+          <w:sz w:val="19"/>
+          <w:szCs w:val="19"/>
+        </w:rPr>
+        <w:t xml:space="preserve"> file</w:t>
+      </w:r>
+    </w:p>
+    <w:p>
+      <w:pPr>
+        <w:autoSpaceDE w:val="0"/>
+        <w:autoSpaceDN w:val="0"/>
+        <w:adjustRightInd w:val="0"/>
+        <w:spacing w:after="0" w:line="240" w:lineRule="auto"/>
+        <w:rPr>
+          <w:rFonts w:ascii="Consolas" w:hAnsi="Consolas" w:cs="Consolas"/>
+          <w:color w:val="000000"/>
+          <w:sz w:val="19"/>
+          <w:szCs w:val="19"/>
+        </w:rPr>
+      </w:pPr>
+      <w:proofErr w:type="spellStart"/>
+      <w:proofErr w:type="gramStart"/>
+      <w:r>
+        <w:rPr>
+          <w:rFonts w:ascii="Consolas" w:hAnsi="Consolas" w:cs="Consolas"/>
+          <w:color w:val="000000"/>
+          <w:sz w:val="19"/>
+          <w:szCs w:val="19"/>
+        </w:rPr>
+        <w:t>onBack</w:t>
+      </w:r>
+      <w:proofErr w:type="spellEnd"/>
+      <w:r>
+        <w:rPr>
+          <w:rFonts w:ascii="Consolas" w:hAnsi="Consolas" w:cs="Consolas"/>
+          <w:color w:val="000000"/>
+          <w:sz w:val="19"/>
+          <w:szCs w:val="19"/>
+        </w:rPr>
+        <w:t>(</w:t>
+      </w:r>
+      <w:proofErr w:type="gramEnd"/>
+      <w:r>
+        <w:rPr>
+          <w:rFonts w:ascii="Consolas" w:hAnsi="Consolas" w:cs="Consolas"/>
+          <w:color w:val="000000"/>
+          <w:sz w:val="19"/>
+          <w:szCs w:val="19"/>
+        </w:rPr>
+        <w:t>) {</w:t>
       </w:r>
     </w:p>
     <w:p>
@@ -628,6 +853,8 @@
         </w:rPr>
         <w:t xml:space="preserve">    </w:t>
       </w:r>
+      <w:proofErr w:type="spellStart"/>
+      <w:proofErr w:type="gramStart"/>
       <w:r>
         <w:rPr>
           <w:rFonts w:ascii="Consolas" w:hAnsi="Consolas" w:cs="Consolas"/>
@@ -644,7 +871,27 @@
           <w:sz w:val="19"/>
           <w:szCs w:val="19"/>
         </w:rPr>
-        <w:t>.router.navigate([</w:t>
+        <w:t>.router</w:t>
+      </w:r>
+      <w:proofErr w:type="gramEnd"/>
+      <w:r>
+        <w:rPr>
+          <w:rFonts w:ascii="Consolas" w:hAnsi="Consolas" w:cs="Consolas"/>
+          <w:color w:val="000000"/>
+          <w:sz w:val="19"/>
+          <w:szCs w:val="19"/>
+        </w:rPr>
+        <w:t>.navigate</w:t>
+      </w:r>
+      <w:proofErr w:type="spellEnd"/>
+      <w:r>
+        <w:rPr>
+          <w:rFonts w:ascii="Consolas" w:hAnsi="Consolas" w:cs="Consolas"/>
+          <w:color w:val="000000"/>
+          <w:sz w:val="19"/>
+          <w:szCs w:val="19"/>
+        </w:rPr>
+        <w:t>([</w:t>
       </w:r>
       <w:r>
         <w:rPr>
@@ -743,7 +990,38 @@
           <w:sz w:val="19"/>
           <w:szCs w:val="19"/>
         </w:rPr>
-        <w:t>="onBack()"</w:t>
+        <w:t>="</w:t>
+      </w:r>
+      <w:proofErr w:type="spellStart"/>
+      <w:proofErr w:type="gramStart"/>
+      <w:r>
+        <w:rPr>
+          <w:rFonts w:ascii="Consolas" w:hAnsi="Consolas" w:cs="Consolas"/>
+          <w:color w:val="0000FF"/>
+          <w:sz w:val="19"/>
+          <w:szCs w:val="19"/>
+        </w:rPr>
+        <w:t>onBack</w:t>
+      </w:r>
+      <w:proofErr w:type="spellEnd"/>
+      <w:r>
+        <w:rPr>
+          <w:rFonts w:ascii="Consolas" w:hAnsi="Consolas" w:cs="Consolas"/>
+          <w:color w:val="0000FF"/>
+          <w:sz w:val="19"/>
+          <w:szCs w:val="19"/>
+        </w:rPr>
+        <w:t>(</w:t>
+      </w:r>
+      <w:proofErr w:type="gramEnd"/>
+      <w:r>
+        <w:rPr>
+          <w:rFonts w:ascii="Consolas" w:hAnsi="Consolas" w:cs="Consolas"/>
+          <w:color w:val="0000FF"/>
+          <w:sz w:val="19"/>
+          <w:szCs w:val="19"/>
+        </w:rPr>
+        <w:t>)"</w:t>
       </w:r>
       <w:r>
         <w:rPr>
@@ -770,7 +1048,47 @@
           <w:sz w:val="19"/>
           <w:szCs w:val="19"/>
         </w:rPr>
-        <w:t>="btn btn-primary"&gt;</w:t>
+        <w:t>="</w:t>
+      </w:r>
+      <w:proofErr w:type="spellStart"/>
+      <w:r>
+        <w:rPr>
+          <w:rFonts w:ascii="Consolas" w:hAnsi="Consolas" w:cs="Consolas"/>
+          <w:color w:val="0000FF"/>
+          <w:sz w:val="19"/>
+          <w:szCs w:val="19"/>
+        </w:rPr>
+        <w:t>btn</w:t>
+      </w:r>
+      <w:proofErr w:type="spellEnd"/>
+      <w:r>
+        <w:rPr>
+          <w:rFonts w:ascii="Consolas" w:hAnsi="Consolas" w:cs="Consolas"/>
+          <w:color w:val="0000FF"/>
+          <w:sz w:val="19"/>
+          <w:szCs w:val="19"/>
+        </w:rPr>
+        <w:t xml:space="preserve"> </w:t>
+      </w:r>
+      <w:proofErr w:type="spellStart"/>
+      <w:r>
+        <w:rPr>
+          <w:rFonts w:ascii="Consolas" w:hAnsi="Consolas" w:cs="Consolas"/>
+          <w:color w:val="0000FF"/>
+          <w:sz w:val="19"/>
+          <w:szCs w:val="19"/>
+        </w:rPr>
+        <w:t>btn</w:t>
+      </w:r>
+      <w:proofErr w:type="spellEnd"/>
+      <w:r>
+        <w:rPr>
+          <w:rFonts w:ascii="Consolas" w:hAnsi="Consolas" w:cs="Consolas"/>
+          <w:color w:val="0000FF"/>
+          <w:sz w:val="19"/>
+          <w:szCs w:val="19"/>
+        </w:rPr>
+        <w:t>-primary"&gt;</w:t>
       </w:r>
       <w:r>
         <w:rPr>
@@ -859,7 +1177,27 @@
           <w:sz w:val="19"/>
           <w:szCs w:val="19"/>
         </w:rPr>
-        <w:t>// inject activatedRoute and Router</w:t>
+        <w:t xml:space="preserve">// inject </w:t>
+      </w:r>
+      <w:proofErr w:type="spellStart"/>
+      <w:r>
+        <w:rPr>
+          <w:rFonts w:ascii="Consolas" w:hAnsi="Consolas" w:cs="Consolas"/>
+          <w:color w:val="008000"/>
+          <w:sz w:val="19"/>
+          <w:szCs w:val="19"/>
+        </w:rPr>
+        <w:t>activatedRoute</w:t>
+      </w:r>
+      <w:proofErr w:type="spellEnd"/>
+      <w:r>
+        <w:rPr>
+          <w:rFonts w:ascii="Consolas" w:hAnsi="Consolas" w:cs="Consolas"/>
+          <w:color w:val="008000"/>
+          <w:sz w:val="19"/>
+          <w:szCs w:val="19"/>
+        </w:rPr>
+        <w:t xml:space="preserve"> and Router</w:t>
       </w:r>
     </w:p>
     <w:p>
@@ -923,7 +1261,27 @@
           <w:sz w:val="19"/>
           <w:szCs w:val="19"/>
         </w:rPr>
-        <w:t>// using router to navigate the click event binded with the next page button</w:t>
+        <w:t xml:space="preserve">// using router to navigate the click event </w:t>
+      </w:r>
+      <w:proofErr w:type="spellStart"/>
+      <w:r>
+        <w:rPr>
+          <w:rFonts w:ascii="Consolas" w:hAnsi="Consolas" w:cs="Consolas"/>
+          <w:color w:val="008000"/>
+          <w:sz w:val="19"/>
+          <w:szCs w:val="19"/>
+        </w:rPr>
+        <w:t>binded</w:t>
+      </w:r>
+      <w:proofErr w:type="spellEnd"/>
+      <w:r>
+        <w:rPr>
+          <w:rFonts w:ascii="Consolas" w:hAnsi="Consolas" w:cs="Consolas"/>
+          <w:color w:val="008000"/>
+          <w:sz w:val="19"/>
+          <w:szCs w:val="19"/>
+        </w:rPr>
+        <w:t xml:space="preserve"> with the next page button</w:t>
       </w:r>
     </w:p>
     <w:p>
@@ -948,6 +1306,7 @@
         </w:rPr>
         <w:t xml:space="preserve">  </w:t>
       </w:r>
+      <w:proofErr w:type="gramStart"/>
       <w:r>
         <w:rPr>
           <w:rFonts w:ascii="Consolas" w:hAnsi="Consolas" w:cs="Consolas"/>
@@ -966,6 +1325,7 @@
         </w:rPr>
         <w:t>(</w:t>
       </w:r>
+      <w:proofErr w:type="gramEnd"/>
       <w:r>
         <w:rPr>
           <w:rFonts w:ascii="Consolas" w:hAnsi="Consolas" w:cs="Consolas"/>
@@ -982,7 +1342,27 @@
           <w:sz w:val="19"/>
           <w:szCs w:val="19"/>
         </w:rPr>
-        <w:t xml:space="preserve"> route: ActivatedRoute, </w:t>
+        <w:t xml:space="preserve"> route: </w:t>
+      </w:r>
+      <w:proofErr w:type="spellStart"/>
+      <w:r>
+        <w:rPr>
+          <w:rFonts w:ascii="Consolas" w:hAnsi="Consolas" w:cs="Consolas"/>
+          <w:color w:val="000000"/>
+          <w:sz w:val="19"/>
+          <w:szCs w:val="19"/>
+        </w:rPr>
+        <w:t>ActivatedRoute</w:t>
+      </w:r>
+      <w:proofErr w:type="spellEnd"/>
+      <w:r>
+        <w:rPr>
+          <w:rFonts w:ascii="Consolas" w:hAnsi="Consolas" w:cs="Consolas"/>
+          <w:color w:val="000000"/>
+          <w:sz w:val="19"/>
+          <w:szCs w:val="19"/>
+        </w:rPr>
+        <w:t xml:space="preserve">, </w:t>
       </w:r>
       <w:r>
         <w:rPr>
@@ -1037,7 +1417,38 @@
           <w:sz w:val="19"/>
           <w:szCs w:val="19"/>
         </w:rPr>
-        <w:t xml:space="preserve">  ngOnInit() {</w:t>
+        <w:t xml:space="preserve">  </w:t>
+      </w:r>
+      <w:proofErr w:type="spellStart"/>
+      <w:proofErr w:type="gramStart"/>
+      <w:r>
+        <w:rPr>
+          <w:rFonts w:ascii="Consolas" w:hAnsi="Consolas" w:cs="Consolas"/>
+          <w:color w:val="000000"/>
+          <w:sz w:val="19"/>
+          <w:szCs w:val="19"/>
+        </w:rPr>
+        <w:t>ngOnInit</w:t>
+      </w:r>
+      <w:proofErr w:type="spellEnd"/>
+      <w:r>
+        <w:rPr>
+          <w:rFonts w:ascii="Consolas" w:hAnsi="Consolas" w:cs="Consolas"/>
+          <w:color w:val="000000"/>
+          <w:sz w:val="19"/>
+          <w:szCs w:val="19"/>
+        </w:rPr>
+        <w:t>(</w:t>
+      </w:r>
+      <w:proofErr w:type="gramEnd"/>
+      <w:r>
+        <w:rPr>
+          <w:rFonts w:ascii="Consolas" w:hAnsi="Consolas" w:cs="Consolas"/>
+          <w:color w:val="000000"/>
+          <w:sz w:val="19"/>
+          <w:szCs w:val="19"/>
+        </w:rPr>
+        <w:t>) {</w:t>
       </w:r>
     </w:p>
     <w:p>
@@ -1069,8 +1480,19 @@
           <w:sz w:val="19"/>
           <w:szCs w:val="19"/>
         </w:rPr>
-        <w:t>//get the value of 'id' from the active route and assign it to the itemId</w:t>
-      </w:r>
+        <w:t xml:space="preserve">//get the value of 'id' from the active route and assign it to the </w:t>
+      </w:r>
+      <w:proofErr w:type="spellStart"/>
+      <w:r>
+        <w:rPr>
+          <w:rFonts w:ascii="Consolas" w:hAnsi="Consolas" w:cs="Consolas"/>
+          <w:color w:val="008000"/>
+          <w:sz w:val="19"/>
+          <w:szCs w:val="19"/>
+        </w:rPr>
+        <w:t>itemId</w:t>
+      </w:r>
+      <w:proofErr w:type="spellEnd"/>
     </w:p>
     <w:p>
       <w:pPr>
@@ -1094,6 +1516,8 @@
         </w:rPr>
         <w:t xml:space="preserve">    </w:t>
       </w:r>
+      <w:proofErr w:type="spellStart"/>
+      <w:proofErr w:type="gramStart"/>
       <w:r>
         <w:rPr>
           <w:rFonts w:ascii="Consolas" w:hAnsi="Consolas" w:cs="Consolas"/>
@@ -1110,8 +1534,20 @@
           <w:sz w:val="19"/>
           <w:szCs w:val="19"/>
         </w:rPr>
-        <w:t xml:space="preserve">.itemId = </w:t>
-      </w:r>
+        <w:t>.itemId</w:t>
+      </w:r>
+      <w:proofErr w:type="spellEnd"/>
+      <w:proofErr w:type="gramEnd"/>
+      <w:r>
+        <w:rPr>
+          <w:rFonts w:ascii="Consolas" w:hAnsi="Consolas" w:cs="Consolas"/>
+          <w:color w:val="000000"/>
+          <w:sz w:val="19"/>
+          <w:szCs w:val="19"/>
+        </w:rPr>
+        <w:t xml:space="preserve"> = </w:t>
+      </w:r>
+      <w:proofErr w:type="spellStart"/>
       <w:r>
         <w:rPr>
           <w:rFonts w:ascii="Consolas" w:hAnsi="Consolas" w:cs="Consolas"/>
@@ -1128,7 +1564,17 @@
           <w:sz w:val="19"/>
           <w:szCs w:val="19"/>
         </w:rPr>
-        <w:t>.route.snapshot.params[</w:t>
+        <w:t>.route.snapshot.params</w:t>
+      </w:r>
+      <w:proofErr w:type="spellEnd"/>
+      <w:r>
+        <w:rPr>
+          <w:rFonts w:ascii="Consolas" w:hAnsi="Consolas" w:cs="Consolas"/>
+          <w:color w:val="000000"/>
+          <w:sz w:val="19"/>
+          <w:szCs w:val="19"/>
+        </w:rPr>
+        <w:t>[</w:t>
       </w:r>
       <w:r>
         <w:rPr>
@@ -1192,7 +1638,38 @@
           <w:sz w:val="19"/>
           <w:szCs w:val="19"/>
         </w:rPr>
-        <w:t xml:space="preserve">  onNextPage() {</w:t>
+        <w:t xml:space="preserve">  </w:t>
+      </w:r>
+      <w:proofErr w:type="spellStart"/>
+      <w:proofErr w:type="gramStart"/>
+      <w:r>
+        <w:rPr>
+          <w:rFonts w:ascii="Consolas" w:hAnsi="Consolas" w:cs="Consolas"/>
+          <w:color w:val="000000"/>
+          <w:sz w:val="19"/>
+          <w:szCs w:val="19"/>
+        </w:rPr>
+        <w:t>onNextPage</w:t>
+      </w:r>
+      <w:proofErr w:type="spellEnd"/>
+      <w:r>
+        <w:rPr>
+          <w:rFonts w:ascii="Consolas" w:hAnsi="Consolas" w:cs="Consolas"/>
+          <w:color w:val="000000"/>
+          <w:sz w:val="19"/>
+          <w:szCs w:val="19"/>
+        </w:rPr>
+        <w:t>(</w:t>
+      </w:r>
+      <w:proofErr w:type="gramEnd"/>
+      <w:r>
+        <w:rPr>
+          <w:rFonts w:ascii="Consolas" w:hAnsi="Consolas" w:cs="Consolas"/>
+          <w:color w:val="000000"/>
+          <w:sz w:val="19"/>
+          <w:szCs w:val="19"/>
+        </w:rPr>
+        <w:t>) {</w:t>
       </w:r>
     </w:p>
     <w:p>
@@ -1217,6 +1694,8 @@
         </w:rPr>
         <w:t xml:space="preserve">    </w:t>
       </w:r>
+      <w:proofErr w:type="spellStart"/>
+      <w:proofErr w:type="gramStart"/>
       <w:r>
         <w:rPr>
           <w:rFonts w:ascii="Consolas" w:hAnsi="Consolas" w:cs="Consolas"/>
@@ -1233,7 +1712,18 @@
           <w:sz w:val="19"/>
           <w:szCs w:val="19"/>
         </w:rPr>
-        <w:t>.itemId += 1;</w:t>
+        <w:t>.itemId</w:t>
+      </w:r>
+      <w:proofErr w:type="spellEnd"/>
+      <w:proofErr w:type="gramEnd"/>
+      <w:r>
+        <w:rPr>
+          <w:rFonts w:ascii="Consolas" w:hAnsi="Consolas" w:cs="Consolas"/>
+          <w:color w:val="000000"/>
+          <w:sz w:val="19"/>
+          <w:szCs w:val="19"/>
+        </w:rPr>
+        <w:t xml:space="preserve"> += 1;</w:t>
       </w:r>
     </w:p>
     <w:p>
@@ -1265,7 +1755,47 @@
           <w:sz w:val="19"/>
           <w:szCs w:val="19"/>
         </w:rPr>
-        <w:t>//navigate to the url with itemId increased by 1</w:t>
+        <w:t xml:space="preserve">//navigate to the </w:t>
+      </w:r>
+      <w:proofErr w:type="spellStart"/>
+      <w:r>
+        <w:rPr>
+          <w:rFonts w:ascii="Consolas" w:hAnsi="Consolas" w:cs="Consolas"/>
+          <w:color w:val="008000"/>
+          <w:sz w:val="19"/>
+          <w:szCs w:val="19"/>
+        </w:rPr>
+        <w:t>url</w:t>
+      </w:r>
+      <w:proofErr w:type="spellEnd"/>
+      <w:r>
+        <w:rPr>
+          <w:rFonts w:ascii="Consolas" w:hAnsi="Consolas" w:cs="Consolas"/>
+          <w:color w:val="008000"/>
+          <w:sz w:val="19"/>
+          <w:szCs w:val="19"/>
+        </w:rPr>
+        <w:t xml:space="preserve"> with </w:t>
+      </w:r>
+      <w:proofErr w:type="spellStart"/>
+      <w:r>
+        <w:rPr>
+          <w:rFonts w:ascii="Consolas" w:hAnsi="Consolas" w:cs="Consolas"/>
+          <w:color w:val="008000"/>
+          <w:sz w:val="19"/>
+          <w:szCs w:val="19"/>
+        </w:rPr>
+        <w:t>itemId</w:t>
+      </w:r>
+      <w:proofErr w:type="spellEnd"/>
+      <w:r>
+        <w:rPr>
+          <w:rFonts w:ascii="Consolas" w:hAnsi="Consolas" w:cs="Consolas"/>
+          <w:color w:val="008000"/>
+          <w:sz w:val="19"/>
+          <w:szCs w:val="19"/>
+        </w:rPr>
+        <w:t xml:space="preserve"> increased by 1</w:t>
       </w:r>
     </w:p>
     <w:p>
@@ -1290,6 +1820,8 @@
         </w:rPr>
         <w:t xml:space="preserve">    </w:t>
       </w:r>
+      <w:proofErr w:type="spellStart"/>
+      <w:proofErr w:type="gramStart"/>
       <w:r>
         <w:rPr>
           <w:rFonts w:ascii="Consolas" w:hAnsi="Consolas" w:cs="Consolas"/>
@@ -1306,7 +1838,27 @@
           <w:sz w:val="19"/>
           <w:szCs w:val="19"/>
         </w:rPr>
-        <w:t>.router.navigate([</w:t>
+        <w:t>.router</w:t>
+      </w:r>
+      <w:proofErr w:type="gramEnd"/>
+      <w:r>
+        <w:rPr>
+          <w:rFonts w:ascii="Consolas" w:hAnsi="Consolas" w:cs="Consolas"/>
+          <w:color w:val="000000"/>
+          <w:sz w:val="19"/>
+          <w:szCs w:val="19"/>
+        </w:rPr>
+        <w:t>.navigate</w:t>
+      </w:r>
+      <w:proofErr w:type="spellEnd"/>
+      <w:r>
+        <w:rPr>
+          <w:rFonts w:ascii="Consolas" w:hAnsi="Consolas" w:cs="Consolas"/>
+          <w:color w:val="000000"/>
+          <w:sz w:val="19"/>
+          <w:szCs w:val="19"/>
+        </w:rPr>
+        <w:t>([</w:t>
       </w:r>
       <w:r>
         <w:rPr>
@@ -1326,6 +1878,7 @@
         </w:rPr>
         <w:t xml:space="preserve">, </w:t>
       </w:r>
+      <w:proofErr w:type="spellStart"/>
       <w:r>
         <w:rPr>
           <w:rFonts w:ascii="Consolas" w:hAnsi="Consolas" w:cs="Consolas"/>
@@ -1342,7 +1895,17 @@
           <w:sz w:val="19"/>
           <w:szCs w:val="19"/>
         </w:rPr>
-        <w:t>.itemId]);</w:t>
+        <w:t>.itemId</w:t>
+      </w:r>
+      <w:proofErr w:type="spellEnd"/>
+      <w:r>
+        <w:rPr>
+          <w:rFonts w:ascii="Consolas" w:hAnsi="Consolas" w:cs="Consolas"/>
+          <w:color w:val="000000"/>
+          <w:sz w:val="19"/>
+          <w:szCs w:val="19"/>
+        </w:rPr>
+        <w:t>]);</w:t>
       </w:r>
     </w:p>
     <w:p>
@@ -1440,7 +2003,27 @@
           <w:sz w:val="19"/>
           <w:szCs w:val="19"/>
         </w:rPr>
-        <w:t>="onNextPage"</w:t>
+        <w:t>="</w:t>
+      </w:r>
+      <w:proofErr w:type="spellStart"/>
+      <w:r>
+        <w:rPr>
+          <w:rFonts w:ascii="Consolas" w:hAnsi="Consolas" w:cs="Consolas"/>
+          <w:color w:val="0000FF"/>
+          <w:sz w:val="19"/>
+          <w:szCs w:val="19"/>
+        </w:rPr>
+        <w:t>onNextPage</w:t>
+      </w:r>
+      <w:proofErr w:type="spellEnd"/>
+      <w:r>
+        <w:rPr>
+          <w:rFonts w:ascii="Consolas" w:hAnsi="Consolas" w:cs="Consolas"/>
+          <w:color w:val="0000FF"/>
+          <w:sz w:val="19"/>
+          <w:szCs w:val="19"/>
+        </w:rPr>
+        <w:t>"</w:t>
       </w:r>
       <w:r>
         <w:rPr>
@@ -1467,7 +2050,47 @@
           <w:sz w:val="19"/>
           <w:szCs w:val="19"/>
         </w:rPr>
-        <w:t>="btn btn-primary "&gt;</w:t>
+        <w:t>="</w:t>
+      </w:r>
+      <w:proofErr w:type="spellStart"/>
+      <w:r>
+        <w:rPr>
+          <w:rFonts w:ascii="Consolas" w:hAnsi="Consolas" w:cs="Consolas"/>
+          <w:color w:val="0000FF"/>
+          <w:sz w:val="19"/>
+          <w:szCs w:val="19"/>
+        </w:rPr>
+        <w:t>btn</w:t>
+      </w:r>
+      <w:proofErr w:type="spellEnd"/>
+      <w:r>
+        <w:rPr>
+          <w:rFonts w:ascii="Consolas" w:hAnsi="Consolas" w:cs="Consolas"/>
+          <w:color w:val="0000FF"/>
+          <w:sz w:val="19"/>
+          <w:szCs w:val="19"/>
+        </w:rPr>
+        <w:t xml:space="preserve"> </w:t>
+      </w:r>
+      <w:proofErr w:type="spellStart"/>
+      <w:r>
+        <w:rPr>
+          <w:rFonts w:ascii="Consolas" w:hAnsi="Consolas" w:cs="Consolas"/>
+          <w:color w:val="0000FF"/>
+          <w:sz w:val="19"/>
+          <w:szCs w:val="19"/>
+        </w:rPr>
+        <w:t>btn</w:t>
+      </w:r>
+      <w:proofErr w:type="spellEnd"/>
+      <w:r>
+        <w:rPr>
+          <w:rFonts w:ascii="Consolas" w:hAnsi="Consolas" w:cs="Consolas"/>
+          <w:color w:val="0000FF"/>
+          <w:sz w:val="19"/>
+          <w:szCs w:val="19"/>
+        </w:rPr>
+        <w:t>-primary "&gt;</w:t>
       </w:r>
       <w:r>
         <w:rPr>
@@ -1581,6 +2204,8 @@
         </w:rPr>
         <w:t xml:space="preserve">    </w:t>
       </w:r>
+      <w:proofErr w:type="spellStart"/>
+      <w:proofErr w:type="gramStart"/>
       <w:r>
         <w:rPr>
           <w:rFonts w:ascii="Consolas" w:hAnsi="Consolas" w:cs="Consolas"/>
@@ -1597,7 +2222,27 @@
           <w:sz w:val="19"/>
           <w:szCs w:val="19"/>
         </w:rPr>
-        <w:t>.route.params.subscribe(</w:t>
+        <w:t>.route</w:t>
+      </w:r>
+      <w:proofErr w:type="gramEnd"/>
+      <w:r>
+        <w:rPr>
+          <w:rFonts w:ascii="Consolas" w:hAnsi="Consolas" w:cs="Consolas"/>
+          <w:color w:val="000000"/>
+          <w:sz w:val="19"/>
+          <w:szCs w:val="19"/>
+        </w:rPr>
+        <w:t>.params.subscribe</w:t>
+      </w:r>
+      <w:proofErr w:type="spellEnd"/>
+      <w:r>
+        <w:rPr>
+          <w:rFonts w:ascii="Consolas" w:hAnsi="Consolas" w:cs="Consolas"/>
+          <w:color w:val="000000"/>
+          <w:sz w:val="19"/>
+          <w:szCs w:val="19"/>
+        </w:rPr>
+        <w:t>(</w:t>
       </w:r>
     </w:p>
     <w:p>
@@ -1645,6 +2290,8 @@
         </w:rPr>
         <w:t xml:space="preserve">        </w:t>
       </w:r>
+      <w:proofErr w:type="spellStart"/>
+      <w:proofErr w:type="gramStart"/>
       <w:r>
         <w:rPr>
           <w:rFonts w:ascii="Consolas" w:hAnsi="Consolas" w:cs="Consolas"/>
@@ -1661,7 +2308,18 @@
           <w:sz w:val="19"/>
           <w:szCs w:val="19"/>
         </w:rPr>
-        <w:t>.itemId = +params[</w:t>
+        <w:t>.itemId</w:t>
+      </w:r>
+      <w:proofErr w:type="spellEnd"/>
+      <w:proofErr w:type="gramEnd"/>
+      <w:r>
+        <w:rPr>
+          <w:rFonts w:ascii="Consolas" w:hAnsi="Consolas" w:cs="Consolas"/>
+          <w:color w:val="000000"/>
+          <w:sz w:val="19"/>
+          <w:szCs w:val="19"/>
+        </w:rPr>
+        <w:t xml:space="preserve"> = +params[</w:t>
       </w:r>
       <w:r>
         <w:rPr>
@@ -1871,7 +2529,27 @@
           <w:sz w:val="19"/>
           <w:szCs w:val="19"/>
         </w:rPr>
-        <w:t>"SellRent"</w:t>
+        <w:t>"</w:t>
+      </w:r>
+      <w:proofErr w:type="spellStart"/>
+      <w:r>
+        <w:rPr>
+          <w:rFonts w:ascii="Consolas" w:hAnsi="Consolas" w:cs="Consolas"/>
+          <w:color w:val="2E75B6"/>
+          <w:sz w:val="19"/>
+          <w:szCs w:val="19"/>
+        </w:rPr>
+        <w:t>SellRent</w:t>
+      </w:r>
+      <w:proofErr w:type="spellEnd"/>
+      <w:r>
+        <w:rPr>
+          <w:rFonts w:ascii="Consolas" w:hAnsi="Consolas" w:cs="Consolas"/>
+          <w:color w:val="2E75B6"/>
+          <w:sz w:val="19"/>
+          <w:szCs w:val="19"/>
+        </w:rPr>
+        <w:t>"</w:t>
       </w:r>
       <w:r>
         <w:rPr>
@@ -2089,7 +2767,27 @@
           <w:sz w:val="19"/>
           <w:szCs w:val="19"/>
         </w:rPr>
-        <w:t>"iphoneXR"</w:t>
+        <w:t>"</w:t>
+      </w:r>
+      <w:proofErr w:type="spellStart"/>
+      <w:r>
+        <w:rPr>
+          <w:rFonts w:ascii="Consolas" w:hAnsi="Consolas" w:cs="Consolas"/>
+          <w:color w:val="A31515"/>
+          <w:sz w:val="19"/>
+          <w:szCs w:val="19"/>
+        </w:rPr>
+        <w:t>iphoneXR</w:t>
+      </w:r>
+      <w:proofErr w:type="spellEnd"/>
+      <w:r>
+        <w:rPr>
+          <w:rFonts w:ascii="Consolas" w:hAnsi="Consolas" w:cs="Consolas"/>
+          <w:color w:val="A31515"/>
+          <w:sz w:val="19"/>
+          <w:szCs w:val="19"/>
+        </w:rPr>
+        <w:t>"</w:t>
       </w:r>
     </w:p>
     <w:p>
@@ -2177,7 +2875,27 @@
           <w:sz w:val="19"/>
           <w:szCs w:val="19"/>
         </w:rPr>
-        <w:t xml:space="preserve">  Image?: </w:t>
+        <w:t xml:space="preserve">  </w:t>
+      </w:r>
+      <w:proofErr w:type="gramStart"/>
+      <w:r>
+        <w:rPr>
+          <w:rFonts w:ascii="Consolas" w:hAnsi="Consolas" w:cs="Consolas"/>
+          <w:color w:val="000000"/>
+          <w:sz w:val="19"/>
+          <w:szCs w:val="19"/>
+        </w:rPr>
+        <w:t>Image?:</w:t>
+      </w:r>
+      <w:proofErr w:type="gramEnd"/>
+      <w:r>
+        <w:rPr>
+          <w:rFonts w:ascii="Consolas" w:hAnsi="Consolas" w:cs="Consolas"/>
+          <w:color w:val="000000"/>
+          <w:sz w:val="19"/>
+          <w:szCs w:val="19"/>
+        </w:rPr>
+        <w:t xml:space="preserve"> </w:t>
       </w:r>
       <w:r>
         <w:rPr>
@@ -2261,7 +2979,27 @@
           <w:sz w:val="19"/>
           <w:szCs w:val="19"/>
         </w:rPr>
-        <w:t>In Item-list.ts:</w:t>
+        <w:t>In Item-</w:t>
+      </w:r>
+      <w:proofErr w:type="spellStart"/>
+      <w:r>
+        <w:rPr>
+          <w:rFonts w:ascii="Consolas" w:hAnsi="Consolas" w:cs="Consolas"/>
+          <w:color w:val="000000"/>
+          <w:sz w:val="19"/>
+          <w:szCs w:val="19"/>
+        </w:rPr>
+        <w:t>list.ts</w:t>
+      </w:r>
+      <w:proofErr w:type="spellEnd"/>
+      <w:r>
+        <w:rPr>
+          <w:rFonts w:ascii="Consolas" w:hAnsi="Consolas" w:cs="Consolas"/>
+          <w:color w:val="000000"/>
+          <w:sz w:val="19"/>
+          <w:szCs w:val="19"/>
+        </w:rPr>
+        <w:t>:</w:t>
       </w:r>
     </w:p>
     <w:p>
@@ -2313,6 +3051,7 @@
         </w:rPr>
         <w:t xml:space="preserve"> </w:t>
       </w:r>
+      <w:proofErr w:type="spellStart"/>
       <w:r>
         <w:rPr>
           <w:rFonts w:ascii="Consolas" w:hAnsi="Consolas" w:cs="Consolas"/>
@@ -2322,6 +3061,7 @@
         </w:rPr>
         <w:t>ItemListComponent</w:t>
       </w:r>
+      <w:proofErr w:type="spellEnd"/>
       <w:r>
         <w:rPr>
           <w:rFonts w:ascii="Consolas" w:hAnsi="Consolas" w:cs="Consolas"/>
@@ -2347,7 +3087,27 @@
           <w:sz w:val="19"/>
           <w:szCs w:val="19"/>
         </w:rPr>
-        <w:t xml:space="preserve"> OnInit {</w:t>
+        <w:t xml:space="preserve"> </w:t>
+      </w:r>
+      <w:proofErr w:type="spellStart"/>
+      <w:r>
+        <w:rPr>
+          <w:rFonts w:ascii="Consolas" w:hAnsi="Consolas" w:cs="Consolas"/>
+          <w:color w:val="000000"/>
+          <w:sz w:val="19"/>
+          <w:szCs w:val="19"/>
+        </w:rPr>
+        <w:t>OnInit</w:t>
+      </w:r>
+      <w:proofErr w:type="spellEnd"/>
+      <w:r>
+        <w:rPr>
+          <w:rFonts w:ascii="Consolas" w:hAnsi="Consolas" w:cs="Consolas"/>
+          <w:color w:val="000000"/>
+          <w:sz w:val="19"/>
+          <w:szCs w:val="19"/>
+        </w:rPr>
+        <w:t xml:space="preserve"> {</w:t>
       </w:r>
     </w:p>
     <w:p>
@@ -2379,7 +3139,27 @@
           <w:sz w:val="19"/>
           <w:szCs w:val="19"/>
         </w:rPr>
-        <w:t>//initialize variable SellRent with value 1, it will be used to determine where an item should be displayed</w:t>
+        <w:t xml:space="preserve">//initialize variable </w:t>
+      </w:r>
+      <w:proofErr w:type="spellStart"/>
+      <w:r>
+        <w:rPr>
+          <w:rFonts w:ascii="Consolas" w:hAnsi="Consolas" w:cs="Consolas"/>
+          <w:color w:val="008000"/>
+          <w:sz w:val="19"/>
+          <w:szCs w:val="19"/>
+        </w:rPr>
+        <w:t>SellRent</w:t>
+      </w:r>
+      <w:proofErr w:type="spellEnd"/>
+      <w:r>
+        <w:rPr>
+          <w:rFonts w:ascii="Consolas" w:hAnsi="Consolas" w:cs="Consolas"/>
+          <w:color w:val="008000"/>
+          <w:sz w:val="19"/>
+          <w:szCs w:val="19"/>
+        </w:rPr>
+        <w:t xml:space="preserve"> with value 1, it will be used to determine where an item should be displayed</w:t>
       </w:r>
     </w:p>
     <w:p>
@@ -2399,7 +3179,27 @@
           <w:sz w:val="19"/>
           <w:szCs w:val="19"/>
         </w:rPr>
-        <w:t xml:space="preserve">  SellRent = 1;</w:t>
+        <w:t xml:space="preserve">  </w:t>
+      </w:r>
+      <w:proofErr w:type="spellStart"/>
+      <w:r>
+        <w:rPr>
+          <w:rFonts w:ascii="Consolas" w:hAnsi="Consolas" w:cs="Consolas"/>
+          <w:color w:val="000000"/>
+          <w:sz w:val="19"/>
+          <w:szCs w:val="19"/>
+        </w:rPr>
+        <w:t>SellRent</w:t>
+      </w:r>
+      <w:proofErr w:type="spellEnd"/>
+      <w:r>
+        <w:rPr>
+          <w:rFonts w:ascii="Consolas" w:hAnsi="Consolas" w:cs="Consolas"/>
+          <w:color w:val="000000"/>
+          <w:sz w:val="19"/>
+          <w:szCs w:val="19"/>
+        </w:rPr>
+        <w:t xml:space="preserve"> = 1;</w:t>
       </w:r>
     </w:p>
     <w:p>
@@ -2426,14 +3226,36 @@
           <w:szCs w:val="19"/>
         </w:rPr>
       </w:pPr>
-      <w:r>
-        <w:rPr>
-          <w:rFonts w:ascii="Consolas" w:hAnsi="Consolas" w:cs="Consolas"/>
-          <w:color w:val="000000"/>
-          <w:sz w:val="19"/>
-          <w:szCs w:val="19"/>
-        </w:rPr>
-        <w:t xml:space="preserve">ngOnInit(): </w:t>
+      <w:proofErr w:type="spellStart"/>
+      <w:proofErr w:type="gramStart"/>
+      <w:r>
+        <w:rPr>
+          <w:rFonts w:ascii="Consolas" w:hAnsi="Consolas" w:cs="Consolas"/>
+          <w:color w:val="000000"/>
+          <w:sz w:val="19"/>
+          <w:szCs w:val="19"/>
+        </w:rPr>
+        <w:t>ngOnInit</w:t>
+      </w:r>
+      <w:proofErr w:type="spellEnd"/>
+      <w:r>
+        <w:rPr>
+          <w:rFonts w:ascii="Consolas" w:hAnsi="Consolas" w:cs="Consolas"/>
+          <w:color w:val="000000"/>
+          <w:sz w:val="19"/>
+          <w:szCs w:val="19"/>
+        </w:rPr>
+        <w:t>(</w:t>
+      </w:r>
+      <w:proofErr w:type="gramEnd"/>
+      <w:r>
+        <w:rPr>
+          <w:rFonts w:ascii="Consolas" w:hAnsi="Consolas" w:cs="Consolas"/>
+          <w:color w:val="000000"/>
+          <w:sz w:val="19"/>
+          <w:szCs w:val="19"/>
+        </w:rPr>
+        <w:t xml:space="preserve">): </w:t>
       </w:r>
       <w:r>
         <w:rPr>
@@ -2483,7 +3305,67 @@
           <w:sz w:val="19"/>
           <w:szCs w:val="19"/>
         </w:rPr>
-        <w:t xml:space="preserve">// if the page url is "selling-items", SellRent = 2, which is the value of the SellRent property of selling items. </w:t>
+        <w:t xml:space="preserve">// if the page </w:t>
+      </w:r>
+      <w:proofErr w:type="spellStart"/>
+      <w:r>
+        <w:rPr>
+          <w:rFonts w:ascii="Consolas" w:hAnsi="Consolas" w:cs="Consolas"/>
+          <w:color w:val="008000"/>
+          <w:sz w:val="19"/>
+          <w:szCs w:val="19"/>
+        </w:rPr>
+        <w:t>url</w:t>
+      </w:r>
+      <w:proofErr w:type="spellEnd"/>
+      <w:r>
+        <w:rPr>
+          <w:rFonts w:ascii="Consolas" w:hAnsi="Consolas" w:cs="Consolas"/>
+          <w:color w:val="008000"/>
+          <w:sz w:val="19"/>
+          <w:szCs w:val="19"/>
+        </w:rPr>
+        <w:t xml:space="preserve"> is "selling-items", </w:t>
+      </w:r>
+      <w:proofErr w:type="spellStart"/>
+      <w:r>
+        <w:rPr>
+          <w:rFonts w:ascii="Consolas" w:hAnsi="Consolas" w:cs="Consolas"/>
+          <w:color w:val="008000"/>
+          <w:sz w:val="19"/>
+          <w:szCs w:val="19"/>
+        </w:rPr>
+        <w:t>SellRent</w:t>
+      </w:r>
+      <w:proofErr w:type="spellEnd"/>
+      <w:r>
+        <w:rPr>
+          <w:rFonts w:ascii="Consolas" w:hAnsi="Consolas" w:cs="Consolas"/>
+          <w:color w:val="008000"/>
+          <w:sz w:val="19"/>
+          <w:szCs w:val="19"/>
+        </w:rPr>
+        <w:t xml:space="preserve"> = 2, which is the value of the </w:t>
+      </w:r>
+      <w:proofErr w:type="spellStart"/>
+      <w:r>
+        <w:rPr>
+          <w:rFonts w:ascii="Consolas" w:hAnsi="Consolas" w:cs="Consolas"/>
+          <w:color w:val="008000"/>
+          <w:sz w:val="19"/>
+          <w:szCs w:val="19"/>
+        </w:rPr>
+        <w:t>SellRent</w:t>
+      </w:r>
+      <w:proofErr w:type="spellEnd"/>
+      <w:r>
+        <w:rPr>
+          <w:rFonts w:ascii="Consolas" w:hAnsi="Consolas" w:cs="Consolas"/>
+          <w:color w:val="008000"/>
+          <w:sz w:val="19"/>
+          <w:szCs w:val="19"/>
+        </w:rPr>
+        <w:t xml:space="preserve"> property of selling items. </w:t>
       </w:r>
     </w:p>
     <w:p>
@@ -2558,6 +3440,8 @@
         </w:rPr>
         <w:t xml:space="preserve"> (</w:t>
       </w:r>
+      <w:proofErr w:type="spellStart"/>
+      <w:proofErr w:type="gramStart"/>
       <w:r>
         <w:rPr>
           <w:rFonts w:ascii="Consolas" w:hAnsi="Consolas" w:cs="Consolas"/>
@@ -2574,7 +3458,18 @@
           <w:sz w:val="19"/>
           <w:szCs w:val="19"/>
         </w:rPr>
-        <w:t xml:space="preserve">.route.snapshot.url.toString() === </w:t>
+        <w:t>.route.snapshot.url.toString</w:t>
+      </w:r>
+      <w:proofErr w:type="spellEnd"/>
+      <w:proofErr w:type="gramEnd"/>
+      <w:r>
+        <w:rPr>
+          <w:rFonts w:ascii="Consolas" w:hAnsi="Consolas" w:cs="Consolas"/>
+          <w:color w:val="000000"/>
+          <w:sz w:val="19"/>
+          <w:szCs w:val="19"/>
+        </w:rPr>
+        <w:t xml:space="preserve">() === </w:t>
       </w:r>
       <w:r>
         <w:rPr>
@@ -2617,6 +3512,8 @@
         </w:rPr>
         <w:t xml:space="preserve">      </w:t>
       </w:r>
+      <w:proofErr w:type="spellStart"/>
+      <w:proofErr w:type="gramStart"/>
       <w:r>
         <w:rPr>
           <w:rFonts w:ascii="Consolas" w:hAnsi="Consolas" w:cs="Consolas"/>
@@ -2633,7 +3530,18 @@
           <w:sz w:val="19"/>
           <w:szCs w:val="19"/>
         </w:rPr>
-        <w:t>.SellRent = 2;</w:t>
+        <w:t>.SellRent</w:t>
+      </w:r>
+      <w:proofErr w:type="spellEnd"/>
+      <w:proofErr w:type="gramEnd"/>
+      <w:r>
+        <w:rPr>
+          <w:rFonts w:ascii="Consolas" w:hAnsi="Consolas" w:cs="Consolas"/>
+          <w:color w:val="000000"/>
+          <w:sz w:val="19"/>
+          <w:szCs w:val="19"/>
+        </w:rPr>
+        <w:t xml:space="preserve"> = 2;</w:t>
       </w:r>
     </w:p>
     <w:p>
@@ -2687,7 +3595,27 @@
           <w:sz w:val="19"/>
           <w:szCs w:val="19"/>
         </w:rPr>
-        <w:t>// pass the value of SellRent when calling the service</w:t>
+        <w:t xml:space="preserve">// pass the value of </w:t>
+      </w:r>
+      <w:proofErr w:type="spellStart"/>
+      <w:r>
+        <w:rPr>
+          <w:rFonts w:ascii="Consolas" w:hAnsi="Consolas" w:cs="Consolas"/>
+          <w:color w:val="008000"/>
+          <w:sz w:val="19"/>
+          <w:szCs w:val="19"/>
+        </w:rPr>
+        <w:t>SellRent</w:t>
+      </w:r>
+      <w:proofErr w:type="spellEnd"/>
+      <w:r>
+        <w:rPr>
+          <w:rFonts w:ascii="Consolas" w:hAnsi="Consolas" w:cs="Consolas"/>
+          <w:color w:val="008000"/>
+          <w:sz w:val="19"/>
+          <w:szCs w:val="19"/>
+        </w:rPr>
+        <w:t xml:space="preserve"> when calling the service</w:t>
       </w:r>
     </w:p>
     <w:p>
@@ -2712,6 +3640,8 @@
         </w:rPr>
         <w:t xml:space="preserve">    </w:t>
       </w:r>
+      <w:proofErr w:type="spellStart"/>
+      <w:proofErr w:type="gramStart"/>
       <w:r>
         <w:rPr>
           <w:rFonts w:ascii="Consolas" w:hAnsi="Consolas" w:cs="Consolas"/>
@@ -2728,8 +3658,20 @@
           <w:sz w:val="19"/>
           <w:szCs w:val="19"/>
         </w:rPr>
-        <w:t>.eshoppingService.getAllItems(</w:t>
-      </w:r>
+        <w:t>.eshoppingService.getAllItems</w:t>
+      </w:r>
+      <w:proofErr w:type="spellEnd"/>
+      <w:proofErr w:type="gramEnd"/>
+      <w:r>
+        <w:rPr>
+          <w:rFonts w:ascii="Consolas" w:hAnsi="Consolas" w:cs="Consolas"/>
+          <w:color w:val="000000"/>
+          <w:sz w:val="19"/>
+          <w:szCs w:val="19"/>
+        </w:rPr>
+        <w:t>(</w:t>
+      </w:r>
+      <w:proofErr w:type="spellStart"/>
       <w:r>
         <w:rPr>
           <w:rFonts w:ascii="Consolas" w:hAnsi="Consolas" w:cs="Consolas"/>
@@ -2746,7 +3688,17 @@
           <w:sz w:val="19"/>
           <w:szCs w:val="19"/>
         </w:rPr>
-        <w:t>.SellRent).subscribe(</w:t>
+        <w:t>.SellRent</w:t>
+      </w:r>
+      <w:proofErr w:type="spellEnd"/>
+      <w:r>
+        <w:rPr>
+          <w:rFonts w:ascii="Consolas" w:hAnsi="Consolas" w:cs="Consolas"/>
+          <w:color w:val="000000"/>
+          <w:sz w:val="19"/>
+          <w:szCs w:val="19"/>
+        </w:rPr>
+        <w:t>).subscribe(</w:t>
       </w:r>
     </w:p>
     <w:p>
@@ -2794,6 +3746,8 @@
         </w:rPr>
         <w:t xml:space="preserve">        </w:t>
       </w:r>
+      <w:proofErr w:type="spellStart"/>
+      <w:proofErr w:type="gramStart"/>
       <w:r>
         <w:rPr>
           <w:rFonts w:ascii="Consolas" w:hAnsi="Consolas" w:cs="Consolas"/>
@@ -2810,7 +3764,18 @@
           <w:sz w:val="19"/>
           <w:szCs w:val="19"/>
         </w:rPr>
-        <w:t>.sellingItems = data;</w:t>
+        <w:t>.sellingItems</w:t>
+      </w:r>
+      <w:proofErr w:type="spellEnd"/>
+      <w:proofErr w:type="gramEnd"/>
+      <w:r>
+        <w:rPr>
+          <w:rFonts w:ascii="Consolas" w:hAnsi="Consolas" w:cs="Consolas"/>
+          <w:color w:val="000000"/>
+          <w:sz w:val="19"/>
+          <w:szCs w:val="19"/>
+        </w:rPr>
+        <w:t xml:space="preserve"> = data;</w:t>
       </w:r>
     </w:p>
     <w:p>
@@ -2861,7 +3826,38 @@
           <w:sz w:val="19"/>
           <w:szCs w:val="19"/>
         </w:rPr>
-        <w:t>In shopping.service.ts:</w:t>
+        <w:t xml:space="preserve">In </w:t>
+      </w:r>
+      <w:proofErr w:type="spellStart"/>
+      <w:proofErr w:type="gramStart"/>
+      <w:r>
+        <w:rPr>
+          <w:rFonts w:ascii="Consolas" w:hAnsi="Consolas" w:cs="Consolas"/>
+          <w:color w:val="000000"/>
+          <w:sz w:val="19"/>
+          <w:szCs w:val="19"/>
+        </w:rPr>
+        <w:t>shopping.service</w:t>
+      </w:r>
+      <w:proofErr w:type="gramEnd"/>
+      <w:r>
+        <w:rPr>
+          <w:rFonts w:ascii="Consolas" w:hAnsi="Consolas" w:cs="Consolas"/>
+          <w:color w:val="000000"/>
+          <w:sz w:val="19"/>
+          <w:szCs w:val="19"/>
+        </w:rPr>
+        <w:t>.ts</w:t>
+      </w:r>
+      <w:proofErr w:type="spellEnd"/>
+      <w:r>
+        <w:rPr>
+          <w:rFonts w:ascii="Consolas" w:hAnsi="Consolas" w:cs="Consolas"/>
+          <w:color w:val="000000"/>
+          <w:sz w:val="19"/>
+          <w:szCs w:val="19"/>
+        </w:rPr>
+        <w:t>:</w:t>
       </w:r>
     </w:p>
     <w:p>
@@ -2884,30 +3880,92 @@
           <w:sz w:val="19"/>
           <w:szCs w:val="19"/>
         </w:rPr>
-        <w:t>//receive parameter 'SellRent' to determine which items to push</w:t>
-      </w:r>
-    </w:p>
-    <w:p>
-      <w:pPr>
-        <w:autoSpaceDE w:val="0"/>
-        <w:autoSpaceDN w:val="0"/>
-        <w:adjustRightInd w:val="0"/>
-        <w:spacing w:after="0" w:line="240" w:lineRule="auto"/>
-        <w:rPr>
-          <w:rFonts w:ascii="Consolas" w:hAnsi="Consolas" w:cs="Consolas"/>
-          <w:color w:val="000000"/>
-          <w:sz w:val="19"/>
-          <w:szCs w:val="19"/>
-        </w:rPr>
-      </w:pPr>
-      <w:r>
-        <w:rPr>
-          <w:rFonts w:ascii="Consolas" w:hAnsi="Consolas" w:cs="Consolas"/>
-          <w:color w:val="000000"/>
-          <w:sz w:val="19"/>
-          <w:szCs w:val="19"/>
-        </w:rPr>
-        <w:t xml:space="preserve">  getAllItems(SellRent: </w:t>
+        <w:t>//receive parameter '</w:t>
+      </w:r>
+      <w:proofErr w:type="spellStart"/>
+      <w:r>
+        <w:rPr>
+          <w:rFonts w:ascii="Consolas" w:hAnsi="Consolas" w:cs="Consolas"/>
+          <w:color w:val="008000"/>
+          <w:sz w:val="19"/>
+          <w:szCs w:val="19"/>
+        </w:rPr>
+        <w:t>SellRent</w:t>
+      </w:r>
+      <w:proofErr w:type="spellEnd"/>
+      <w:r>
+        <w:rPr>
+          <w:rFonts w:ascii="Consolas" w:hAnsi="Consolas" w:cs="Consolas"/>
+          <w:color w:val="008000"/>
+          <w:sz w:val="19"/>
+          <w:szCs w:val="19"/>
+        </w:rPr>
+        <w:t>' to determine which items to push</w:t>
+      </w:r>
+    </w:p>
+    <w:p>
+      <w:pPr>
+        <w:autoSpaceDE w:val="0"/>
+        <w:autoSpaceDN w:val="0"/>
+        <w:adjustRightInd w:val="0"/>
+        <w:spacing w:after="0" w:line="240" w:lineRule="auto"/>
+        <w:rPr>
+          <w:rFonts w:ascii="Consolas" w:hAnsi="Consolas" w:cs="Consolas"/>
+          <w:color w:val="000000"/>
+          <w:sz w:val="19"/>
+          <w:szCs w:val="19"/>
+        </w:rPr>
+      </w:pPr>
+      <w:r>
+        <w:rPr>
+          <w:rFonts w:ascii="Consolas" w:hAnsi="Consolas" w:cs="Consolas"/>
+          <w:color w:val="000000"/>
+          <w:sz w:val="19"/>
+          <w:szCs w:val="19"/>
+        </w:rPr>
+        <w:t xml:space="preserve">  </w:t>
+      </w:r>
+      <w:proofErr w:type="spellStart"/>
+      <w:proofErr w:type="gramStart"/>
+      <w:r>
+        <w:rPr>
+          <w:rFonts w:ascii="Consolas" w:hAnsi="Consolas" w:cs="Consolas"/>
+          <w:color w:val="000000"/>
+          <w:sz w:val="19"/>
+          <w:szCs w:val="19"/>
+        </w:rPr>
+        <w:t>getAllItems</w:t>
+      </w:r>
+      <w:proofErr w:type="spellEnd"/>
+      <w:r>
+        <w:rPr>
+          <w:rFonts w:ascii="Consolas" w:hAnsi="Consolas" w:cs="Consolas"/>
+          <w:color w:val="000000"/>
+          <w:sz w:val="19"/>
+          <w:szCs w:val="19"/>
+        </w:rPr>
+        <w:t>(</w:t>
+      </w:r>
+      <w:proofErr w:type="spellStart"/>
+      <w:proofErr w:type="gramEnd"/>
+      <w:r>
+        <w:rPr>
+          <w:rFonts w:ascii="Consolas" w:hAnsi="Consolas" w:cs="Consolas"/>
+          <w:color w:val="000000"/>
+          <w:sz w:val="19"/>
+          <w:szCs w:val="19"/>
+        </w:rPr>
+        <w:t>SellRent</w:t>
+      </w:r>
+      <w:proofErr w:type="spellEnd"/>
+      <w:r>
+        <w:rPr>
+          <w:rFonts w:ascii="Consolas" w:hAnsi="Consolas" w:cs="Consolas"/>
+          <w:color w:val="000000"/>
+          <w:sz w:val="19"/>
+          <w:szCs w:val="19"/>
+        </w:rPr>
+        <w:t xml:space="preserve">: </w:t>
       </w:r>
       <w:r>
         <w:rPr>
@@ -2925,7 +3983,27 @@
           <w:sz w:val="19"/>
           <w:szCs w:val="19"/>
         </w:rPr>
-        <w:t>): Observable&lt;MyItem[]&gt; {</w:t>
+        <w:t>): Observable&lt;</w:t>
+      </w:r>
+      <w:proofErr w:type="spellStart"/>
+      <w:r>
+        <w:rPr>
+          <w:rFonts w:ascii="Consolas" w:hAnsi="Consolas" w:cs="Consolas"/>
+          <w:color w:val="000000"/>
+          <w:sz w:val="19"/>
+          <w:szCs w:val="19"/>
+        </w:rPr>
+        <w:t>MyItem</w:t>
+      </w:r>
+      <w:proofErr w:type="spellEnd"/>
+      <w:r>
+        <w:rPr>
+          <w:rFonts w:ascii="Consolas" w:hAnsi="Consolas" w:cs="Consolas"/>
+          <w:color w:val="000000"/>
+          <w:sz w:val="19"/>
+          <w:szCs w:val="19"/>
+        </w:rPr>
+        <w:t>[]&gt; {</w:t>
       </w:r>
     </w:p>
     <w:p>
@@ -3000,6 +4078,7 @@
         </w:rPr>
         <w:t xml:space="preserve"> </w:t>
       </w:r>
+      <w:proofErr w:type="spellStart"/>
       <w:r>
         <w:rPr>
           <w:rFonts w:ascii="Consolas" w:hAnsi="Consolas" w:cs="Consolas"/>
@@ -3016,7 +4095,17 @@
           <w:sz w:val="19"/>
           <w:szCs w:val="19"/>
         </w:rPr>
-        <w:t>.http.get(</w:t>
+        <w:t>.http.get</w:t>
+      </w:r>
+      <w:proofErr w:type="spellEnd"/>
+      <w:r>
+        <w:rPr>
+          <w:rFonts w:ascii="Consolas" w:hAnsi="Consolas" w:cs="Consolas"/>
+          <w:color w:val="000000"/>
+          <w:sz w:val="19"/>
+          <w:szCs w:val="19"/>
+        </w:rPr>
+        <w:t>(</w:t>
       </w:r>
       <w:r>
         <w:rPr>
@@ -3025,39 +4114,90 @@
           <w:sz w:val="19"/>
           <w:szCs w:val="19"/>
         </w:rPr>
-        <w:t>'data/items.json'</w:t>
-      </w:r>
-      <w:r>
-        <w:rPr>
-          <w:rFonts w:ascii="Consolas" w:hAnsi="Consolas" w:cs="Consolas"/>
-          <w:color w:val="000000"/>
-          <w:sz w:val="19"/>
-          <w:szCs w:val="19"/>
-        </w:rPr>
-        <w:t>).pipe(</w:t>
-      </w:r>
-    </w:p>
-    <w:p>
-      <w:pPr>
-        <w:autoSpaceDE w:val="0"/>
-        <w:autoSpaceDN w:val="0"/>
-        <w:adjustRightInd w:val="0"/>
-        <w:spacing w:after="0" w:line="240" w:lineRule="auto"/>
-        <w:rPr>
-          <w:rFonts w:ascii="Consolas" w:hAnsi="Consolas" w:cs="Consolas"/>
-          <w:color w:val="000000"/>
-          <w:sz w:val="19"/>
-          <w:szCs w:val="19"/>
-        </w:rPr>
-      </w:pPr>
-      <w:r>
-        <w:rPr>
-          <w:rFonts w:ascii="Consolas" w:hAnsi="Consolas" w:cs="Consolas"/>
-          <w:color w:val="000000"/>
-          <w:sz w:val="19"/>
-          <w:szCs w:val="19"/>
-        </w:rPr>
-        <w:t xml:space="preserve">      map(data =&gt; {</w:t>
+        <w:t>'data/</w:t>
+      </w:r>
+      <w:proofErr w:type="spellStart"/>
+      <w:r>
+        <w:rPr>
+          <w:rFonts w:ascii="Consolas" w:hAnsi="Consolas" w:cs="Consolas"/>
+          <w:color w:val="A31515"/>
+          <w:sz w:val="19"/>
+          <w:szCs w:val="19"/>
+        </w:rPr>
+        <w:t>items.json</w:t>
+      </w:r>
+      <w:proofErr w:type="spellEnd"/>
+      <w:r>
+        <w:rPr>
+          <w:rFonts w:ascii="Consolas" w:hAnsi="Consolas" w:cs="Consolas"/>
+          <w:color w:val="A31515"/>
+          <w:sz w:val="19"/>
+          <w:szCs w:val="19"/>
+        </w:rPr>
+        <w:t>'</w:t>
+      </w:r>
+      <w:proofErr w:type="gramStart"/>
+      <w:r>
+        <w:rPr>
+          <w:rFonts w:ascii="Consolas" w:hAnsi="Consolas" w:cs="Consolas"/>
+          <w:color w:val="000000"/>
+          <w:sz w:val="19"/>
+          <w:szCs w:val="19"/>
+        </w:rPr>
+        <w:t>).pipe</w:t>
+      </w:r>
+      <w:proofErr w:type="gramEnd"/>
+      <w:r>
+        <w:rPr>
+          <w:rFonts w:ascii="Consolas" w:hAnsi="Consolas" w:cs="Consolas"/>
+          <w:color w:val="000000"/>
+          <w:sz w:val="19"/>
+          <w:szCs w:val="19"/>
+        </w:rPr>
+        <w:t>(</w:t>
+      </w:r>
+    </w:p>
+    <w:p>
+      <w:pPr>
+        <w:autoSpaceDE w:val="0"/>
+        <w:autoSpaceDN w:val="0"/>
+        <w:adjustRightInd w:val="0"/>
+        <w:spacing w:after="0" w:line="240" w:lineRule="auto"/>
+        <w:rPr>
+          <w:rFonts w:ascii="Consolas" w:hAnsi="Consolas" w:cs="Consolas"/>
+          <w:color w:val="000000"/>
+          <w:sz w:val="19"/>
+          <w:szCs w:val="19"/>
+        </w:rPr>
+      </w:pPr>
+      <w:r>
+        <w:rPr>
+          <w:rFonts w:ascii="Consolas" w:hAnsi="Consolas" w:cs="Consolas"/>
+          <w:color w:val="000000"/>
+          <w:sz w:val="19"/>
+          <w:szCs w:val="19"/>
+        </w:rPr>
+        <w:t xml:space="preserve">      </w:t>
+      </w:r>
+      <w:proofErr w:type="gramStart"/>
+      <w:r>
+        <w:rPr>
+          <w:rFonts w:ascii="Consolas" w:hAnsi="Consolas" w:cs="Consolas"/>
+          <w:color w:val="000000"/>
+          <w:sz w:val="19"/>
+          <w:szCs w:val="19"/>
+        </w:rPr>
+        <w:t>map(</w:t>
+      </w:r>
+      <w:proofErr w:type="gramEnd"/>
+      <w:r>
+        <w:rPr>
+          <w:rFonts w:ascii="Consolas" w:hAnsi="Consolas" w:cs="Consolas"/>
+          <w:color w:val="000000"/>
+          <w:sz w:val="19"/>
+          <w:szCs w:val="19"/>
+        </w:rPr>
+        <w:t>data =&gt; {</w:t>
       </w:r>
     </w:p>
     <w:p>
@@ -3098,7 +4238,47 @@
           <w:sz w:val="19"/>
           <w:szCs w:val="19"/>
         </w:rPr>
-        <w:t xml:space="preserve"> sellingItems: Array&lt;MyItem&gt; = [];</w:t>
+        <w:t xml:space="preserve"> </w:t>
+      </w:r>
+      <w:proofErr w:type="spellStart"/>
+      <w:r>
+        <w:rPr>
+          <w:rFonts w:ascii="Consolas" w:hAnsi="Consolas" w:cs="Consolas"/>
+          <w:color w:val="000000"/>
+          <w:sz w:val="19"/>
+          <w:szCs w:val="19"/>
+        </w:rPr>
+        <w:t>sellingItems</w:t>
+      </w:r>
+      <w:proofErr w:type="spellEnd"/>
+      <w:r>
+        <w:rPr>
+          <w:rFonts w:ascii="Consolas" w:hAnsi="Consolas" w:cs="Consolas"/>
+          <w:color w:val="000000"/>
+          <w:sz w:val="19"/>
+          <w:szCs w:val="19"/>
+        </w:rPr>
+        <w:t>: Array&lt;</w:t>
+      </w:r>
+      <w:proofErr w:type="spellStart"/>
+      <w:r>
+        <w:rPr>
+          <w:rFonts w:ascii="Consolas" w:hAnsi="Consolas" w:cs="Consolas"/>
+          <w:color w:val="000000"/>
+          <w:sz w:val="19"/>
+          <w:szCs w:val="19"/>
+        </w:rPr>
+        <w:t>MyItem</w:t>
+      </w:r>
+      <w:proofErr w:type="spellEnd"/>
+      <w:r>
+        <w:rPr>
+          <w:rFonts w:ascii="Consolas" w:hAnsi="Consolas" w:cs="Consolas"/>
+          <w:color w:val="000000"/>
+          <w:sz w:val="19"/>
+          <w:szCs w:val="19"/>
+        </w:rPr>
+        <w:t>&gt; = [];</w:t>
       </w:r>
     </w:p>
     <w:p>
@@ -3207,7 +4387,27 @@
           <w:sz w:val="19"/>
           <w:szCs w:val="19"/>
         </w:rPr>
-        <w:t>//the items with the same value of SellRent as the function received will be push</w:t>
+        <w:t xml:space="preserve">//the items with the same value of </w:t>
+      </w:r>
+      <w:proofErr w:type="spellStart"/>
+      <w:r>
+        <w:rPr>
+          <w:rFonts w:ascii="Consolas" w:hAnsi="Consolas" w:cs="Consolas"/>
+          <w:color w:val="008000"/>
+          <w:sz w:val="19"/>
+          <w:szCs w:val="19"/>
+        </w:rPr>
+        <w:t>SellRent</w:t>
+      </w:r>
+      <w:proofErr w:type="spellEnd"/>
+      <w:r>
+        <w:rPr>
+          <w:rFonts w:ascii="Consolas" w:hAnsi="Consolas" w:cs="Consolas"/>
+          <w:color w:val="008000"/>
+          <w:sz w:val="19"/>
+          <w:szCs w:val="19"/>
+        </w:rPr>
+        <w:t xml:space="preserve"> as the function received will be push</w:t>
       </w:r>
     </w:p>
     <w:p>
@@ -3248,30 +4448,112 @@
           <w:sz w:val="19"/>
           <w:szCs w:val="19"/>
         </w:rPr>
-        <w:t xml:space="preserve"> (data.hasOwnProperty(id) &amp;&amp; data[id].SellRent === SellRent) {</w:t>
-      </w:r>
-    </w:p>
-    <w:p>
-      <w:pPr>
-        <w:autoSpaceDE w:val="0"/>
-        <w:autoSpaceDN w:val="0"/>
-        <w:adjustRightInd w:val="0"/>
-        <w:spacing w:after="0" w:line="240" w:lineRule="auto"/>
-        <w:rPr>
-          <w:rFonts w:ascii="Consolas" w:hAnsi="Consolas" w:cs="Consolas"/>
-          <w:color w:val="000000"/>
-          <w:sz w:val="19"/>
-          <w:szCs w:val="19"/>
-        </w:rPr>
-      </w:pPr>
-      <w:r>
-        <w:rPr>
-          <w:rFonts w:ascii="Consolas" w:hAnsi="Consolas" w:cs="Consolas"/>
-          <w:color w:val="000000"/>
-          <w:sz w:val="19"/>
-          <w:szCs w:val="19"/>
-        </w:rPr>
-        <w:t xml:space="preserve">            sellingItems.push(data[id]);</w:t>
+        <w:t xml:space="preserve"> (</w:t>
+      </w:r>
+      <w:proofErr w:type="spellStart"/>
+      <w:proofErr w:type="gramStart"/>
+      <w:r>
+        <w:rPr>
+          <w:rFonts w:ascii="Consolas" w:hAnsi="Consolas" w:cs="Consolas"/>
+          <w:color w:val="000000"/>
+          <w:sz w:val="19"/>
+          <w:szCs w:val="19"/>
+        </w:rPr>
+        <w:t>data.hasOwnProperty</w:t>
+      </w:r>
+      <w:proofErr w:type="spellEnd"/>
+      <w:proofErr w:type="gramEnd"/>
+      <w:r>
+        <w:rPr>
+          <w:rFonts w:ascii="Consolas" w:hAnsi="Consolas" w:cs="Consolas"/>
+          <w:color w:val="000000"/>
+          <w:sz w:val="19"/>
+          <w:szCs w:val="19"/>
+        </w:rPr>
+        <w:t>(id) &amp;&amp; data[id].</w:t>
+      </w:r>
+      <w:proofErr w:type="spellStart"/>
+      <w:r>
+        <w:rPr>
+          <w:rFonts w:ascii="Consolas" w:hAnsi="Consolas" w:cs="Consolas"/>
+          <w:color w:val="000000"/>
+          <w:sz w:val="19"/>
+          <w:szCs w:val="19"/>
+        </w:rPr>
+        <w:t>SellRent</w:t>
+      </w:r>
+      <w:proofErr w:type="spellEnd"/>
+      <w:r>
+        <w:rPr>
+          <w:rFonts w:ascii="Consolas" w:hAnsi="Consolas" w:cs="Consolas"/>
+          <w:color w:val="000000"/>
+          <w:sz w:val="19"/>
+          <w:szCs w:val="19"/>
+        </w:rPr>
+        <w:t xml:space="preserve"> === </w:t>
+      </w:r>
+      <w:proofErr w:type="spellStart"/>
+      <w:r>
+        <w:rPr>
+          <w:rFonts w:ascii="Consolas" w:hAnsi="Consolas" w:cs="Consolas"/>
+          <w:color w:val="000000"/>
+          <w:sz w:val="19"/>
+          <w:szCs w:val="19"/>
+        </w:rPr>
+        <w:t>SellRent</w:t>
+      </w:r>
+      <w:proofErr w:type="spellEnd"/>
+      <w:r>
+        <w:rPr>
+          <w:rFonts w:ascii="Consolas" w:hAnsi="Consolas" w:cs="Consolas"/>
+          <w:color w:val="000000"/>
+          <w:sz w:val="19"/>
+          <w:szCs w:val="19"/>
+        </w:rPr>
+        <w:t>) {</w:t>
+      </w:r>
+    </w:p>
+    <w:p>
+      <w:pPr>
+        <w:autoSpaceDE w:val="0"/>
+        <w:autoSpaceDN w:val="0"/>
+        <w:adjustRightInd w:val="0"/>
+        <w:spacing w:after="0" w:line="240" w:lineRule="auto"/>
+        <w:rPr>
+          <w:rFonts w:ascii="Consolas" w:hAnsi="Consolas" w:cs="Consolas"/>
+          <w:color w:val="000000"/>
+          <w:sz w:val="19"/>
+          <w:szCs w:val="19"/>
+        </w:rPr>
+      </w:pPr>
+      <w:r>
+        <w:rPr>
+          <w:rFonts w:ascii="Consolas" w:hAnsi="Consolas" w:cs="Consolas"/>
+          <w:color w:val="000000"/>
+          <w:sz w:val="19"/>
+          <w:szCs w:val="19"/>
+        </w:rPr>
+        <w:t xml:space="preserve">            </w:t>
+      </w:r>
+      <w:proofErr w:type="spellStart"/>
+      <w:r>
+        <w:rPr>
+          <w:rFonts w:ascii="Consolas" w:hAnsi="Consolas" w:cs="Consolas"/>
+          <w:color w:val="000000"/>
+          <w:sz w:val="19"/>
+          <w:szCs w:val="19"/>
+        </w:rPr>
+        <w:t>sellingItems.push</w:t>
+      </w:r>
+      <w:proofErr w:type="spellEnd"/>
+      <w:r>
+        <w:rPr>
+          <w:rFonts w:ascii="Consolas" w:hAnsi="Consolas" w:cs="Consolas"/>
+          <w:color w:val="000000"/>
+          <w:sz w:val="19"/>
+          <w:szCs w:val="19"/>
+        </w:rPr>
+        <w:t>(data[id]);</w:t>
       </w:r>
     </w:p>
     <w:p>
@@ -3358,7 +4640,27 @@
           <w:sz w:val="19"/>
           <w:szCs w:val="19"/>
         </w:rPr>
-        <w:t xml:space="preserve"> sellingItems;</w:t>
+        <w:t xml:space="preserve"> </w:t>
+      </w:r>
+      <w:proofErr w:type="spellStart"/>
+      <w:r>
+        <w:rPr>
+          <w:rFonts w:ascii="Consolas" w:hAnsi="Consolas" w:cs="Consolas"/>
+          <w:color w:val="000000"/>
+          <w:sz w:val="19"/>
+          <w:szCs w:val="19"/>
+        </w:rPr>
+        <w:t>sellingItems</w:t>
+      </w:r>
+      <w:proofErr w:type="spellEnd"/>
+      <w:r>
+        <w:rPr>
+          <w:rFonts w:ascii="Consolas" w:hAnsi="Consolas" w:cs="Consolas"/>
+          <w:color w:val="000000"/>
+          <w:sz w:val="19"/>
+          <w:szCs w:val="19"/>
+        </w:rPr>
+        <w:t>;</w:t>
       </w:r>
     </w:p>
     <w:p>
@@ -3545,8 +4847,21 @@
           <w:sz w:val="19"/>
           <w:szCs w:val="19"/>
         </w:rPr>
-        <w:t>In app.module</w:t>
-      </w:r>
+        <w:t xml:space="preserve">In </w:t>
+      </w:r>
+      <w:proofErr w:type="spellStart"/>
+      <w:proofErr w:type="gramStart"/>
+      <w:r>
+        <w:rPr>
+          <w:rFonts w:ascii="Consolas" w:hAnsi="Consolas" w:cs="Consolas"/>
+          <w:color w:val="000000"/>
+          <w:sz w:val="19"/>
+          <w:szCs w:val="19"/>
+        </w:rPr>
+        <w:t>app.module</w:t>
+      </w:r>
+      <w:proofErr w:type="spellEnd"/>
+      <w:proofErr w:type="gramEnd"/>
     </w:p>
     <w:p>
       <w:pPr>
@@ -3574,7 +4889,38 @@
           <w:sz w:val="19"/>
           <w:szCs w:val="19"/>
         </w:rPr>
-        <w:t xml:space="preserve"> { FormsModule } </w:t>
+        <w:t xml:space="preserve"> </w:t>
+      </w:r>
+      <w:proofErr w:type="gramStart"/>
+      <w:r>
+        <w:rPr>
+          <w:rFonts w:ascii="Consolas" w:hAnsi="Consolas" w:cs="Consolas"/>
+          <w:color w:val="000000"/>
+          <w:sz w:val="19"/>
+          <w:szCs w:val="19"/>
+        </w:rPr>
+        <w:t xml:space="preserve">{ </w:t>
+      </w:r>
+      <w:proofErr w:type="spellStart"/>
+      <w:r>
+        <w:rPr>
+          <w:rFonts w:ascii="Consolas" w:hAnsi="Consolas" w:cs="Consolas"/>
+          <w:color w:val="000000"/>
+          <w:sz w:val="19"/>
+          <w:szCs w:val="19"/>
+        </w:rPr>
+        <w:t>FormsModule</w:t>
+      </w:r>
+      <w:proofErr w:type="spellEnd"/>
+      <w:proofErr w:type="gramEnd"/>
+      <w:r>
+        <w:rPr>
+          <w:rFonts w:ascii="Consolas" w:hAnsi="Consolas" w:cs="Consolas"/>
+          <w:color w:val="000000"/>
+          <w:sz w:val="19"/>
+          <w:szCs w:val="19"/>
+        </w:rPr>
+        <w:t xml:space="preserve"> } </w:t>
       </w:r>
       <w:r>
         <w:rPr>
@@ -3656,7 +5002,49 @@
           <w:sz w:val="19"/>
           <w:szCs w:val="19"/>
         </w:rPr>
-        <w:t xml:space="preserve">    BrowserModule.withServerTransition({ appId: </w:t>
+        <w:t xml:space="preserve">    </w:t>
+      </w:r>
+      <w:proofErr w:type="spellStart"/>
+      <w:r>
+        <w:rPr>
+          <w:rFonts w:ascii="Consolas" w:hAnsi="Consolas" w:cs="Consolas"/>
+          <w:color w:val="000000"/>
+          <w:sz w:val="19"/>
+          <w:szCs w:val="19"/>
+        </w:rPr>
+        <w:t>BrowserModule.withServerTransition</w:t>
+      </w:r>
+      <w:proofErr w:type="spellEnd"/>
+      <w:proofErr w:type="gramStart"/>
+      <w:r>
+        <w:rPr>
+          <w:rFonts w:ascii="Consolas" w:hAnsi="Consolas" w:cs="Consolas"/>
+          <w:color w:val="000000"/>
+          <w:sz w:val="19"/>
+          <w:szCs w:val="19"/>
+        </w:rPr>
+        <w:t xml:space="preserve">({ </w:t>
+      </w:r>
+      <w:proofErr w:type="spellStart"/>
+      <w:r>
+        <w:rPr>
+          <w:rFonts w:ascii="Consolas" w:hAnsi="Consolas" w:cs="Consolas"/>
+          <w:color w:val="000000"/>
+          <w:sz w:val="19"/>
+          <w:szCs w:val="19"/>
+        </w:rPr>
+        <w:t>appId</w:t>
+      </w:r>
+      <w:proofErr w:type="spellEnd"/>
+      <w:proofErr w:type="gramEnd"/>
+      <w:r>
+        <w:rPr>
+          <w:rFonts w:ascii="Consolas" w:hAnsi="Consolas" w:cs="Consolas"/>
+          <w:color w:val="000000"/>
+          <w:sz w:val="19"/>
+          <w:szCs w:val="19"/>
+        </w:rPr>
+        <w:t xml:space="preserve">: </w:t>
       </w:r>
       <w:r>
         <w:rPr>
@@ -3697,77 +5085,137 @@
           <w:sz w:val="19"/>
           <w:szCs w:val="19"/>
         </w:rPr>
-        <w:t xml:space="preserve">    HttpClientModule,</w:t>
-      </w:r>
-    </w:p>
-    <w:p>
-      <w:pPr>
-        <w:autoSpaceDE w:val="0"/>
-        <w:autoSpaceDN w:val="0"/>
-        <w:adjustRightInd w:val="0"/>
-        <w:spacing w:after="0" w:line="240" w:lineRule="auto"/>
-        <w:rPr>
-          <w:rFonts w:ascii="Consolas" w:hAnsi="Consolas" w:cs="Consolas"/>
-          <w:color w:val="000000"/>
-          <w:sz w:val="19"/>
-          <w:szCs w:val="19"/>
-        </w:rPr>
-      </w:pPr>
-      <w:r>
-        <w:rPr>
-          <w:rFonts w:ascii="Consolas" w:hAnsi="Consolas" w:cs="Consolas"/>
-          <w:color w:val="000000"/>
-          <w:sz w:val="19"/>
-          <w:szCs w:val="19"/>
-        </w:rPr>
-        <w:t xml:space="preserve">    FormsModule,</w:t>
-      </w:r>
-    </w:p>
-    <w:p>
-      <w:pPr>
-        <w:autoSpaceDE w:val="0"/>
-        <w:autoSpaceDN w:val="0"/>
-        <w:adjustRightInd w:val="0"/>
-        <w:spacing w:after="0" w:line="240" w:lineRule="auto"/>
-        <w:rPr>
-          <w:rFonts w:ascii="Consolas" w:hAnsi="Consolas" w:cs="Consolas"/>
-          <w:color w:val="000000"/>
-          <w:sz w:val="19"/>
-          <w:szCs w:val="19"/>
-        </w:rPr>
-      </w:pPr>
-      <w:r>
-        <w:rPr>
-          <w:rFonts w:ascii="Consolas" w:hAnsi="Consolas" w:cs="Consolas"/>
-          <w:color w:val="000000"/>
-          <w:sz w:val="19"/>
-          <w:szCs w:val="19"/>
-        </w:rPr>
-        <w:t xml:space="preserve">    ApiAuthorizationModule,</w:t>
-      </w:r>
-    </w:p>
-    <w:p>
-      <w:pPr>
-        <w:autoSpaceDE w:val="0"/>
-        <w:autoSpaceDN w:val="0"/>
-        <w:adjustRightInd w:val="0"/>
-        <w:spacing w:after="0" w:line="240" w:lineRule="auto"/>
-        <w:rPr>
-          <w:rFonts w:ascii="Consolas" w:hAnsi="Consolas" w:cs="Consolas"/>
-          <w:color w:val="000000"/>
-          <w:sz w:val="19"/>
-          <w:szCs w:val="19"/>
-        </w:rPr>
-      </w:pPr>
-      <w:r>
-        <w:rPr>
-          <w:rFonts w:ascii="Consolas" w:hAnsi="Consolas" w:cs="Consolas"/>
-          <w:color w:val="000000"/>
-          <w:sz w:val="19"/>
-          <w:szCs w:val="19"/>
-        </w:rPr>
         <w:t xml:space="preserve">    </w:t>
       </w:r>
+      <w:proofErr w:type="spellStart"/>
+      <w:r>
+        <w:rPr>
+          <w:rFonts w:ascii="Consolas" w:hAnsi="Consolas" w:cs="Consolas"/>
+          <w:color w:val="000000"/>
+          <w:sz w:val="19"/>
+          <w:szCs w:val="19"/>
+        </w:rPr>
+        <w:t>HttpClientModule</w:t>
+      </w:r>
+      <w:proofErr w:type="spellEnd"/>
+      <w:r>
+        <w:rPr>
+          <w:rFonts w:ascii="Consolas" w:hAnsi="Consolas" w:cs="Consolas"/>
+          <w:color w:val="000000"/>
+          <w:sz w:val="19"/>
+          <w:szCs w:val="19"/>
+        </w:rPr>
+        <w:t>,</w:t>
+      </w:r>
+    </w:p>
+    <w:p>
+      <w:pPr>
+        <w:autoSpaceDE w:val="0"/>
+        <w:autoSpaceDN w:val="0"/>
+        <w:adjustRightInd w:val="0"/>
+        <w:spacing w:after="0" w:line="240" w:lineRule="auto"/>
+        <w:rPr>
+          <w:rFonts w:ascii="Consolas" w:hAnsi="Consolas" w:cs="Consolas"/>
+          <w:color w:val="000000"/>
+          <w:sz w:val="19"/>
+          <w:szCs w:val="19"/>
+        </w:rPr>
+      </w:pPr>
+      <w:r>
+        <w:rPr>
+          <w:rFonts w:ascii="Consolas" w:hAnsi="Consolas" w:cs="Consolas"/>
+          <w:color w:val="000000"/>
+          <w:sz w:val="19"/>
+          <w:szCs w:val="19"/>
+        </w:rPr>
+        <w:t xml:space="preserve">    </w:t>
+      </w:r>
+      <w:proofErr w:type="spellStart"/>
+      <w:r>
+        <w:rPr>
+          <w:rFonts w:ascii="Consolas" w:hAnsi="Consolas" w:cs="Consolas"/>
+          <w:color w:val="000000"/>
+          <w:sz w:val="19"/>
+          <w:szCs w:val="19"/>
+        </w:rPr>
+        <w:t>FormsModule</w:t>
+      </w:r>
+      <w:proofErr w:type="spellEnd"/>
+      <w:r>
+        <w:rPr>
+          <w:rFonts w:ascii="Consolas" w:hAnsi="Consolas" w:cs="Consolas"/>
+          <w:color w:val="000000"/>
+          <w:sz w:val="19"/>
+          <w:szCs w:val="19"/>
+        </w:rPr>
+        <w:t>,</w:t>
+      </w:r>
+    </w:p>
+    <w:p>
+      <w:pPr>
+        <w:autoSpaceDE w:val="0"/>
+        <w:autoSpaceDN w:val="0"/>
+        <w:adjustRightInd w:val="0"/>
+        <w:spacing w:after="0" w:line="240" w:lineRule="auto"/>
+        <w:rPr>
+          <w:rFonts w:ascii="Consolas" w:hAnsi="Consolas" w:cs="Consolas"/>
+          <w:color w:val="000000"/>
+          <w:sz w:val="19"/>
+          <w:szCs w:val="19"/>
+        </w:rPr>
+      </w:pPr>
+      <w:r>
+        <w:rPr>
+          <w:rFonts w:ascii="Consolas" w:hAnsi="Consolas" w:cs="Consolas"/>
+          <w:color w:val="000000"/>
+          <w:sz w:val="19"/>
+          <w:szCs w:val="19"/>
+        </w:rPr>
+        <w:t xml:space="preserve">    </w:t>
+      </w:r>
+      <w:proofErr w:type="spellStart"/>
+      <w:r>
+        <w:rPr>
+          <w:rFonts w:ascii="Consolas" w:hAnsi="Consolas" w:cs="Consolas"/>
+          <w:color w:val="000000"/>
+          <w:sz w:val="19"/>
+          <w:szCs w:val="19"/>
+        </w:rPr>
+        <w:t>ApiAuthorizationModule</w:t>
+      </w:r>
+      <w:proofErr w:type="spellEnd"/>
+      <w:r>
+        <w:rPr>
+          <w:rFonts w:ascii="Consolas" w:hAnsi="Consolas" w:cs="Consolas"/>
+          <w:color w:val="000000"/>
+          <w:sz w:val="19"/>
+          <w:szCs w:val="19"/>
+        </w:rPr>
+        <w:t>,</w:t>
+      </w:r>
+    </w:p>
+    <w:p>
+      <w:pPr>
+        <w:autoSpaceDE w:val="0"/>
+        <w:autoSpaceDN w:val="0"/>
+        <w:adjustRightInd w:val="0"/>
+        <w:spacing w:after="0" w:line="240" w:lineRule="auto"/>
+        <w:rPr>
+          <w:rFonts w:ascii="Consolas" w:hAnsi="Consolas" w:cs="Consolas"/>
+          <w:color w:val="000000"/>
+          <w:sz w:val="19"/>
+          <w:szCs w:val="19"/>
+        </w:rPr>
+      </w:pPr>
+      <w:r>
+        <w:rPr>
+          <w:rFonts w:ascii="Consolas" w:hAnsi="Consolas" w:cs="Consolas"/>
+          <w:color w:val="000000"/>
+          <w:sz w:val="19"/>
+          <w:szCs w:val="19"/>
+        </w:rPr>
+        <w:t xml:space="preserve">    </w:t>
+      </w:r>
       <w:r>
         <w:rPr>
           <w:rFonts w:ascii="Consolas" w:hAnsi="Consolas" w:cs="Consolas"/>
@@ -3798,31 +5246,82 @@
           <w:sz w:val="19"/>
           <w:szCs w:val="19"/>
         </w:rPr>
-        <w:t xml:space="preserve">    RouterModule.forRoot(appRoutes),</w:t>
-      </w:r>
-    </w:p>
-    <w:p>
-      <w:pPr>
-        <w:autoSpaceDE w:val="0"/>
-        <w:autoSpaceDN w:val="0"/>
-        <w:adjustRightInd w:val="0"/>
-        <w:spacing w:after="0" w:line="240" w:lineRule="auto"/>
-        <w:rPr>
-          <w:rFonts w:ascii="Consolas" w:hAnsi="Consolas" w:cs="Consolas"/>
-          <w:color w:val="000000"/>
-          <w:sz w:val="19"/>
-          <w:szCs w:val="19"/>
-        </w:rPr>
-      </w:pPr>
-      <w:r>
-        <w:rPr>
-          <w:rFonts w:ascii="Consolas" w:hAnsi="Consolas" w:cs="Consolas"/>
-          <w:color w:val="000000"/>
-          <w:sz w:val="19"/>
-          <w:szCs w:val="19"/>
-        </w:rPr>
-        <w:t xml:space="preserve">    FormsModule</w:t>
-      </w:r>
+        <w:t xml:space="preserve">    </w:t>
+      </w:r>
+      <w:proofErr w:type="spellStart"/>
+      <w:r>
+        <w:rPr>
+          <w:rFonts w:ascii="Consolas" w:hAnsi="Consolas" w:cs="Consolas"/>
+          <w:color w:val="000000"/>
+          <w:sz w:val="19"/>
+          <w:szCs w:val="19"/>
+        </w:rPr>
+        <w:t>RouterModule.forRoot</w:t>
+      </w:r>
+      <w:proofErr w:type="spellEnd"/>
+      <w:r>
+        <w:rPr>
+          <w:rFonts w:ascii="Consolas" w:hAnsi="Consolas" w:cs="Consolas"/>
+          <w:color w:val="000000"/>
+          <w:sz w:val="19"/>
+          <w:szCs w:val="19"/>
+        </w:rPr>
+        <w:t>(</w:t>
+      </w:r>
+      <w:proofErr w:type="spellStart"/>
+      <w:r>
+        <w:rPr>
+          <w:rFonts w:ascii="Consolas" w:hAnsi="Consolas" w:cs="Consolas"/>
+          <w:color w:val="000000"/>
+          <w:sz w:val="19"/>
+          <w:szCs w:val="19"/>
+        </w:rPr>
+        <w:t>appRoutes</w:t>
+      </w:r>
+      <w:proofErr w:type="spellEnd"/>
+      <w:r>
+        <w:rPr>
+          <w:rFonts w:ascii="Consolas" w:hAnsi="Consolas" w:cs="Consolas"/>
+          <w:color w:val="000000"/>
+          <w:sz w:val="19"/>
+          <w:szCs w:val="19"/>
+        </w:rPr>
+        <w:t>),</w:t>
+      </w:r>
+    </w:p>
+    <w:p>
+      <w:pPr>
+        <w:autoSpaceDE w:val="0"/>
+        <w:autoSpaceDN w:val="0"/>
+        <w:adjustRightInd w:val="0"/>
+        <w:spacing w:after="0" w:line="240" w:lineRule="auto"/>
+        <w:rPr>
+          <w:rFonts w:ascii="Consolas" w:hAnsi="Consolas" w:cs="Consolas"/>
+          <w:color w:val="000000"/>
+          <w:sz w:val="19"/>
+          <w:szCs w:val="19"/>
+        </w:rPr>
+      </w:pPr>
+      <w:r>
+        <w:rPr>
+          <w:rFonts w:ascii="Consolas" w:hAnsi="Consolas" w:cs="Consolas"/>
+          <w:color w:val="000000"/>
+          <w:sz w:val="19"/>
+          <w:szCs w:val="19"/>
+        </w:rPr>
+        <w:t xml:space="preserve">    </w:t>
+      </w:r>
+      <w:proofErr w:type="spellStart"/>
+      <w:r>
+        <w:rPr>
+          <w:rFonts w:ascii="Consolas" w:hAnsi="Consolas" w:cs="Consolas"/>
+          <w:color w:val="000000"/>
+          <w:sz w:val="19"/>
+          <w:szCs w:val="19"/>
+        </w:rPr>
+        <w:t>FormsModule</w:t>
+      </w:r>
+      <w:proofErr w:type="spellEnd"/>
     </w:p>
     <w:p>
       <w:pPr>
@@ -3879,6 +5378,7 @@
           <w:szCs w:val="19"/>
         </w:rPr>
       </w:pPr>
+      <w:proofErr w:type="gramStart"/>
       <w:r>
         <w:rPr>
           <w:rFonts w:ascii="Consolas" w:hAnsi="Consolas" w:cs="Consolas"/>
@@ -3886,7 +5386,57 @@
           <w:sz w:val="19"/>
           <w:szCs w:val="19"/>
         </w:rPr>
-        <w:t>&lt;!-- create variable #Form and assign a javascript representation "ngForm" to it--&gt;</w:t>
+        <w:t>&lt;!--</w:t>
+      </w:r>
+      <w:proofErr w:type="gramEnd"/>
+      <w:r>
+        <w:rPr>
+          <w:rFonts w:ascii="Consolas" w:hAnsi="Consolas" w:cs="Consolas"/>
+          <w:color w:val="006400"/>
+          <w:sz w:val="19"/>
+          <w:szCs w:val="19"/>
+        </w:rPr>
+        <w:t xml:space="preserve"> create variable #Form and assign a </w:t>
+      </w:r>
+      <w:proofErr w:type="spellStart"/>
+      <w:r>
+        <w:rPr>
+          <w:rFonts w:ascii="Consolas" w:hAnsi="Consolas" w:cs="Consolas"/>
+          <w:color w:val="006400"/>
+          <w:sz w:val="19"/>
+          <w:szCs w:val="19"/>
+        </w:rPr>
+        <w:t>javascript</w:t>
+      </w:r>
+      <w:proofErr w:type="spellEnd"/>
+      <w:r>
+        <w:rPr>
+          <w:rFonts w:ascii="Consolas" w:hAnsi="Consolas" w:cs="Consolas"/>
+          <w:color w:val="006400"/>
+          <w:sz w:val="19"/>
+          <w:szCs w:val="19"/>
+        </w:rPr>
+        <w:t xml:space="preserve"> representation "</w:t>
+      </w:r>
+      <w:proofErr w:type="spellStart"/>
+      <w:r>
+        <w:rPr>
+          <w:rFonts w:ascii="Consolas" w:hAnsi="Consolas" w:cs="Consolas"/>
+          <w:color w:val="006400"/>
+          <w:sz w:val="19"/>
+          <w:szCs w:val="19"/>
+        </w:rPr>
+        <w:t>ngForm</w:t>
+      </w:r>
+      <w:proofErr w:type="spellEnd"/>
+      <w:r>
+        <w:rPr>
+          <w:rFonts w:ascii="Consolas" w:hAnsi="Consolas" w:cs="Consolas"/>
+          <w:color w:val="006400"/>
+          <w:sz w:val="19"/>
+          <w:szCs w:val="19"/>
+        </w:rPr>
+        <w:t>" to it--&gt;</w:t>
       </w:r>
     </w:p>
     <w:p>
@@ -3945,16 +5495,67 @@
           <w:sz w:val="19"/>
           <w:szCs w:val="19"/>
         </w:rPr>
-        <w:t>(ngSubmit)</w:t>
-      </w:r>
-      <w:r>
-        <w:rPr>
-          <w:rFonts w:ascii="Consolas" w:hAnsi="Consolas" w:cs="Consolas"/>
-          <w:color w:val="0000FF"/>
-          <w:sz w:val="19"/>
-          <w:szCs w:val="19"/>
-        </w:rPr>
-        <w:t>='onSubmit()'</w:t>
+        <w:t>(</w:t>
+      </w:r>
+      <w:proofErr w:type="spellStart"/>
+      <w:r>
+        <w:rPr>
+          <w:rFonts w:ascii="Consolas" w:hAnsi="Consolas" w:cs="Consolas"/>
+          <w:color w:val="FF0000"/>
+          <w:sz w:val="19"/>
+          <w:szCs w:val="19"/>
+        </w:rPr>
+        <w:t>ngSubmit</w:t>
+      </w:r>
+      <w:proofErr w:type="spellEnd"/>
+      <w:r>
+        <w:rPr>
+          <w:rFonts w:ascii="Consolas" w:hAnsi="Consolas" w:cs="Consolas"/>
+          <w:color w:val="FF0000"/>
+          <w:sz w:val="19"/>
+          <w:szCs w:val="19"/>
+        </w:rPr>
+        <w:t>)</w:t>
+      </w:r>
+      <w:r>
+        <w:rPr>
+          <w:rFonts w:ascii="Consolas" w:hAnsi="Consolas" w:cs="Consolas"/>
+          <w:color w:val="0000FF"/>
+          <w:sz w:val="19"/>
+          <w:szCs w:val="19"/>
+        </w:rPr>
+        <w:t>='</w:t>
+      </w:r>
+      <w:proofErr w:type="spellStart"/>
+      <w:proofErr w:type="gramStart"/>
+      <w:r>
+        <w:rPr>
+          <w:rFonts w:ascii="Consolas" w:hAnsi="Consolas" w:cs="Consolas"/>
+          <w:color w:val="0000FF"/>
+          <w:sz w:val="19"/>
+          <w:szCs w:val="19"/>
+        </w:rPr>
+        <w:t>onSubmit</w:t>
+      </w:r>
+      <w:proofErr w:type="spellEnd"/>
+      <w:r>
+        <w:rPr>
+          <w:rFonts w:ascii="Consolas" w:hAnsi="Consolas" w:cs="Consolas"/>
+          <w:color w:val="0000FF"/>
+          <w:sz w:val="19"/>
+          <w:szCs w:val="19"/>
+        </w:rPr>
+        <w:t>(</w:t>
+      </w:r>
+      <w:proofErr w:type="gramEnd"/>
+      <w:r>
+        <w:rPr>
+          <w:rFonts w:ascii="Consolas" w:hAnsi="Consolas" w:cs="Consolas"/>
+          <w:color w:val="0000FF"/>
+          <w:sz w:val="19"/>
+          <w:szCs w:val="19"/>
+        </w:rPr>
+        <w:t>)'</w:t>
       </w:r>
       <w:r>
         <w:rPr>
@@ -3981,7 +5582,27 @@
           <w:sz w:val="19"/>
           <w:szCs w:val="19"/>
         </w:rPr>
-        <w:t>="ngForm"&gt;</w:t>
+        <w:t>="</w:t>
+      </w:r>
+      <w:proofErr w:type="spellStart"/>
+      <w:r>
+        <w:rPr>
+          <w:rFonts w:ascii="Consolas" w:hAnsi="Consolas" w:cs="Consolas"/>
+          <w:color w:val="0000FF"/>
+          <w:sz w:val="19"/>
+          <w:szCs w:val="19"/>
+        </w:rPr>
+        <w:t>ngForm</w:t>
+      </w:r>
+      <w:proofErr w:type="spellEnd"/>
+      <w:r>
+        <w:rPr>
+          <w:rFonts w:ascii="Consolas" w:hAnsi="Consolas" w:cs="Consolas"/>
+          <w:color w:val="0000FF"/>
+          <w:sz w:val="19"/>
+          <w:szCs w:val="19"/>
+        </w:rPr>
+        <w:t>"&gt;</w:t>
       </w:r>
     </w:p>
     <w:p>
@@ -4192,6 +5813,7 @@
         </w:rPr>
         <w:t xml:space="preserve">        </w:t>
       </w:r>
+      <w:proofErr w:type="gramStart"/>
       <w:r>
         <w:rPr>
           <w:rFonts w:ascii="Consolas" w:hAnsi="Consolas" w:cs="Consolas"/>
@@ -4199,7 +5821,37 @@
           <w:sz w:val="19"/>
           <w:szCs w:val="19"/>
         </w:rPr>
-        <w:t>&lt;!-- define nameCheck variable for the error block to determine if the name input is valid --&gt;</w:t>
+        <w:t>&lt;!--</w:t>
+      </w:r>
+      <w:proofErr w:type="gramEnd"/>
+      <w:r>
+        <w:rPr>
+          <w:rFonts w:ascii="Consolas" w:hAnsi="Consolas" w:cs="Consolas"/>
+          <w:color w:val="006400"/>
+          <w:sz w:val="19"/>
+          <w:szCs w:val="19"/>
+        </w:rPr>
+        <w:t xml:space="preserve"> define </w:t>
+      </w:r>
+      <w:proofErr w:type="spellStart"/>
+      <w:r>
+        <w:rPr>
+          <w:rFonts w:ascii="Consolas" w:hAnsi="Consolas" w:cs="Consolas"/>
+          <w:color w:val="006400"/>
+          <w:sz w:val="19"/>
+          <w:szCs w:val="19"/>
+        </w:rPr>
+        <w:t>nameCheck</w:t>
+      </w:r>
+      <w:proofErr w:type="spellEnd"/>
+      <w:r>
+        <w:rPr>
+          <w:rFonts w:ascii="Consolas" w:hAnsi="Consolas" w:cs="Consolas"/>
+          <w:color w:val="006400"/>
+          <w:sz w:val="19"/>
+          <w:szCs w:val="19"/>
+        </w:rPr>
+        <w:t xml:space="preserve"> variable for the error block to determine if the name input is valid --&gt;</w:t>
       </w:r>
     </w:p>
     <w:p>
@@ -4312,16 +5964,47 @@
           <w:sz w:val="19"/>
           <w:szCs w:val="19"/>
         </w:rPr>
-        <w:t>#nameCheck</w:t>
-      </w:r>
-      <w:r>
-        <w:rPr>
-          <w:rFonts w:ascii="Consolas" w:hAnsi="Consolas" w:cs="Consolas"/>
-          <w:color w:val="0000FF"/>
-          <w:sz w:val="19"/>
-          <w:szCs w:val="19"/>
-        </w:rPr>
-        <w:t>="ngModel"</w:t>
+        <w:t>#</w:t>
+      </w:r>
+      <w:proofErr w:type="spellStart"/>
+      <w:r>
+        <w:rPr>
+          <w:rFonts w:ascii="Consolas" w:hAnsi="Consolas" w:cs="Consolas"/>
+          <w:color w:val="FF0000"/>
+          <w:sz w:val="19"/>
+          <w:szCs w:val="19"/>
+        </w:rPr>
+        <w:t>nameCheck</w:t>
+      </w:r>
+      <w:proofErr w:type="spellEnd"/>
+      <w:r>
+        <w:rPr>
+          <w:rFonts w:ascii="Consolas" w:hAnsi="Consolas" w:cs="Consolas"/>
+          <w:color w:val="0000FF"/>
+          <w:sz w:val="19"/>
+          <w:szCs w:val="19"/>
+        </w:rPr>
+        <w:t>="</w:t>
+      </w:r>
+      <w:proofErr w:type="spellStart"/>
+      <w:r>
+        <w:rPr>
+          <w:rFonts w:ascii="Consolas" w:hAnsi="Consolas" w:cs="Consolas"/>
+          <w:color w:val="0000FF"/>
+          <w:sz w:val="19"/>
+          <w:szCs w:val="19"/>
+        </w:rPr>
+        <w:t>ngModel</w:t>
+      </w:r>
+      <w:proofErr w:type="spellEnd"/>
+      <w:r>
+        <w:rPr>
+          <w:rFonts w:ascii="Consolas" w:hAnsi="Consolas" w:cs="Consolas"/>
+          <w:color w:val="0000FF"/>
+          <w:sz w:val="19"/>
+          <w:szCs w:val="19"/>
+        </w:rPr>
+        <w:t>"</w:t>
       </w:r>
       <w:r>
         <w:rPr>
@@ -4332,6 +6015,7 @@
         </w:rPr>
         <w:t xml:space="preserve"> </w:t>
       </w:r>
+      <w:proofErr w:type="spellStart"/>
       <w:r>
         <w:rPr>
           <w:rFonts w:ascii="Consolas" w:hAnsi="Consolas" w:cs="Consolas"/>
@@ -4341,6 +6025,7 @@
         </w:rPr>
         <w:t>ngModel</w:t>
       </w:r>
+      <w:proofErr w:type="spellEnd"/>
       <w:r>
         <w:rPr>
           <w:rFonts w:ascii="Consolas" w:hAnsi="Consolas" w:cs="Consolas"/>
@@ -4366,7 +6051,27 @@
           <w:sz w:val="19"/>
           <w:szCs w:val="19"/>
         </w:rPr>
-        <w:t>="itemName"</w:t>
+        <w:t>="</w:t>
+      </w:r>
+      <w:proofErr w:type="spellStart"/>
+      <w:r>
+        <w:rPr>
+          <w:rFonts w:ascii="Consolas" w:hAnsi="Consolas" w:cs="Consolas"/>
+          <w:color w:val="0000FF"/>
+          <w:sz w:val="19"/>
+          <w:szCs w:val="19"/>
+        </w:rPr>
+        <w:t>itemName</w:t>
+      </w:r>
+      <w:proofErr w:type="spellEnd"/>
+      <w:r>
+        <w:rPr>
+          <w:rFonts w:ascii="Consolas" w:hAnsi="Consolas" w:cs="Consolas"/>
+          <w:color w:val="0000FF"/>
+          <w:sz w:val="19"/>
+          <w:szCs w:val="19"/>
+        </w:rPr>
+        <w:t>"</w:t>
       </w:r>
       <w:r>
         <w:rPr>
@@ -4395,6 +6100,7 @@
         </w:rPr>
         <w:t xml:space="preserve"> </w:t>
       </w:r>
+      <w:proofErr w:type="spellStart"/>
       <w:r>
         <w:rPr>
           <w:rFonts w:ascii="Consolas" w:hAnsi="Consolas" w:cs="Consolas"/>
@@ -4404,6 +6110,7 @@
         </w:rPr>
         <w:t>minlength</w:t>
       </w:r>
+      <w:proofErr w:type="spellEnd"/>
       <w:r>
         <w:rPr>
           <w:rFonts w:ascii="Consolas" w:hAnsi="Consolas" w:cs="Consolas"/>
@@ -4470,16 +6177,78 @@
           <w:sz w:val="19"/>
           <w:szCs w:val="19"/>
         </w:rPr>
-        <w:t>*ngIf</w:t>
-      </w:r>
-      <w:r>
-        <w:rPr>
-          <w:rFonts w:ascii="Consolas" w:hAnsi="Consolas" w:cs="Consolas"/>
-          <w:color w:val="0000FF"/>
-          <w:sz w:val="19"/>
-          <w:szCs w:val="19"/>
-        </w:rPr>
-        <w:t>="!nameCheck.valid &amp;&amp; nameCheck.touched"</w:t>
+        <w:t>*</w:t>
+      </w:r>
+      <w:proofErr w:type="spellStart"/>
+      <w:r>
+        <w:rPr>
+          <w:rFonts w:ascii="Consolas" w:hAnsi="Consolas" w:cs="Consolas"/>
+          <w:color w:val="FF0000"/>
+          <w:sz w:val="19"/>
+          <w:szCs w:val="19"/>
+        </w:rPr>
+        <w:t>ngIf</w:t>
+      </w:r>
+      <w:proofErr w:type="spellEnd"/>
+      <w:r>
+        <w:rPr>
+          <w:rFonts w:ascii="Consolas" w:hAnsi="Consolas" w:cs="Consolas"/>
+          <w:color w:val="0000FF"/>
+          <w:sz w:val="19"/>
+          <w:szCs w:val="19"/>
+        </w:rPr>
+        <w:t>=</w:t>
+      </w:r>
+      <w:proofErr w:type="gramStart"/>
+      <w:r>
+        <w:rPr>
+          <w:rFonts w:ascii="Consolas" w:hAnsi="Consolas" w:cs="Consolas"/>
+          <w:color w:val="0000FF"/>
+          <w:sz w:val="19"/>
+          <w:szCs w:val="19"/>
+        </w:rPr>
+        <w:t>"!</w:t>
+      </w:r>
+      <w:proofErr w:type="spellStart"/>
+      <w:r>
+        <w:rPr>
+          <w:rFonts w:ascii="Consolas" w:hAnsi="Consolas" w:cs="Consolas"/>
+          <w:color w:val="0000FF"/>
+          <w:sz w:val="19"/>
+          <w:szCs w:val="19"/>
+        </w:rPr>
+        <w:t>nameCheck.valid</w:t>
+      </w:r>
+      <w:proofErr w:type="spellEnd"/>
+      <w:proofErr w:type="gramEnd"/>
+      <w:r>
+        <w:rPr>
+          <w:rFonts w:ascii="Consolas" w:hAnsi="Consolas" w:cs="Consolas"/>
+          <w:color w:val="0000FF"/>
+          <w:sz w:val="19"/>
+          <w:szCs w:val="19"/>
+        </w:rPr>
+        <w:t xml:space="preserve"> &amp;&amp; </w:t>
+      </w:r>
+      <w:proofErr w:type="spellStart"/>
+      <w:r>
+        <w:rPr>
+          <w:rFonts w:ascii="Consolas" w:hAnsi="Consolas" w:cs="Consolas"/>
+          <w:color w:val="0000FF"/>
+          <w:sz w:val="19"/>
+          <w:szCs w:val="19"/>
+        </w:rPr>
+        <w:t>nameCheck.touched</w:t>
+      </w:r>
+      <w:proofErr w:type="spellEnd"/>
+      <w:r>
+        <w:rPr>
+          <w:rFonts w:ascii="Consolas" w:hAnsi="Consolas" w:cs="Consolas"/>
+          <w:color w:val="0000FF"/>
+          <w:sz w:val="19"/>
+          <w:szCs w:val="19"/>
+        </w:rPr>
+        <w:t>"</w:t>
       </w:r>
       <w:r>
         <w:rPr>
@@ -4549,6 +6318,7 @@
         </w:rPr>
         <w:t xml:space="preserve">          </w:t>
       </w:r>
+      <w:proofErr w:type="gramStart"/>
       <w:r>
         <w:rPr>
           <w:rFonts w:ascii="Consolas" w:hAnsi="Consolas" w:cs="Consolas"/>
@@ -4556,7 +6326,17 @@
           <w:sz w:val="19"/>
           <w:szCs w:val="19"/>
         </w:rPr>
-        <w:t>&lt;!-- if no name is entered--&gt;</w:t>
+        <w:t>&lt;!--</w:t>
+      </w:r>
+      <w:proofErr w:type="gramEnd"/>
+      <w:r>
+        <w:rPr>
+          <w:rFonts w:ascii="Consolas" w:hAnsi="Consolas" w:cs="Consolas"/>
+          <w:color w:val="006400"/>
+          <w:sz w:val="19"/>
+          <w:szCs w:val="19"/>
+        </w:rPr>
+        <w:t xml:space="preserve"> if no name is entered--&gt;</w:t>
       </w:r>
     </w:p>
     <w:p>
@@ -4615,16 +6395,49 @@
           <w:sz w:val="19"/>
           <w:szCs w:val="19"/>
         </w:rPr>
-        <w:t>*ngIf</w:t>
-      </w:r>
-      <w:r>
-        <w:rPr>
-          <w:rFonts w:ascii="Consolas" w:hAnsi="Consolas" w:cs="Consolas"/>
-          <w:color w:val="0000FF"/>
-          <w:sz w:val="19"/>
-          <w:szCs w:val="19"/>
-        </w:rPr>
-        <w:t>="checkName.errors.required"&gt;</w:t>
+        <w:t>*</w:t>
+      </w:r>
+      <w:proofErr w:type="spellStart"/>
+      <w:r>
+        <w:rPr>
+          <w:rFonts w:ascii="Consolas" w:hAnsi="Consolas" w:cs="Consolas"/>
+          <w:color w:val="FF0000"/>
+          <w:sz w:val="19"/>
+          <w:szCs w:val="19"/>
+        </w:rPr>
+        <w:t>ngIf</w:t>
+      </w:r>
+      <w:proofErr w:type="spellEnd"/>
+      <w:r>
+        <w:rPr>
+          <w:rFonts w:ascii="Consolas" w:hAnsi="Consolas" w:cs="Consolas"/>
+          <w:color w:val="0000FF"/>
+          <w:sz w:val="19"/>
+          <w:szCs w:val="19"/>
+        </w:rPr>
+        <w:t>="</w:t>
+      </w:r>
+      <w:proofErr w:type="spellStart"/>
+      <w:proofErr w:type="gramStart"/>
+      <w:r>
+        <w:rPr>
+          <w:rFonts w:ascii="Consolas" w:hAnsi="Consolas" w:cs="Consolas"/>
+          <w:color w:val="0000FF"/>
+          <w:sz w:val="19"/>
+          <w:szCs w:val="19"/>
+        </w:rPr>
+        <w:t>checkName.errors.required</w:t>
+      </w:r>
+      <w:proofErr w:type="spellEnd"/>
+      <w:proofErr w:type="gramEnd"/>
+      <w:r>
+        <w:rPr>
+          <w:rFonts w:ascii="Consolas" w:hAnsi="Consolas" w:cs="Consolas"/>
+          <w:color w:val="0000FF"/>
+          <w:sz w:val="19"/>
+          <w:szCs w:val="19"/>
+        </w:rPr>
+        <w:t>"&gt;</w:t>
       </w:r>
     </w:p>
     <w:p>
@@ -4722,6 +6535,7 @@
         </w:rPr>
         <w:t xml:space="preserve">          </w:t>
       </w:r>
+      <w:proofErr w:type="gramStart"/>
       <w:r>
         <w:rPr>
           <w:rFonts w:ascii="Consolas" w:hAnsi="Consolas" w:cs="Consolas"/>
@@ -4729,7 +6543,17 @@
           <w:sz w:val="19"/>
           <w:szCs w:val="19"/>
         </w:rPr>
-        <w:t>&lt;!-- if name length is smaller than 5 --&gt;</w:t>
+        <w:t>&lt;!--</w:t>
+      </w:r>
+      <w:proofErr w:type="gramEnd"/>
+      <w:r>
+        <w:rPr>
+          <w:rFonts w:ascii="Consolas" w:hAnsi="Consolas" w:cs="Consolas"/>
+          <w:color w:val="006400"/>
+          <w:sz w:val="19"/>
+          <w:szCs w:val="19"/>
+        </w:rPr>
+        <w:t xml:space="preserve"> if name length is smaller than 5 --&gt;</w:t>
       </w:r>
     </w:p>
     <w:p>
@@ -4788,16 +6612,49 @@
           <w:sz w:val="19"/>
           <w:szCs w:val="19"/>
         </w:rPr>
-        <w:t>*ngIf</w:t>
-      </w:r>
-      <w:r>
-        <w:rPr>
-          <w:rFonts w:ascii="Consolas" w:hAnsi="Consolas" w:cs="Consolas"/>
-          <w:color w:val="0000FF"/>
-          <w:sz w:val="19"/>
-          <w:szCs w:val="19"/>
-        </w:rPr>
-        <w:t>="checkName.errors.minlength"&gt;</w:t>
+        <w:t>*</w:t>
+      </w:r>
+      <w:proofErr w:type="spellStart"/>
+      <w:r>
+        <w:rPr>
+          <w:rFonts w:ascii="Consolas" w:hAnsi="Consolas" w:cs="Consolas"/>
+          <w:color w:val="FF0000"/>
+          <w:sz w:val="19"/>
+          <w:szCs w:val="19"/>
+        </w:rPr>
+        <w:t>ngIf</w:t>
+      </w:r>
+      <w:proofErr w:type="spellEnd"/>
+      <w:r>
+        <w:rPr>
+          <w:rFonts w:ascii="Consolas" w:hAnsi="Consolas" w:cs="Consolas"/>
+          <w:color w:val="0000FF"/>
+          <w:sz w:val="19"/>
+          <w:szCs w:val="19"/>
+        </w:rPr>
+        <w:t>="</w:t>
+      </w:r>
+      <w:proofErr w:type="spellStart"/>
+      <w:proofErr w:type="gramStart"/>
+      <w:r>
+        <w:rPr>
+          <w:rFonts w:ascii="Consolas" w:hAnsi="Consolas" w:cs="Consolas"/>
+          <w:color w:val="0000FF"/>
+          <w:sz w:val="19"/>
+          <w:szCs w:val="19"/>
+        </w:rPr>
+        <w:t>checkName.errors.minlength</w:t>
+      </w:r>
+      <w:proofErr w:type="spellEnd"/>
+      <w:proofErr w:type="gramEnd"/>
+      <w:r>
+        <w:rPr>
+          <w:rFonts w:ascii="Consolas" w:hAnsi="Consolas" w:cs="Consolas"/>
+          <w:color w:val="0000FF"/>
+          <w:sz w:val="19"/>
+          <w:szCs w:val="19"/>
+        </w:rPr>
+        <w:t>"&gt;</w:t>
       </w:r>
     </w:p>
     <w:p>
@@ -4944,6 +6801,7 @@
           <w:szCs w:val="19"/>
         </w:rPr>
       </w:pPr>
+      <w:proofErr w:type="gramStart"/>
       <w:r>
         <w:rPr>
           <w:rFonts w:ascii="Consolas" w:hAnsi="Consolas" w:cs="Consolas"/>
@@ -4951,7 +6809,17 @@
           <w:sz w:val="19"/>
           <w:szCs w:val="19"/>
         </w:rPr>
-        <w:t>&lt;!--  When form is not valid, disable the save button--&gt;</w:t>
+        <w:t>&lt;!--</w:t>
+      </w:r>
+      <w:proofErr w:type="gramEnd"/>
+      <w:r>
+        <w:rPr>
+          <w:rFonts w:ascii="Consolas" w:hAnsi="Consolas" w:cs="Consolas"/>
+          <w:color w:val="006400"/>
+          <w:sz w:val="19"/>
+          <w:szCs w:val="19"/>
+        </w:rPr>
+        <w:t xml:space="preserve">  When form is not valid, disable the save button--&gt;</w:t>
       </w:r>
     </w:p>
     <w:p>
@@ -5016,7 +6884,38 @@
           <w:sz w:val="19"/>
           <w:szCs w:val="19"/>
         </w:rPr>
-        <w:t>="!Form.valid"</w:t>
+        <w:t>=</w:t>
+      </w:r>
+      <w:proofErr w:type="gramStart"/>
+      <w:r>
+        <w:rPr>
+          <w:rFonts w:ascii="Consolas" w:hAnsi="Consolas" w:cs="Consolas"/>
+          <w:color w:val="0000FF"/>
+          <w:sz w:val="19"/>
+          <w:szCs w:val="19"/>
+        </w:rPr>
+        <w:t>"!</w:t>
+      </w:r>
+      <w:proofErr w:type="spellStart"/>
+      <w:r>
+        <w:rPr>
+          <w:rFonts w:ascii="Consolas" w:hAnsi="Consolas" w:cs="Consolas"/>
+          <w:color w:val="0000FF"/>
+          <w:sz w:val="19"/>
+          <w:szCs w:val="19"/>
+        </w:rPr>
+        <w:t>Form.valid</w:t>
+      </w:r>
+      <w:proofErr w:type="spellEnd"/>
+      <w:proofErr w:type="gramEnd"/>
+      <w:r>
+        <w:rPr>
+          <w:rFonts w:ascii="Consolas" w:hAnsi="Consolas" w:cs="Consolas"/>
+          <w:color w:val="0000FF"/>
+          <w:sz w:val="19"/>
+          <w:szCs w:val="19"/>
+        </w:rPr>
+        <w:t>"</w:t>
       </w:r>
       <w:r>
         <w:rPr>
@@ -5070,7 +6969,47 @@
           <w:sz w:val="19"/>
           <w:szCs w:val="19"/>
         </w:rPr>
-        <w:t>="btn btn-primary mr-2"&gt;</w:t>
+        <w:t>="</w:t>
+      </w:r>
+      <w:proofErr w:type="spellStart"/>
+      <w:r>
+        <w:rPr>
+          <w:rFonts w:ascii="Consolas" w:hAnsi="Consolas" w:cs="Consolas"/>
+          <w:color w:val="0000FF"/>
+          <w:sz w:val="19"/>
+          <w:szCs w:val="19"/>
+        </w:rPr>
+        <w:t>btn</w:t>
+      </w:r>
+      <w:proofErr w:type="spellEnd"/>
+      <w:r>
+        <w:rPr>
+          <w:rFonts w:ascii="Consolas" w:hAnsi="Consolas" w:cs="Consolas"/>
+          <w:color w:val="0000FF"/>
+          <w:sz w:val="19"/>
+          <w:szCs w:val="19"/>
+        </w:rPr>
+        <w:t xml:space="preserve"> </w:t>
+      </w:r>
+      <w:proofErr w:type="spellStart"/>
+      <w:r>
+        <w:rPr>
+          <w:rFonts w:ascii="Consolas" w:hAnsi="Consolas" w:cs="Consolas"/>
+          <w:color w:val="0000FF"/>
+          <w:sz w:val="19"/>
+          <w:szCs w:val="19"/>
+        </w:rPr>
+        <w:t>btn</w:t>
+      </w:r>
+      <w:proofErr w:type="spellEnd"/>
+      <w:r>
+        <w:rPr>
+          <w:rFonts w:ascii="Consolas" w:hAnsi="Consolas" w:cs="Consolas"/>
+          <w:color w:val="0000FF"/>
+          <w:sz w:val="19"/>
+          <w:szCs w:val="19"/>
+        </w:rPr>
+        <w:t>-primary mr-2"&gt;</w:t>
       </w:r>
       <w:r>
         <w:rPr>
@@ -5171,8 +7110,30 @@
           <w:sz w:val="19"/>
           <w:szCs w:val="19"/>
         </w:rPr>
-        <w:t xml:space="preserve">  @ViewChild(</w:t>
-      </w:r>
+        <w:t xml:space="preserve">  @</w:t>
+      </w:r>
+      <w:proofErr w:type="spellStart"/>
+      <w:proofErr w:type="gramStart"/>
+      <w:r>
+        <w:rPr>
+          <w:rFonts w:ascii="Consolas" w:hAnsi="Consolas" w:cs="Consolas"/>
+          <w:color w:val="000000"/>
+          <w:sz w:val="19"/>
+          <w:szCs w:val="19"/>
+        </w:rPr>
+        <w:t>ViewChild</w:t>
+      </w:r>
+      <w:proofErr w:type="spellEnd"/>
+      <w:r>
+        <w:rPr>
+          <w:rFonts w:ascii="Consolas" w:hAnsi="Consolas" w:cs="Consolas"/>
+          <w:color w:val="000000"/>
+          <w:sz w:val="19"/>
+          <w:szCs w:val="19"/>
+        </w:rPr>
+        <w:t>(</w:t>
+      </w:r>
+      <w:proofErr w:type="gramEnd"/>
       <w:r>
         <w:rPr>
           <w:rFonts w:ascii="Consolas" w:hAnsi="Consolas" w:cs="Consolas"/>
@@ -5207,7 +7168,47 @@
           <w:sz w:val="19"/>
           <w:szCs w:val="19"/>
         </w:rPr>
-        <w:t xml:space="preserve"> }) addItemForm: NgForm;</w:t>
+        <w:t xml:space="preserve"> }) </w:t>
+      </w:r>
+      <w:proofErr w:type="spellStart"/>
+      <w:r>
+        <w:rPr>
+          <w:rFonts w:ascii="Consolas" w:hAnsi="Consolas" w:cs="Consolas"/>
+          <w:color w:val="000000"/>
+          <w:sz w:val="19"/>
+          <w:szCs w:val="19"/>
+        </w:rPr>
+        <w:t>addItemForm</w:t>
+      </w:r>
+      <w:proofErr w:type="spellEnd"/>
+      <w:r>
+        <w:rPr>
+          <w:rFonts w:ascii="Consolas" w:hAnsi="Consolas" w:cs="Consolas"/>
+          <w:color w:val="000000"/>
+          <w:sz w:val="19"/>
+          <w:szCs w:val="19"/>
+        </w:rPr>
+        <w:t xml:space="preserve">: </w:t>
+      </w:r>
+      <w:proofErr w:type="spellStart"/>
+      <w:r>
+        <w:rPr>
+          <w:rFonts w:ascii="Consolas" w:hAnsi="Consolas" w:cs="Consolas"/>
+          <w:color w:val="000000"/>
+          <w:sz w:val="19"/>
+          <w:szCs w:val="19"/>
+        </w:rPr>
+        <w:t>NgForm</w:t>
+      </w:r>
+      <w:proofErr w:type="spellEnd"/>
+      <w:r>
+        <w:rPr>
+          <w:rFonts w:ascii="Consolas" w:hAnsi="Consolas" w:cs="Consolas"/>
+          <w:color w:val="000000"/>
+          <w:sz w:val="19"/>
+          <w:szCs w:val="19"/>
+        </w:rPr>
+        <w:t>;</w:t>
       </w:r>
     </w:p>
     <w:p>
@@ -5354,6 +7355,14 @@
       <w:r>
         <w:t>Create register form and add validation</w:t>
       </w:r>
+      <w:r>
+        <w:t>:</w:t>
+      </w:r>
+    </w:p>
+    <w:p>
+      <w:pPr>
+        <w:ind w:firstLine="420"/>
+      </w:pPr>
       <w:bookmarkStart w:id="0" w:name="_GoBack"/>
       <w:bookmarkEnd w:id="0"/>
     </w:p>

</xml_diff>

<commit_message>
copy before major change
</commit_message>
<xml_diff>
--- a/Assignment_1/Documentation.docx
+++ b/Assignment_1/Documentation.docx
@@ -7363,6 +7363,2025 @@
       <w:pPr>
         <w:ind w:firstLine="420"/>
       </w:pPr>
+      <w:r>
+        <w:t>H</w:t>
+      </w:r>
+      <w:r>
+        <w:rPr>
+          <w:rFonts w:hint="eastAsia"/>
+        </w:rPr>
+        <w:t>tml</w:t>
+      </w:r>
+      <w:r>
+        <w:t>:</w:t>
+      </w:r>
+    </w:p>
+    <w:p>
+      <w:pPr>
+        <w:autoSpaceDE w:val="0"/>
+        <w:autoSpaceDN w:val="0"/>
+        <w:adjustRightInd w:val="0"/>
+        <w:spacing w:after="0" w:line="240" w:lineRule="auto"/>
+        <w:rPr>
+          <w:rFonts w:ascii="Consolas" w:hAnsi="Consolas" w:cs="Consolas"/>
+          <w:color w:val="000000"/>
+          <w:sz w:val="19"/>
+          <w:szCs w:val="19"/>
+        </w:rPr>
+      </w:pPr>
+      <w:r>
+        <w:rPr>
+          <w:rFonts w:ascii="Consolas" w:hAnsi="Consolas" w:cs="Consolas"/>
+          <w:color w:val="0000FF"/>
+          <w:sz w:val="19"/>
+          <w:szCs w:val="19"/>
+        </w:rPr>
+        <w:t>&lt;</w:t>
+      </w:r>
+      <w:r>
+        <w:rPr>
+          <w:rFonts w:ascii="Consolas" w:hAnsi="Consolas" w:cs="Consolas"/>
+          <w:color w:val="800000"/>
+          <w:sz w:val="19"/>
+          <w:szCs w:val="19"/>
+        </w:rPr>
+        <w:t>form</w:t>
+      </w:r>
+      <w:r>
+        <w:rPr>
+          <w:rFonts w:ascii="Consolas" w:hAnsi="Consolas" w:cs="Consolas"/>
+          <w:color w:val="000000"/>
+          <w:sz w:val="19"/>
+          <w:szCs w:val="19"/>
+        </w:rPr>
+        <w:t xml:space="preserve"> </w:t>
+      </w:r>
+      <w:r>
+        <w:rPr>
+          <w:rFonts w:ascii="Consolas" w:hAnsi="Consolas" w:cs="Consolas"/>
+          <w:color w:val="FF0000"/>
+          <w:sz w:val="19"/>
+          <w:szCs w:val="19"/>
+        </w:rPr>
+        <w:t>[</w:t>
+      </w:r>
+      <w:proofErr w:type="spellStart"/>
+      <w:r>
+        <w:rPr>
+          <w:rFonts w:ascii="Consolas" w:hAnsi="Consolas" w:cs="Consolas"/>
+          <w:color w:val="FF0000"/>
+          <w:sz w:val="19"/>
+          <w:szCs w:val="19"/>
+        </w:rPr>
+        <w:t>formGroup</w:t>
+      </w:r>
+      <w:proofErr w:type="spellEnd"/>
+      <w:r>
+        <w:rPr>
+          <w:rFonts w:ascii="Consolas" w:hAnsi="Consolas" w:cs="Consolas"/>
+          <w:color w:val="FF0000"/>
+          <w:sz w:val="19"/>
+          <w:szCs w:val="19"/>
+        </w:rPr>
+        <w:t>]</w:t>
+      </w:r>
+      <w:r>
+        <w:rPr>
+          <w:rFonts w:ascii="Consolas" w:hAnsi="Consolas" w:cs="Consolas"/>
+          <w:color w:val="0000FF"/>
+          <w:sz w:val="19"/>
+          <w:szCs w:val="19"/>
+        </w:rPr>
+        <w:t>="</w:t>
+      </w:r>
+      <w:proofErr w:type="spellStart"/>
+      <w:r>
+        <w:rPr>
+          <w:rFonts w:ascii="Consolas" w:hAnsi="Consolas" w:cs="Consolas"/>
+          <w:color w:val="0000FF"/>
+          <w:sz w:val="19"/>
+          <w:szCs w:val="19"/>
+        </w:rPr>
+        <w:t>registerationForm</w:t>
+      </w:r>
+      <w:proofErr w:type="spellEnd"/>
+      <w:r>
+        <w:rPr>
+          <w:rFonts w:ascii="Consolas" w:hAnsi="Consolas" w:cs="Consolas"/>
+          <w:color w:val="0000FF"/>
+          <w:sz w:val="19"/>
+          <w:szCs w:val="19"/>
+        </w:rPr>
+        <w:t>"</w:t>
+      </w:r>
+      <w:r>
+        <w:rPr>
+          <w:rFonts w:ascii="Consolas" w:hAnsi="Consolas" w:cs="Consolas"/>
+          <w:color w:val="000000"/>
+          <w:sz w:val="19"/>
+          <w:szCs w:val="19"/>
+        </w:rPr>
+        <w:t xml:space="preserve"> </w:t>
+      </w:r>
+      <w:r>
+        <w:rPr>
+          <w:rFonts w:ascii="Consolas" w:hAnsi="Consolas" w:cs="Consolas"/>
+          <w:color w:val="FF0000"/>
+          <w:sz w:val="19"/>
+          <w:szCs w:val="19"/>
+        </w:rPr>
+        <w:t>(</w:t>
+      </w:r>
+      <w:proofErr w:type="spellStart"/>
+      <w:r>
+        <w:rPr>
+          <w:rFonts w:ascii="Consolas" w:hAnsi="Consolas" w:cs="Consolas"/>
+          <w:color w:val="FF0000"/>
+          <w:sz w:val="19"/>
+          <w:szCs w:val="19"/>
+        </w:rPr>
+        <w:t>ngSubmit</w:t>
+      </w:r>
+      <w:proofErr w:type="spellEnd"/>
+      <w:r>
+        <w:rPr>
+          <w:rFonts w:ascii="Consolas" w:hAnsi="Consolas" w:cs="Consolas"/>
+          <w:color w:val="FF0000"/>
+          <w:sz w:val="19"/>
+          <w:szCs w:val="19"/>
+        </w:rPr>
+        <w:t>)</w:t>
+      </w:r>
+      <w:r>
+        <w:rPr>
+          <w:rFonts w:ascii="Consolas" w:hAnsi="Consolas" w:cs="Consolas"/>
+          <w:color w:val="0000FF"/>
+          <w:sz w:val="19"/>
+          <w:szCs w:val="19"/>
+        </w:rPr>
+        <w:t>="</w:t>
+      </w:r>
+      <w:proofErr w:type="spellStart"/>
+      <w:proofErr w:type="gramStart"/>
+      <w:r>
+        <w:rPr>
+          <w:rFonts w:ascii="Consolas" w:hAnsi="Consolas" w:cs="Consolas"/>
+          <w:color w:val="0000FF"/>
+          <w:sz w:val="19"/>
+          <w:szCs w:val="19"/>
+        </w:rPr>
+        <w:t>onSubmit</w:t>
+      </w:r>
+      <w:proofErr w:type="spellEnd"/>
+      <w:r>
+        <w:rPr>
+          <w:rFonts w:ascii="Consolas" w:hAnsi="Consolas" w:cs="Consolas"/>
+          <w:color w:val="0000FF"/>
+          <w:sz w:val="19"/>
+          <w:szCs w:val="19"/>
+        </w:rPr>
+        <w:t>(</w:t>
+      </w:r>
+      <w:proofErr w:type="gramEnd"/>
+      <w:r>
+        <w:rPr>
+          <w:rFonts w:ascii="Consolas" w:hAnsi="Consolas" w:cs="Consolas"/>
+          <w:color w:val="0000FF"/>
+          <w:sz w:val="19"/>
+          <w:szCs w:val="19"/>
+        </w:rPr>
+        <w:t>)"&gt;</w:t>
+      </w:r>
+    </w:p>
+    <w:p>
+      <w:pPr>
+        <w:autoSpaceDE w:val="0"/>
+        <w:autoSpaceDN w:val="0"/>
+        <w:adjustRightInd w:val="0"/>
+        <w:spacing w:after="0" w:line="240" w:lineRule="auto"/>
+        <w:rPr>
+          <w:rFonts w:ascii="Consolas" w:hAnsi="Consolas" w:cs="Consolas"/>
+          <w:color w:val="000000"/>
+          <w:sz w:val="19"/>
+          <w:szCs w:val="19"/>
+        </w:rPr>
+      </w:pPr>
+      <w:r>
+        <w:rPr>
+          <w:rFonts w:ascii="Consolas" w:hAnsi="Consolas" w:cs="Consolas"/>
+          <w:color w:val="000000"/>
+          <w:sz w:val="19"/>
+          <w:szCs w:val="19"/>
+        </w:rPr>
+        <w:t xml:space="preserve">          </w:t>
+      </w:r>
+      <w:r>
+        <w:rPr>
+          <w:rFonts w:ascii="Consolas" w:hAnsi="Consolas" w:cs="Consolas"/>
+          <w:color w:val="0000FF"/>
+          <w:sz w:val="19"/>
+          <w:szCs w:val="19"/>
+        </w:rPr>
+        <w:t>&lt;</w:t>
+      </w:r>
+      <w:r>
+        <w:rPr>
+          <w:rFonts w:ascii="Consolas" w:hAnsi="Consolas" w:cs="Consolas"/>
+          <w:color w:val="800000"/>
+          <w:sz w:val="19"/>
+          <w:szCs w:val="19"/>
+        </w:rPr>
+        <w:t>div</w:t>
+      </w:r>
+      <w:r>
+        <w:rPr>
+          <w:rFonts w:ascii="Consolas" w:hAnsi="Consolas" w:cs="Consolas"/>
+          <w:color w:val="000000"/>
+          <w:sz w:val="19"/>
+          <w:szCs w:val="19"/>
+        </w:rPr>
+        <w:t xml:space="preserve"> </w:t>
+      </w:r>
+      <w:r>
+        <w:rPr>
+          <w:rFonts w:ascii="Consolas" w:hAnsi="Consolas" w:cs="Consolas"/>
+          <w:color w:val="FF0000"/>
+          <w:sz w:val="19"/>
+          <w:szCs w:val="19"/>
+        </w:rPr>
+        <w:t>class</w:t>
+      </w:r>
+      <w:r>
+        <w:rPr>
+          <w:rFonts w:ascii="Consolas" w:hAnsi="Consolas" w:cs="Consolas"/>
+          <w:color w:val="0000FF"/>
+          <w:sz w:val="19"/>
+          <w:szCs w:val="19"/>
+        </w:rPr>
+        <w:t>="form-group col-12"&gt;</w:t>
+      </w:r>
+    </w:p>
+    <w:p>
+      <w:pPr>
+        <w:autoSpaceDE w:val="0"/>
+        <w:autoSpaceDN w:val="0"/>
+        <w:adjustRightInd w:val="0"/>
+        <w:spacing w:after="0" w:line="240" w:lineRule="auto"/>
+        <w:rPr>
+          <w:rFonts w:ascii="Consolas" w:hAnsi="Consolas" w:cs="Consolas"/>
+          <w:color w:val="000000"/>
+          <w:sz w:val="19"/>
+          <w:szCs w:val="19"/>
+        </w:rPr>
+      </w:pPr>
+      <w:r>
+        <w:rPr>
+          <w:rFonts w:ascii="Consolas" w:hAnsi="Consolas" w:cs="Consolas"/>
+          <w:color w:val="000000"/>
+          <w:sz w:val="19"/>
+          <w:szCs w:val="19"/>
+        </w:rPr>
+        <w:t xml:space="preserve">            </w:t>
+      </w:r>
+      <w:r>
+        <w:rPr>
+          <w:rFonts w:ascii="Consolas" w:hAnsi="Consolas" w:cs="Consolas"/>
+          <w:color w:val="0000FF"/>
+          <w:sz w:val="19"/>
+          <w:szCs w:val="19"/>
+        </w:rPr>
+        <w:t>&lt;</w:t>
+      </w:r>
+      <w:r>
+        <w:rPr>
+          <w:rFonts w:ascii="Consolas" w:hAnsi="Consolas" w:cs="Consolas"/>
+          <w:color w:val="800000"/>
+          <w:sz w:val="19"/>
+          <w:szCs w:val="19"/>
+        </w:rPr>
+        <w:t>label</w:t>
+      </w:r>
+      <w:r>
+        <w:rPr>
+          <w:rFonts w:ascii="Consolas" w:hAnsi="Consolas" w:cs="Consolas"/>
+          <w:color w:val="000000"/>
+          <w:sz w:val="19"/>
+          <w:szCs w:val="19"/>
+        </w:rPr>
+        <w:t xml:space="preserve"> </w:t>
+      </w:r>
+      <w:r>
+        <w:rPr>
+          <w:rFonts w:ascii="Consolas" w:hAnsi="Consolas" w:cs="Consolas"/>
+          <w:color w:val="FF0000"/>
+          <w:sz w:val="19"/>
+          <w:szCs w:val="19"/>
+        </w:rPr>
+        <w:t>for</w:t>
+      </w:r>
+      <w:r>
+        <w:rPr>
+          <w:rFonts w:ascii="Consolas" w:hAnsi="Consolas" w:cs="Consolas"/>
+          <w:color w:val="0000FF"/>
+          <w:sz w:val="19"/>
+          <w:szCs w:val="19"/>
+        </w:rPr>
+        <w:t>="name"</w:t>
+      </w:r>
+      <w:r>
+        <w:rPr>
+          <w:rFonts w:ascii="Consolas" w:hAnsi="Consolas" w:cs="Consolas"/>
+          <w:color w:val="000000"/>
+          <w:sz w:val="19"/>
+          <w:szCs w:val="19"/>
+        </w:rPr>
+        <w:t xml:space="preserve"> </w:t>
+      </w:r>
+      <w:r>
+        <w:rPr>
+          <w:rFonts w:ascii="Consolas" w:hAnsi="Consolas" w:cs="Consolas"/>
+          <w:color w:val="FF0000"/>
+          <w:sz w:val="19"/>
+          <w:szCs w:val="19"/>
+        </w:rPr>
+        <w:t>class</w:t>
+      </w:r>
+      <w:r>
+        <w:rPr>
+          <w:rFonts w:ascii="Consolas" w:hAnsi="Consolas" w:cs="Consolas"/>
+          <w:color w:val="0000FF"/>
+          <w:sz w:val="19"/>
+          <w:szCs w:val="19"/>
+        </w:rPr>
+        <w:t>="form-label"&gt;</w:t>
+      </w:r>
+      <w:r>
+        <w:rPr>
+          <w:rFonts w:ascii="Consolas" w:hAnsi="Consolas" w:cs="Consolas"/>
+          <w:color w:val="000000"/>
+          <w:sz w:val="19"/>
+          <w:szCs w:val="19"/>
+        </w:rPr>
+        <w:t>Name</w:t>
+      </w:r>
+      <w:r>
+        <w:rPr>
+          <w:rFonts w:ascii="Consolas" w:hAnsi="Consolas" w:cs="Consolas"/>
+          <w:color w:val="0000FF"/>
+          <w:sz w:val="19"/>
+          <w:szCs w:val="19"/>
+        </w:rPr>
+        <w:t>&lt;/</w:t>
+      </w:r>
+      <w:r>
+        <w:rPr>
+          <w:rFonts w:ascii="Consolas" w:hAnsi="Consolas" w:cs="Consolas"/>
+          <w:color w:val="800000"/>
+          <w:sz w:val="19"/>
+          <w:szCs w:val="19"/>
+        </w:rPr>
+        <w:t>label</w:t>
+      </w:r>
+      <w:r>
+        <w:rPr>
+          <w:rFonts w:ascii="Consolas" w:hAnsi="Consolas" w:cs="Consolas"/>
+          <w:color w:val="0000FF"/>
+          <w:sz w:val="19"/>
+          <w:szCs w:val="19"/>
+        </w:rPr>
+        <w:t>&gt;</w:t>
+      </w:r>
+    </w:p>
+    <w:p>
+      <w:pPr>
+        <w:autoSpaceDE w:val="0"/>
+        <w:autoSpaceDN w:val="0"/>
+        <w:adjustRightInd w:val="0"/>
+        <w:spacing w:after="0" w:line="240" w:lineRule="auto"/>
+        <w:rPr>
+          <w:rFonts w:ascii="Consolas" w:hAnsi="Consolas" w:cs="Consolas"/>
+          <w:color w:val="000000"/>
+          <w:sz w:val="19"/>
+          <w:szCs w:val="19"/>
+        </w:rPr>
+      </w:pPr>
+      <w:r>
+        <w:rPr>
+          <w:rFonts w:ascii="Consolas" w:hAnsi="Consolas" w:cs="Consolas"/>
+          <w:color w:val="000000"/>
+          <w:sz w:val="19"/>
+          <w:szCs w:val="19"/>
+        </w:rPr>
+        <w:t xml:space="preserve">            </w:t>
+      </w:r>
+      <w:r>
+        <w:rPr>
+          <w:rFonts w:ascii="Consolas" w:hAnsi="Consolas" w:cs="Consolas"/>
+          <w:color w:val="0000FF"/>
+          <w:sz w:val="19"/>
+          <w:szCs w:val="19"/>
+        </w:rPr>
+        <w:t>&lt;</w:t>
+      </w:r>
+      <w:r>
+        <w:rPr>
+          <w:rFonts w:ascii="Consolas" w:hAnsi="Consolas" w:cs="Consolas"/>
+          <w:color w:val="800000"/>
+          <w:sz w:val="19"/>
+          <w:szCs w:val="19"/>
+        </w:rPr>
+        <w:t>input</w:t>
+      </w:r>
+      <w:r>
+        <w:rPr>
+          <w:rFonts w:ascii="Consolas" w:hAnsi="Consolas" w:cs="Consolas"/>
+          <w:color w:val="000000"/>
+          <w:sz w:val="19"/>
+          <w:szCs w:val="19"/>
+        </w:rPr>
+        <w:t xml:space="preserve"> </w:t>
+      </w:r>
+      <w:r>
+        <w:rPr>
+          <w:rFonts w:ascii="Consolas" w:hAnsi="Consolas" w:cs="Consolas"/>
+          <w:color w:val="FF0000"/>
+          <w:sz w:val="19"/>
+          <w:szCs w:val="19"/>
+        </w:rPr>
+        <w:t>type</w:t>
+      </w:r>
+      <w:r>
+        <w:rPr>
+          <w:rFonts w:ascii="Consolas" w:hAnsi="Consolas" w:cs="Consolas"/>
+          <w:color w:val="0000FF"/>
+          <w:sz w:val="19"/>
+          <w:szCs w:val="19"/>
+        </w:rPr>
+        <w:t>="text"</w:t>
+      </w:r>
+      <w:r>
+        <w:rPr>
+          <w:rFonts w:ascii="Consolas" w:hAnsi="Consolas" w:cs="Consolas"/>
+          <w:color w:val="000000"/>
+          <w:sz w:val="19"/>
+          <w:szCs w:val="19"/>
+        </w:rPr>
+        <w:t xml:space="preserve"> </w:t>
+      </w:r>
+      <w:r>
+        <w:rPr>
+          <w:rFonts w:ascii="Consolas" w:hAnsi="Consolas" w:cs="Consolas"/>
+          <w:color w:val="FF0000"/>
+          <w:sz w:val="19"/>
+          <w:szCs w:val="19"/>
+        </w:rPr>
+        <w:t>class</w:t>
+      </w:r>
+      <w:r>
+        <w:rPr>
+          <w:rFonts w:ascii="Consolas" w:hAnsi="Consolas" w:cs="Consolas"/>
+          <w:color w:val="0000FF"/>
+          <w:sz w:val="19"/>
+          <w:szCs w:val="19"/>
+        </w:rPr>
+        <w:t>="form-control"</w:t>
+      </w:r>
+      <w:r>
+        <w:rPr>
+          <w:rFonts w:ascii="Consolas" w:hAnsi="Consolas" w:cs="Consolas"/>
+          <w:color w:val="000000"/>
+          <w:sz w:val="19"/>
+          <w:szCs w:val="19"/>
+        </w:rPr>
+        <w:t xml:space="preserve"> </w:t>
+      </w:r>
+      <w:proofErr w:type="spellStart"/>
+      <w:r>
+        <w:rPr>
+          <w:rFonts w:ascii="Consolas" w:hAnsi="Consolas" w:cs="Consolas"/>
+          <w:color w:val="FF0000"/>
+          <w:sz w:val="19"/>
+          <w:szCs w:val="19"/>
+        </w:rPr>
+        <w:t>formControlName</w:t>
+      </w:r>
+      <w:proofErr w:type="spellEnd"/>
+      <w:r>
+        <w:rPr>
+          <w:rFonts w:ascii="Consolas" w:hAnsi="Consolas" w:cs="Consolas"/>
+          <w:color w:val="0000FF"/>
+          <w:sz w:val="19"/>
+          <w:szCs w:val="19"/>
+        </w:rPr>
+        <w:t>="</w:t>
+      </w:r>
+      <w:proofErr w:type="spellStart"/>
+      <w:r>
+        <w:rPr>
+          <w:rFonts w:ascii="Consolas" w:hAnsi="Consolas" w:cs="Consolas"/>
+          <w:color w:val="0000FF"/>
+          <w:sz w:val="19"/>
+          <w:szCs w:val="19"/>
+        </w:rPr>
+        <w:t>userName</w:t>
+      </w:r>
+      <w:proofErr w:type="spellEnd"/>
+      <w:r>
+        <w:rPr>
+          <w:rFonts w:ascii="Consolas" w:hAnsi="Consolas" w:cs="Consolas"/>
+          <w:color w:val="0000FF"/>
+          <w:sz w:val="19"/>
+          <w:szCs w:val="19"/>
+        </w:rPr>
+        <w:t>"&gt;</w:t>
+      </w:r>
+    </w:p>
+    <w:p>
+      <w:pPr>
+        <w:autoSpaceDE w:val="0"/>
+        <w:autoSpaceDN w:val="0"/>
+        <w:adjustRightInd w:val="0"/>
+        <w:spacing w:after="0" w:line="240" w:lineRule="auto"/>
+        <w:rPr>
+          <w:rFonts w:ascii="Consolas" w:hAnsi="Consolas" w:cs="Consolas"/>
+          <w:color w:val="000000"/>
+          <w:sz w:val="19"/>
+          <w:szCs w:val="19"/>
+        </w:rPr>
+      </w:pPr>
+      <w:r>
+        <w:rPr>
+          <w:rFonts w:ascii="Consolas" w:hAnsi="Consolas" w:cs="Consolas"/>
+          <w:color w:val="000000"/>
+          <w:sz w:val="19"/>
+          <w:szCs w:val="19"/>
+        </w:rPr>
+        <w:t xml:space="preserve">            </w:t>
+      </w:r>
+      <w:proofErr w:type="gramStart"/>
+      <w:r>
+        <w:rPr>
+          <w:rFonts w:ascii="Consolas" w:hAnsi="Consolas" w:cs="Consolas"/>
+          <w:color w:val="006400"/>
+          <w:sz w:val="19"/>
+          <w:szCs w:val="19"/>
+        </w:rPr>
+        <w:t>&lt;!--</w:t>
+      </w:r>
+      <w:proofErr w:type="gramEnd"/>
+      <w:r>
+        <w:rPr>
+          <w:rFonts w:ascii="Consolas" w:hAnsi="Consolas" w:cs="Consolas"/>
+          <w:color w:val="006400"/>
+          <w:sz w:val="19"/>
+          <w:szCs w:val="19"/>
+        </w:rPr>
+        <w:t xml:space="preserve"> </w:t>
+      </w:r>
+      <w:proofErr w:type="spellStart"/>
+      <w:r>
+        <w:rPr>
+          <w:rFonts w:ascii="Consolas" w:hAnsi="Consolas" w:cs="Consolas"/>
+          <w:color w:val="006400"/>
+          <w:sz w:val="19"/>
+          <w:szCs w:val="19"/>
+        </w:rPr>
+        <w:t>userName</w:t>
+      </w:r>
+      <w:proofErr w:type="spellEnd"/>
+      <w:r>
+        <w:rPr>
+          <w:rFonts w:ascii="Consolas" w:hAnsi="Consolas" w:cs="Consolas"/>
+          <w:color w:val="006400"/>
+          <w:sz w:val="19"/>
+          <w:szCs w:val="19"/>
+        </w:rPr>
+        <w:t xml:space="preserve"> if from the get </w:t>
+      </w:r>
+      <w:proofErr w:type="spellStart"/>
+      <w:r>
+        <w:rPr>
+          <w:rFonts w:ascii="Consolas" w:hAnsi="Consolas" w:cs="Consolas"/>
+          <w:color w:val="006400"/>
+          <w:sz w:val="19"/>
+          <w:szCs w:val="19"/>
+        </w:rPr>
+        <w:t>userName</w:t>
+      </w:r>
+      <w:proofErr w:type="spellEnd"/>
+      <w:r>
+        <w:rPr>
+          <w:rFonts w:ascii="Consolas" w:hAnsi="Consolas" w:cs="Consolas"/>
+          <w:color w:val="006400"/>
+          <w:sz w:val="19"/>
+          <w:szCs w:val="19"/>
+        </w:rPr>
+        <w:t>() method in the .</w:t>
+      </w:r>
+      <w:proofErr w:type="spellStart"/>
+      <w:r>
+        <w:rPr>
+          <w:rFonts w:ascii="Consolas" w:hAnsi="Consolas" w:cs="Consolas"/>
+          <w:color w:val="006400"/>
+          <w:sz w:val="19"/>
+          <w:szCs w:val="19"/>
+        </w:rPr>
+        <w:t>ts</w:t>
+      </w:r>
+      <w:proofErr w:type="spellEnd"/>
+      <w:r>
+        <w:rPr>
+          <w:rFonts w:ascii="Consolas" w:hAnsi="Consolas" w:cs="Consolas"/>
+          <w:color w:val="006400"/>
+          <w:sz w:val="19"/>
+          <w:szCs w:val="19"/>
+        </w:rPr>
+        <w:t xml:space="preserve"> file--&gt;</w:t>
+      </w:r>
+    </w:p>
+    <w:p>
+      <w:pPr>
+        <w:autoSpaceDE w:val="0"/>
+        <w:autoSpaceDN w:val="0"/>
+        <w:adjustRightInd w:val="0"/>
+        <w:spacing w:after="0" w:line="240" w:lineRule="auto"/>
+        <w:rPr>
+          <w:rFonts w:ascii="Consolas" w:hAnsi="Consolas" w:cs="Consolas"/>
+          <w:color w:val="000000"/>
+          <w:sz w:val="19"/>
+          <w:szCs w:val="19"/>
+        </w:rPr>
+      </w:pPr>
+      <w:r>
+        <w:rPr>
+          <w:rFonts w:ascii="Consolas" w:hAnsi="Consolas" w:cs="Consolas"/>
+          <w:color w:val="000000"/>
+          <w:sz w:val="19"/>
+          <w:szCs w:val="19"/>
+        </w:rPr>
+        <w:t xml:space="preserve">            </w:t>
+      </w:r>
+      <w:r>
+        <w:rPr>
+          <w:rFonts w:ascii="Consolas" w:hAnsi="Consolas" w:cs="Consolas"/>
+          <w:color w:val="0000FF"/>
+          <w:sz w:val="19"/>
+          <w:szCs w:val="19"/>
+        </w:rPr>
+        <w:t>&lt;</w:t>
+      </w:r>
+      <w:r>
+        <w:rPr>
+          <w:rFonts w:ascii="Consolas" w:hAnsi="Consolas" w:cs="Consolas"/>
+          <w:color w:val="800000"/>
+          <w:sz w:val="19"/>
+          <w:szCs w:val="19"/>
+        </w:rPr>
+        <w:t>span</w:t>
+      </w:r>
+      <w:r>
+        <w:rPr>
+          <w:rFonts w:ascii="Consolas" w:hAnsi="Consolas" w:cs="Consolas"/>
+          <w:color w:val="000000"/>
+          <w:sz w:val="19"/>
+          <w:szCs w:val="19"/>
+        </w:rPr>
+        <w:t xml:space="preserve"> </w:t>
+      </w:r>
+      <w:r>
+        <w:rPr>
+          <w:rFonts w:ascii="Consolas" w:hAnsi="Consolas" w:cs="Consolas"/>
+          <w:color w:val="FF0000"/>
+          <w:sz w:val="19"/>
+          <w:szCs w:val="19"/>
+        </w:rPr>
+        <w:t>*</w:t>
+      </w:r>
+      <w:proofErr w:type="spellStart"/>
+      <w:r>
+        <w:rPr>
+          <w:rFonts w:ascii="Consolas" w:hAnsi="Consolas" w:cs="Consolas"/>
+          <w:color w:val="FF0000"/>
+          <w:sz w:val="19"/>
+          <w:szCs w:val="19"/>
+        </w:rPr>
+        <w:t>ngIf</w:t>
+      </w:r>
+      <w:proofErr w:type="spellEnd"/>
+      <w:r>
+        <w:rPr>
+          <w:rFonts w:ascii="Consolas" w:hAnsi="Consolas" w:cs="Consolas"/>
+          <w:color w:val="0000FF"/>
+          <w:sz w:val="19"/>
+          <w:szCs w:val="19"/>
+        </w:rPr>
+        <w:t>=</w:t>
+      </w:r>
+      <w:proofErr w:type="gramStart"/>
+      <w:r>
+        <w:rPr>
+          <w:rFonts w:ascii="Consolas" w:hAnsi="Consolas" w:cs="Consolas"/>
+          <w:color w:val="0000FF"/>
+          <w:sz w:val="19"/>
+          <w:szCs w:val="19"/>
+        </w:rPr>
+        <w:t>"!</w:t>
+      </w:r>
+      <w:proofErr w:type="spellStart"/>
+      <w:r>
+        <w:rPr>
+          <w:rFonts w:ascii="Consolas" w:hAnsi="Consolas" w:cs="Consolas"/>
+          <w:color w:val="0000FF"/>
+          <w:sz w:val="19"/>
+          <w:szCs w:val="19"/>
+        </w:rPr>
+        <w:t>userName.valid</w:t>
+      </w:r>
+      <w:proofErr w:type="spellEnd"/>
+      <w:proofErr w:type="gramEnd"/>
+      <w:r>
+        <w:rPr>
+          <w:rFonts w:ascii="Consolas" w:hAnsi="Consolas" w:cs="Consolas"/>
+          <w:color w:val="0000FF"/>
+          <w:sz w:val="19"/>
+          <w:szCs w:val="19"/>
+        </w:rPr>
+        <w:t xml:space="preserve"> &amp;&amp; </w:t>
+      </w:r>
+      <w:proofErr w:type="spellStart"/>
+      <w:r>
+        <w:rPr>
+          <w:rFonts w:ascii="Consolas" w:hAnsi="Consolas" w:cs="Consolas"/>
+          <w:color w:val="0000FF"/>
+          <w:sz w:val="19"/>
+          <w:szCs w:val="19"/>
+        </w:rPr>
+        <w:t>userName.touched</w:t>
+      </w:r>
+      <w:proofErr w:type="spellEnd"/>
+      <w:r>
+        <w:rPr>
+          <w:rFonts w:ascii="Consolas" w:hAnsi="Consolas" w:cs="Consolas"/>
+          <w:color w:val="0000FF"/>
+          <w:sz w:val="19"/>
+          <w:szCs w:val="19"/>
+        </w:rPr>
+        <w:t>"</w:t>
+      </w:r>
+      <w:r>
+        <w:rPr>
+          <w:rFonts w:ascii="Consolas" w:hAnsi="Consolas" w:cs="Consolas"/>
+          <w:color w:val="000000"/>
+          <w:sz w:val="19"/>
+          <w:szCs w:val="19"/>
+        </w:rPr>
+        <w:t xml:space="preserve"> </w:t>
+      </w:r>
+      <w:r>
+        <w:rPr>
+          <w:rFonts w:ascii="Consolas" w:hAnsi="Consolas" w:cs="Consolas"/>
+          <w:color w:val="FF0000"/>
+          <w:sz w:val="19"/>
+          <w:szCs w:val="19"/>
+        </w:rPr>
+        <w:t>class</w:t>
+      </w:r>
+      <w:r>
+        <w:rPr>
+          <w:rFonts w:ascii="Consolas" w:hAnsi="Consolas" w:cs="Consolas"/>
+          <w:color w:val="0000FF"/>
+          <w:sz w:val="19"/>
+          <w:szCs w:val="19"/>
+        </w:rPr>
+        <w:t>="error-block"&gt;</w:t>
+      </w:r>
+    </w:p>
+    <w:p>
+      <w:pPr>
+        <w:autoSpaceDE w:val="0"/>
+        <w:autoSpaceDN w:val="0"/>
+        <w:adjustRightInd w:val="0"/>
+        <w:spacing w:after="0" w:line="240" w:lineRule="auto"/>
+        <w:rPr>
+          <w:rFonts w:ascii="Consolas" w:hAnsi="Consolas" w:cs="Consolas"/>
+          <w:color w:val="000000"/>
+          <w:sz w:val="19"/>
+          <w:szCs w:val="19"/>
+        </w:rPr>
+      </w:pPr>
+      <w:r>
+        <w:rPr>
+          <w:rFonts w:ascii="Consolas" w:hAnsi="Consolas" w:cs="Consolas"/>
+          <w:color w:val="000000"/>
+          <w:sz w:val="19"/>
+          <w:szCs w:val="19"/>
+        </w:rPr>
+        <w:t xml:space="preserve">              Please provide a name!</w:t>
+      </w:r>
+    </w:p>
+    <w:p>
+      <w:pPr>
+        <w:autoSpaceDE w:val="0"/>
+        <w:autoSpaceDN w:val="0"/>
+        <w:adjustRightInd w:val="0"/>
+        <w:spacing w:after="0" w:line="240" w:lineRule="auto"/>
+        <w:rPr>
+          <w:rFonts w:ascii="Consolas" w:hAnsi="Consolas" w:cs="Consolas"/>
+          <w:color w:val="000000"/>
+          <w:sz w:val="19"/>
+          <w:szCs w:val="19"/>
+        </w:rPr>
+      </w:pPr>
+      <w:r>
+        <w:rPr>
+          <w:rFonts w:ascii="Consolas" w:hAnsi="Consolas" w:cs="Consolas"/>
+          <w:color w:val="000000"/>
+          <w:sz w:val="19"/>
+          <w:szCs w:val="19"/>
+        </w:rPr>
+        <w:t xml:space="preserve">            </w:t>
+      </w:r>
+      <w:r>
+        <w:rPr>
+          <w:rFonts w:ascii="Consolas" w:hAnsi="Consolas" w:cs="Consolas"/>
+          <w:color w:val="0000FF"/>
+          <w:sz w:val="19"/>
+          <w:szCs w:val="19"/>
+        </w:rPr>
+        <w:t>&lt;/</w:t>
+      </w:r>
+      <w:r>
+        <w:rPr>
+          <w:rFonts w:ascii="Consolas" w:hAnsi="Consolas" w:cs="Consolas"/>
+          <w:color w:val="800000"/>
+          <w:sz w:val="19"/>
+          <w:szCs w:val="19"/>
+        </w:rPr>
+        <w:t>span</w:t>
+      </w:r>
+      <w:r>
+        <w:rPr>
+          <w:rFonts w:ascii="Consolas" w:hAnsi="Consolas" w:cs="Consolas"/>
+          <w:color w:val="0000FF"/>
+          <w:sz w:val="19"/>
+          <w:szCs w:val="19"/>
+        </w:rPr>
+        <w:t>&gt;</w:t>
+      </w:r>
+    </w:p>
+    <w:p>
+      <w:pPr>
+        <w:ind w:firstLine="420"/>
+        <w:rPr>
+          <w:rFonts w:ascii="Consolas" w:hAnsi="Consolas" w:cs="Consolas"/>
+          <w:color w:val="0000FF"/>
+          <w:sz w:val="19"/>
+          <w:szCs w:val="19"/>
+        </w:rPr>
+      </w:pPr>
+      <w:r>
+        <w:rPr>
+          <w:rFonts w:ascii="Consolas" w:hAnsi="Consolas" w:cs="Consolas"/>
+          <w:color w:val="000000"/>
+          <w:sz w:val="19"/>
+          <w:szCs w:val="19"/>
+        </w:rPr>
+        <w:t xml:space="preserve">          </w:t>
+      </w:r>
+      <w:r>
+        <w:rPr>
+          <w:rFonts w:ascii="Consolas" w:hAnsi="Consolas" w:cs="Consolas"/>
+          <w:color w:val="0000FF"/>
+          <w:sz w:val="19"/>
+          <w:szCs w:val="19"/>
+        </w:rPr>
+        <w:t>&lt;/</w:t>
+      </w:r>
+      <w:r>
+        <w:rPr>
+          <w:rFonts w:ascii="Consolas" w:hAnsi="Consolas" w:cs="Consolas"/>
+          <w:color w:val="800000"/>
+          <w:sz w:val="19"/>
+          <w:szCs w:val="19"/>
+        </w:rPr>
+        <w:t>div</w:t>
+      </w:r>
+      <w:r>
+        <w:rPr>
+          <w:rFonts w:ascii="Consolas" w:hAnsi="Consolas" w:cs="Consolas"/>
+          <w:color w:val="0000FF"/>
+          <w:sz w:val="19"/>
+          <w:szCs w:val="19"/>
+        </w:rPr>
+        <w:t>&gt;</w:t>
+      </w:r>
+    </w:p>
+    <w:p>
+      <w:pPr>
+        <w:ind w:firstLine="420"/>
+        <w:rPr>
+          <w:rFonts w:ascii="Consolas" w:hAnsi="Consolas" w:cs="Consolas"/>
+          <w:sz w:val="19"/>
+          <w:szCs w:val="19"/>
+        </w:rPr>
+      </w:pPr>
+      <w:r>
+        <w:rPr>
+          <w:rFonts w:ascii="Consolas" w:hAnsi="Consolas" w:cs="Consolas"/>
+          <w:sz w:val="19"/>
+          <w:szCs w:val="19"/>
+        </w:rPr>
+        <w:t>Ts file</w:t>
+      </w:r>
+      <w:r>
+        <w:rPr>
+          <w:rFonts w:ascii="Consolas" w:hAnsi="Consolas" w:cs="Consolas"/>
+          <w:sz w:val="19"/>
+          <w:szCs w:val="19"/>
+        </w:rPr>
+        <w:t>:</w:t>
+      </w:r>
+    </w:p>
+    <w:p>
+      <w:pPr>
+        <w:ind w:firstLine="420"/>
+        <w:rPr>
+          <w:rFonts w:ascii="Consolas" w:hAnsi="Consolas" w:cs="Consolas"/>
+          <w:color w:val="000000"/>
+          <w:sz w:val="19"/>
+          <w:szCs w:val="19"/>
+        </w:rPr>
+      </w:pPr>
+      <w:proofErr w:type="spellStart"/>
+      <w:r>
+        <w:rPr>
+          <w:rFonts w:ascii="Consolas" w:hAnsi="Consolas" w:cs="Consolas"/>
+          <w:color w:val="000000"/>
+          <w:sz w:val="19"/>
+          <w:szCs w:val="19"/>
+        </w:rPr>
+        <w:t>registerationForm</w:t>
+      </w:r>
+      <w:proofErr w:type="spellEnd"/>
+      <w:r>
+        <w:rPr>
+          <w:rFonts w:ascii="Consolas" w:hAnsi="Consolas" w:cs="Consolas"/>
+          <w:color w:val="000000"/>
+          <w:sz w:val="19"/>
+          <w:szCs w:val="19"/>
+        </w:rPr>
+        <w:t xml:space="preserve">: </w:t>
+      </w:r>
+      <w:proofErr w:type="spellStart"/>
+      <w:r>
+        <w:rPr>
+          <w:rFonts w:ascii="Consolas" w:hAnsi="Consolas" w:cs="Consolas"/>
+          <w:color w:val="000000"/>
+          <w:sz w:val="19"/>
+          <w:szCs w:val="19"/>
+        </w:rPr>
+        <w:t>FormGroup</w:t>
+      </w:r>
+      <w:proofErr w:type="spellEnd"/>
+      <w:r>
+        <w:rPr>
+          <w:rFonts w:ascii="Consolas" w:hAnsi="Consolas" w:cs="Consolas"/>
+          <w:color w:val="000000"/>
+          <w:sz w:val="19"/>
+          <w:szCs w:val="19"/>
+        </w:rPr>
+        <w:t>;</w:t>
+      </w:r>
+    </w:p>
+    <w:p>
+      <w:pPr>
+        <w:ind w:firstLine="420"/>
+        <w:rPr>
+          <w:rFonts w:ascii="Consolas" w:hAnsi="Consolas" w:cs="Consolas"/>
+          <w:color w:val="000000"/>
+          <w:sz w:val="19"/>
+          <w:szCs w:val="19"/>
+        </w:rPr>
+      </w:pPr>
+    </w:p>
+    <w:p>
+      <w:pPr>
+        <w:autoSpaceDE w:val="0"/>
+        <w:autoSpaceDN w:val="0"/>
+        <w:adjustRightInd w:val="0"/>
+        <w:spacing w:after="0" w:line="240" w:lineRule="auto"/>
+        <w:rPr>
+          <w:rFonts w:ascii="Consolas" w:hAnsi="Consolas" w:cs="Consolas"/>
+          <w:color w:val="000000"/>
+          <w:sz w:val="19"/>
+          <w:szCs w:val="19"/>
+        </w:rPr>
+      </w:pPr>
+      <w:proofErr w:type="spellStart"/>
+      <w:proofErr w:type="gramStart"/>
+      <w:r>
+        <w:rPr>
+          <w:rFonts w:ascii="Consolas" w:hAnsi="Consolas" w:cs="Consolas"/>
+          <w:color w:val="000000"/>
+          <w:sz w:val="19"/>
+          <w:szCs w:val="19"/>
+        </w:rPr>
+        <w:t>ngOnInit</w:t>
+      </w:r>
+      <w:proofErr w:type="spellEnd"/>
+      <w:r>
+        <w:rPr>
+          <w:rFonts w:ascii="Consolas" w:hAnsi="Consolas" w:cs="Consolas"/>
+          <w:color w:val="000000"/>
+          <w:sz w:val="19"/>
+          <w:szCs w:val="19"/>
+        </w:rPr>
+        <w:t>(</w:t>
+      </w:r>
+      <w:proofErr w:type="gramEnd"/>
+      <w:r>
+        <w:rPr>
+          <w:rFonts w:ascii="Consolas" w:hAnsi="Consolas" w:cs="Consolas"/>
+          <w:color w:val="000000"/>
+          <w:sz w:val="19"/>
+          <w:szCs w:val="19"/>
+        </w:rPr>
+        <w:t>) {</w:t>
+      </w:r>
+    </w:p>
+    <w:p>
+      <w:pPr>
+        <w:autoSpaceDE w:val="0"/>
+        <w:autoSpaceDN w:val="0"/>
+        <w:adjustRightInd w:val="0"/>
+        <w:spacing w:after="0" w:line="240" w:lineRule="auto"/>
+        <w:rPr>
+          <w:rFonts w:ascii="Consolas" w:hAnsi="Consolas" w:cs="Consolas"/>
+          <w:color w:val="000000"/>
+          <w:sz w:val="19"/>
+          <w:szCs w:val="19"/>
+        </w:rPr>
+      </w:pPr>
+      <w:r>
+        <w:rPr>
+          <w:rFonts w:ascii="Consolas" w:hAnsi="Consolas" w:cs="Consolas"/>
+          <w:color w:val="000000"/>
+          <w:sz w:val="19"/>
+          <w:szCs w:val="19"/>
+        </w:rPr>
+        <w:t xml:space="preserve">    </w:t>
+      </w:r>
+      <w:proofErr w:type="spellStart"/>
+      <w:proofErr w:type="gramStart"/>
+      <w:r>
+        <w:rPr>
+          <w:rFonts w:ascii="Consolas" w:hAnsi="Consolas" w:cs="Consolas"/>
+          <w:color w:val="0000FF"/>
+          <w:sz w:val="19"/>
+          <w:szCs w:val="19"/>
+        </w:rPr>
+        <w:t>this</w:t>
+      </w:r>
+      <w:r>
+        <w:rPr>
+          <w:rFonts w:ascii="Consolas" w:hAnsi="Consolas" w:cs="Consolas"/>
+          <w:color w:val="000000"/>
+          <w:sz w:val="19"/>
+          <w:szCs w:val="19"/>
+        </w:rPr>
+        <w:t>.registerationForm</w:t>
+      </w:r>
+      <w:proofErr w:type="spellEnd"/>
+      <w:proofErr w:type="gramEnd"/>
+      <w:r>
+        <w:rPr>
+          <w:rFonts w:ascii="Consolas" w:hAnsi="Consolas" w:cs="Consolas"/>
+          <w:color w:val="000000"/>
+          <w:sz w:val="19"/>
+          <w:szCs w:val="19"/>
+        </w:rPr>
+        <w:t xml:space="preserve"> = </w:t>
+      </w:r>
+      <w:r>
+        <w:rPr>
+          <w:rFonts w:ascii="Consolas" w:hAnsi="Consolas" w:cs="Consolas"/>
+          <w:color w:val="0000FF"/>
+          <w:sz w:val="19"/>
+          <w:szCs w:val="19"/>
+        </w:rPr>
+        <w:t>new</w:t>
+      </w:r>
+      <w:r>
+        <w:rPr>
+          <w:rFonts w:ascii="Consolas" w:hAnsi="Consolas" w:cs="Consolas"/>
+          <w:color w:val="000000"/>
+          <w:sz w:val="19"/>
+          <w:szCs w:val="19"/>
+        </w:rPr>
+        <w:t xml:space="preserve"> </w:t>
+      </w:r>
+      <w:proofErr w:type="spellStart"/>
+      <w:r>
+        <w:rPr>
+          <w:rFonts w:ascii="Consolas" w:hAnsi="Consolas" w:cs="Consolas"/>
+          <w:color w:val="000000"/>
+          <w:sz w:val="19"/>
+          <w:szCs w:val="19"/>
+        </w:rPr>
+        <w:t>FormGroup</w:t>
+      </w:r>
+      <w:proofErr w:type="spellEnd"/>
+      <w:r>
+        <w:rPr>
+          <w:rFonts w:ascii="Consolas" w:hAnsi="Consolas" w:cs="Consolas"/>
+          <w:color w:val="000000"/>
+          <w:sz w:val="19"/>
+          <w:szCs w:val="19"/>
+        </w:rPr>
+        <w:t>(</w:t>
+      </w:r>
+    </w:p>
+    <w:p>
+      <w:pPr>
+        <w:autoSpaceDE w:val="0"/>
+        <w:autoSpaceDN w:val="0"/>
+        <w:adjustRightInd w:val="0"/>
+        <w:spacing w:after="0" w:line="240" w:lineRule="auto"/>
+        <w:rPr>
+          <w:rFonts w:ascii="Consolas" w:hAnsi="Consolas" w:cs="Consolas"/>
+          <w:color w:val="000000"/>
+          <w:sz w:val="19"/>
+          <w:szCs w:val="19"/>
+        </w:rPr>
+      </w:pPr>
+      <w:r>
+        <w:rPr>
+          <w:rFonts w:ascii="Consolas" w:hAnsi="Consolas" w:cs="Consolas"/>
+          <w:color w:val="000000"/>
+          <w:sz w:val="19"/>
+          <w:szCs w:val="19"/>
+        </w:rPr>
+        <w:t xml:space="preserve">      {</w:t>
+      </w:r>
+    </w:p>
+    <w:p>
+      <w:pPr>
+        <w:autoSpaceDE w:val="0"/>
+        <w:autoSpaceDN w:val="0"/>
+        <w:adjustRightInd w:val="0"/>
+        <w:spacing w:after="0" w:line="240" w:lineRule="auto"/>
+        <w:rPr>
+          <w:rFonts w:ascii="Consolas" w:hAnsi="Consolas" w:cs="Consolas"/>
+          <w:color w:val="000000"/>
+          <w:sz w:val="19"/>
+          <w:szCs w:val="19"/>
+        </w:rPr>
+      </w:pPr>
+      <w:r>
+        <w:rPr>
+          <w:rFonts w:ascii="Consolas" w:hAnsi="Consolas" w:cs="Consolas"/>
+          <w:color w:val="000000"/>
+          <w:sz w:val="19"/>
+          <w:szCs w:val="19"/>
+        </w:rPr>
+        <w:t xml:space="preserve">        </w:t>
+      </w:r>
+      <w:r>
+        <w:rPr>
+          <w:rFonts w:ascii="Consolas" w:hAnsi="Consolas" w:cs="Consolas"/>
+          <w:color w:val="008000"/>
+          <w:sz w:val="19"/>
+          <w:szCs w:val="19"/>
+        </w:rPr>
+        <w:t>// apply field validators</w:t>
+      </w:r>
+    </w:p>
+    <w:p>
+      <w:pPr>
+        <w:autoSpaceDE w:val="0"/>
+        <w:autoSpaceDN w:val="0"/>
+        <w:adjustRightInd w:val="0"/>
+        <w:spacing w:after="0" w:line="240" w:lineRule="auto"/>
+        <w:rPr>
+          <w:rFonts w:ascii="Consolas" w:hAnsi="Consolas" w:cs="Consolas"/>
+          <w:color w:val="000000"/>
+          <w:sz w:val="19"/>
+          <w:szCs w:val="19"/>
+        </w:rPr>
+      </w:pPr>
+      <w:r>
+        <w:rPr>
+          <w:rFonts w:ascii="Consolas" w:hAnsi="Consolas" w:cs="Consolas"/>
+          <w:color w:val="000000"/>
+          <w:sz w:val="19"/>
+          <w:szCs w:val="19"/>
+        </w:rPr>
+        <w:t xml:space="preserve">        </w:t>
+      </w:r>
+      <w:r>
+        <w:rPr>
+          <w:rFonts w:ascii="Consolas" w:hAnsi="Consolas" w:cs="Consolas"/>
+          <w:color w:val="008000"/>
+          <w:sz w:val="19"/>
+          <w:szCs w:val="19"/>
+        </w:rPr>
+        <w:t xml:space="preserve">// </w:t>
+      </w:r>
+      <w:proofErr w:type="spellStart"/>
+      <w:r>
+        <w:rPr>
+          <w:rFonts w:ascii="Consolas" w:hAnsi="Consolas" w:cs="Consolas"/>
+          <w:color w:val="008000"/>
+          <w:sz w:val="19"/>
+          <w:szCs w:val="19"/>
+        </w:rPr>
+        <w:t>comtrol</w:t>
+      </w:r>
+      <w:proofErr w:type="spellEnd"/>
+      <w:r>
+        <w:rPr>
+          <w:rFonts w:ascii="Consolas" w:hAnsi="Consolas" w:cs="Consolas"/>
+          <w:color w:val="008000"/>
+          <w:sz w:val="19"/>
+          <w:szCs w:val="19"/>
+        </w:rPr>
+        <w:t xml:space="preserve"> level validators</w:t>
+      </w:r>
+    </w:p>
+    <w:p>
+      <w:pPr>
+        <w:ind w:firstLine="420"/>
+        <w:rPr>
+          <w:rFonts w:ascii="Consolas" w:hAnsi="Consolas" w:cs="Consolas"/>
+          <w:color w:val="000000"/>
+          <w:sz w:val="19"/>
+          <w:szCs w:val="19"/>
+        </w:rPr>
+      </w:pPr>
+      <w:r>
+        <w:rPr>
+          <w:rFonts w:ascii="Consolas" w:hAnsi="Consolas" w:cs="Consolas"/>
+          <w:color w:val="000000"/>
+          <w:sz w:val="19"/>
+          <w:szCs w:val="19"/>
+        </w:rPr>
+        <w:t xml:space="preserve">        </w:t>
+      </w:r>
+      <w:proofErr w:type="spellStart"/>
+      <w:r>
+        <w:rPr>
+          <w:rFonts w:ascii="Consolas" w:hAnsi="Consolas" w:cs="Consolas"/>
+          <w:color w:val="000000"/>
+          <w:sz w:val="19"/>
+          <w:szCs w:val="19"/>
+        </w:rPr>
+        <w:t>userName</w:t>
+      </w:r>
+      <w:proofErr w:type="spellEnd"/>
+      <w:r>
+        <w:rPr>
+          <w:rFonts w:ascii="Consolas" w:hAnsi="Consolas" w:cs="Consolas"/>
+          <w:color w:val="000000"/>
+          <w:sz w:val="19"/>
+          <w:szCs w:val="19"/>
+        </w:rPr>
+        <w:t xml:space="preserve">: </w:t>
+      </w:r>
+      <w:r>
+        <w:rPr>
+          <w:rFonts w:ascii="Consolas" w:hAnsi="Consolas" w:cs="Consolas"/>
+          <w:color w:val="0000FF"/>
+          <w:sz w:val="19"/>
+          <w:szCs w:val="19"/>
+        </w:rPr>
+        <w:t>new</w:t>
+      </w:r>
+      <w:r>
+        <w:rPr>
+          <w:rFonts w:ascii="Consolas" w:hAnsi="Consolas" w:cs="Consolas"/>
+          <w:color w:val="000000"/>
+          <w:sz w:val="19"/>
+          <w:szCs w:val="19"/>
+        </w:rPr>
+        <w:t xml:space="preserve"> </w:t>
+      </w:r>
+      <w:proofErr w:type="spellStart"/>
+      <w:proofErr w:type="gramStart"/>
+      <w:r>
+        <w:rPr>
+          <w:rFonts w:ascii="Consolas" w:hAnsi="Consolas" w:cs="Consolas"/>
+          <w:color w:val="000000"/>
+          <w:sz w:val="19"/>
+          <w:szCs w:val="19"/>
+        </w:rPr>
+        <w:t>FormControl</w:t>
+      </w:r>
+      <w:proofErr w:type="spellEnd"/>
+      <w:r>
+        <w:rPr>
+          <w:rFonts w:ascii="Consolas" w:hAnsi="Consolas" w:cs="Consolas"/>
+          <w:color w:val="000000"/>
+          <w:sz w:val="19"/>
+          <w:szCs w:val="19"/>
+        </w:rPr>
+        <w:t>(</w:t>
+      </w:r>
+      <w:proofErr w:type="gramEnd"/>
+      <w:r>
+        <w:rPr>
+          <w:rFonts w:ascii="Consolas" w:hAnsi="Consolas" w:cs="Consolas"/>
+          <w:color w:val="0000FF"/>
+          <w:sz w:val="19"/>
+          <w:szCs w:val="19"/>
+        </w:rPr>
+        <w:t>null</w:t>
+      </w:r>
+      <w:r>
+        <w:rPr>
+          <w:rFonts w:ascii="Consolas" w:hAnsi="Consolas" w:cs="Consolas"/>
+          <w:color w:val="000000"/>
+          <w:sz w:val="19"/>
+          <w:szCs w:val="19"/>
+        </w:rPr>
+        <w:t xml:space="preserve">, </w:t>
+      </w:r>
+      <w:proofErr w:type="spellStart"/>
+      <w:r>
+        <w:rPr>
+          <w:rFonts w:ascii="Consolas" w:hAnsi="Consolas" w:cs="Consolas"/>
+          <w:color w:val="000000"/>
+          <w:sz w:val="19"/>
+          <w:szCs w:val="19"/>
+        </w:rPr>
+        <w:t>Validators.required</w:t>
+      </w:r>
+      <w:proofErr w:type="spellEnd"/>
+      <w:r>
+        <w:rPr>
+          <w:rFonts w:ascii="Consolas" w:hAnsi="Consolas" w:cs="Consolas"/>
+          <w:color w:val="000000"/>
+          <w:sz w:val="19"/>
+          <w:szCs w:val="19"/>
+        </w:rPr>
+        <w:t>),</w:t>
+      </w:r>
+    </w:p>
+    <w:p>
+      <w:pPr>
+        <w:ind w:firstLine="420"/>
+        <w:rPr>
+          <w:rFonts w:ascii="Consolas" w:hAnsi="Consolas" w:cs="Consolas"/>
+          <w:color w:val="000000"/>
+          <w:sz w:val="19"/>
+          <w:szCs w:val="19"/>
+        </w:rPr>
+      </w:pPr>
+    </w:p>
+    <w:p>
+      <w:pPr>
+        <w:autoSpaceDE w:val="0"/>
+        <w:autoSpaceDN w:val="0"/>
+        <w:adjustRightInd w:val="0"/>
+        <w:spacing w:after="0" w:line="240" w:lineRule="auto"/>
+        <w:rPr>
+          <w:rFonts w:ascii="Consolas" w:hAnsi="Consolas" w:cs="Consolas"/>
+          <w:color w:val="000000"/>
+          <w:sz w:val="19"/>
+          <w:szCs w:val="19"/>
+        </w:rPr>
+      </w:pPr>
+      <w:r>
+        <w:rPr>
+          <w:rFonts w:ascii="Consolas" w:hAnsi="Consolas" w:cs="Consolas"/>
+          <w:color w:val="0000FF"/>
+          <w:sz w:val="19"/>
+          <w:szCs w:val="19"/>
+        </w:rPr>
+        <w:t>get</w:t>
+      </w:r>
+      <w:r>
+        <w:rPr>
+          <w:rFonts w:ascii="Consolas" w:hAnsi="Consolas" w:cs="Consolas"/>
+          <w:color w:val="000000"/>
+          <w:sz w:val="19"/>
+          <w:szCs w:val="19"/>
+        </w:rPr>
+        <w:t xml:space="preserve"> </w:t>
+      </w:r>
+      <w:proofErr w:type="spellStart"/>
+      <w:proofErr w:type="gramStart"/>
+      <w:r>
+        <w:rPr>
+          <w:rFonts w:ascii="Consolas" w:hAnsi="Consolas" w:cs="Consolas"/>
+          <w:color w:val="000000"/>
+          <w:sz w:val="19"/>
+          <w:szCs w:val="19"/>
+        </w:rPr>
+        <w:t>userName</w:t>
+      </w:r>
+      <w:proofErr w:type="spellEnd"/>
+      <w:r>
+        <w:rPr>
+          <w:rFonts w:ascii="Consolas" w:hAnsi="Consolas" w:cs="Consolas"/>
+          <w:color w:val="000000"/>
+          <w:sz w:val="19"/>
+          <w:szCs w:val="19"/>
+        </w:rPr>
+        <w:t>(</w:t>
+      </w:r>
+      <w:proofErr w:type="gramEnd"/>
+      <w:r>
+        <w:rPr>
+          <w:rFonts w:ascii="Consolas" w:hAnsi="Consolas" w:cs="Consolas"/>
+          <w:color w:val="000000"/>
+          <w:sz w:val="19"/>
+          <w:szCs w:val="19"/>
+        </w:rPr>
+        <w:t>) {</w:t>
+      </w:r>
+    </w:p>
+    <w:p>
+      <w:pPr>
+        <w:autoSpaceDE w:val="0"/>
+        <w:autoSpaceDN w:val="0"/>
+        <w:adjustRightInd w:val="0"/>
+        <w:spacing w:after="0" w:line="240" w:lineRule="auto"/>
+        <w:rPr>
+          <w:rFonts w:ascii="Consolas" w:hAnsi="Consolas" w:cs="Consolas"/>
+          <w:color w:val="000000"/>
+          <w:sz w:val="19"/>
+          <w:szCs w:val="19"/>
+        </w:rPr>
+      </w:pPr>
+    </w:p>
+    <w:p>
+      <w:pPr>
+        <w:autoSpaceDE w:val="0"/>
+        <w:autoSpaceDN w:val="0"/>
+        <w:adjustRightInd w:val="0"/>
+        <w:spacing w:after="0" w:line="240" w:lineRule="auto"/>
+        <w:rPr>
+          <w:rFonts w:ascii="Consolas" w:hAnsi="Consolas" w:cs="Consolas"/>
+          <w:color w:val="000000"/>
+          <w:sz w:val="19"/>
+          <w:szCs w:val="19"/>
+        </w:rPr>
+      </w:pPr>
+      <w:r>
+        <w:rPr>
+          <w:rFonts w:ascii="Consolas" w:hAnsi="Consolas" w:cs="Consolas"/>
+          <w:color w:val="000000"/>
+          <w:sz w:val="19"/>
+          <w:szCs w:val="19"/>
+        </w:rPr>
+        <w:t xml:space="preserve">    </w:t>
+      </w:r>
+      <w:r>
+        <w:rPr>
+          <w:rFonts w:ascii="Consolas" w:hAnsi="Consolas" w:cs="Consolas"/>
+          <w:color w:val="0000FF"/>
+          <w:sz w:val="19"/>
+          <w:szCs w:val="19"/>
+        </w:rPr>
+        <w:t>return</w:t>
+      </w:r>
+      <w:r>
+        <w:rPr>
+          <w:rFonts w:ascii="Consolas" w:hAnsi="Consolas" w:cs="Consolas"/>
+          <w:color w:val="000000"/>
+          <w:sz w:val="19"/>
+          <w:szCs w:val="19"/>
+        </w:rPr>
+        <w:t xml:space="preserve"> </w:t>
+      </w:r>
+      <w:proofErr w:type="spellStart"/>
+      <w:r>
+        <w:rPr>
+          <w:rFonts w:ascii="Consolas" w:hAnsi="Consolas" w:cs="Consolas"/>
+          <w:color w:val="0000FF"/>
+          <w:sz w:val="19"/>
+          <w:szCs w:val="19"/>
+        </w:rPr>
+        <w:t>this</w:t>
+      </w:r>
+      <w:r>
+        <w:rPr>
+          <w:rFonts w:ascii="Consolas" w:hAnsi="Consolas" w:cs="Consolas"/>
+          <w:color w:val="000000"/>
+          <w:sz w:val="19"/>
+          <w:szCs w:val="19"/>
+        </w:rPr>
+        <w:t>.registerationForm.get</w:t>
+      </w:r>
+      <w:proofErr w:type="spellEnd"/>
+      <w:r>
+        <w:rPr>
+          <w:rFonts w:ascii="Consolas" w:hAnsi="Consolas" w:cs="Consolas"/>
+          <w:color w:val="000000"/>
+          <w:sz w:val="19"/>
+          <w:szCs w:val="19"/>
+        </w:rPr>
+        <w:t>(</w:t>
+      </w:r>
+      <w:r>
+        <w:rPr>
+          <w:rFonts w:ascii="Consolas" w:hAnsi="Consolas" w:cs="Consolas"/>
+          <w:color w:val="A31515"/>
+          <w:sz w:val="19"/>
+          <w:szCs w:val="19"/>
+        </w:rPr>
+        <w:t>'</w:t>
+      </w:r>
+      <w:proofErr w:type="spellStart"/>
+      <w:r>
+        <w:rPr>
+          <w:rFonts w:ascii="Consolas" w:hAnsi="Consolas" w:cs="Consolas"/>
+          <w:color w:val="A31515"/>
+          <w:sz w:val="19"/>
+          <w:szCs w:val="19"/>
+        </w:rPr>
+        <w:t>userName</w:t>
+      </w:r>
+      <w:proofErr w:type="spellEnd"/>
+      <w:r>
+        <w:rPr>
+          <w:rFonts w:ascii="Consolas" w:hAnsi="Consolas" w:cs="Consolas"/>
+          <w:color w:val="A31515"/>
+          <w:sz w:val="19"/>
+          <w:szCs w:val="19"/>
+        </w:rPr>
+        <w:t>'</w:t>
+      </w:r>
+      <w:r>
+        <w:rPr>
+          <w:rFonts w:ascii="Consolas" w:hAnsi="Consolas" w:cs="Consolas"/>
+          <w:color w:val="000000"/>
+          <w:sz w:val="19"/>
+          <w:szCs w:val="19"/>
+        </w:rPr>
+        <w:t xml:space="preserve">) </w:t>
+      </w:r>
+      <w:r>
+        <w:rPr>
+          <w:rFonts w:ascii="Consolas" w:hAnsi="Consolas" w:cs="Consolas"/>
+          <w:color w:val="0000FF"/>
+          <w:sz w:val="19"/>
+          <w:szCs w:val="19"/>
+        </w:rPr>
+        <w:t>as</w:t>
+      </w:r>
+      <w:r>
+        <w:rPr>
+          <w:rFonts w:ascii="Consolas" w:hAnsi="Consolas" w:cs="Consolas"/>
+          <w:color w:val="000000"/>
+          <w:sz w:val="19"/>
+          <w:szCs w:val="19"/>
+        </w:rPr>
+        <w:t xml:space="preserve"> </w:t>
+      </w:r>
+      <w:proofErr w:type="spellStart"/>
+      <w:r>
+        <w:rPr>
+          <w:rFonts w:ascii="Consolas" w:hAnsi="Consolas" w:cs="Consolas"/>
+          <w:color w:val="000000"/>
+          <w:sz w:val="19"/>
+          <w:szCs w:val="19"/>
+        </w:rPr>
+        <w:t>FormControl</w:t>
+      </w:r>
+      <w:proofErr w:type="spellEnd"/>
+      <w:r>
+        <w:rPr>
+          <w:rFonts w:ascii="Consolas" w:hAnsi="Consolas" w:cs="Consolas"/>
+          <w:color w:val="000000"/>
+          <w:sz w:val="19"/>
+          <w:szCs w:val="19"/>
+        </w:rPr>
+        <w:t>;</w:t>
+      </w:r>
+    </w:p>
+    <w:p>
+      <w:pPr>
+        <w:ind w:firstLine="420"/>
+        <w:rPr>
+          <w:rFonts w:ascii="Consolas" w:hAnsi="Consolas" w:cs="Consolas"/>
+          <w:color w:val="000000"/>
+          <w:sz w:val="19"/>
+          <w:szCs w:val="19"/>
+        </w:rPr>
+      </w:pPr>
+      <w:r>
+        <w:rPr>
+          <w:rFonts w:ascii="Consolas" w:hAnsi="Consolas" w:cs="Consolas"/>
+          <w:color w:val="000000"/>
+          <w:sz w:val="19"/>
+          <w:szCs w:val="19"/>
+        </w:rPr>
+        <w:t xml:space="preserve">  }</w:t>
+      </w:r>
+    </w:p>
+    <w:p>
+      <w:pPr>
+        <w:autoSpaceDE w:val="0"/>
+        <w:autoSpaceDN w:val="0"/>
+        <w:adjustRightInd w:val="0"/>
+        <w:spacing w:after="0" w:line="240" w:lineRule="auto"/>
+        <w:rPr>
+          <w:rFonts w:ascii="Consolas" w:hAnsi="Consolas" w:cs="Consolas"/>
+          <w:color w:val="000000"/>
+          <w:sz w:val="19"/>
+          <w:szCs w:val="19"/>
+        </w:rPr>
+      </w:pPr>
+      <w:proofErr w:type="spellStart"/>
+      <w:proofErr w:type="gramStart"/>
+      <w:r>
+        <w:rPr>
+          <w:rFonts w:ascii="Consolas" w:hAnsi="Consolas" w:cs="Consolas"/>
+          <w:color w:val="000000"/>
+          <w:sz w:val="19"/>
+          <w:szCs w:val="19"/>
+        </w:rPr>
+        <w:lastRenderedPageBreak/>
+        <w:t>onSubmit</w:t>
+      </w:r>
+      <w:proofErr w:type="spellEnd"/>
+      <w:r>
+        <w:rPr>
+          <w:rFonts w:ascii="Consolas" w:hAnsi="Consolas" w:cs="Consolas"/>
+          <w:color w:val="000000"/>
+          <w:sz w:val="19"/>
+          <w:szCs w:val="19"/>
+        </w:rPr>
+        <w:t>(</w:t>
+      </w:r>
+      <w:proofErr w:type="gramEnd"/>
+      <w:r>
+        <w:rPr>
+          <w:rFonts w:ascii="Consolas" w:hAnsi="Consolas" w:cs="Consolas"/>
+          <w:color w:val="000000"/>
+          <w:sz w:val="19"/>
+          <w:szCs w:val="19"/>
+        </w:rPr>
+        <w:t>) {</w:t>
+      </w:r>
+    </w:p>
+    <w:p>
+      <w:pPr>
+        <w:autoSpaceDE w:val="0"/>
+        <w:autoSpaceDN w:val="0"/>
+        <w:adjustRightInd w:val="0"/>
+        <w:spacing w:after="0" w:line="240" w:lineRule="auto"/>
+        <w:rPr>
+          <w:rFonts w:ascii="Consolas" w:hAnsi="Consolas" w:cs="Consolas"/>
+          <w:color w:val="000000"/>
+          <w:sz w:val="19"/>
+          <w:szCs w:val="19"/>
+        </w:rPr>
+      </w:pPr>
+      <w:r>
+        <w:rPr>
+          <w:rFonts w:ascii="Consolas" w:hAnsi="Consolas" w:cs="Consolas"/>
+          <w:color w:val="000000"/>
+          <w:sz w:val="19"/>
+          <w:szCs w:val="19"/>
+        </w:rPr>
+        <w:t xml:space="preserve">    console.log(</w:t>
+      </w:r>
+      <w:proofErr w:type="spellStart"/>
+      <w:proofErr w:type="gramStart"/>
+      <w:r>
+        <w:rPr>
+          <w:rFonts w:ascii="Consolas" w:hAnsi="Consolas" w:cs="Consolas"/>
+          <w:color w:val="0000FF"/>
+          <w:sz w:val="19"/>
+          <w:szCs w:val="19"/>
+        </w:rPr>
+        <w:t>this</w:t>
+      </w:r>
+      <w:r>
+        <w:rPr>
+          <w:rFonts w:ascii="Consolas" w:hAnsi="Consolas" w:cs="Consolas"/>
+          <w:color w:val="000000"/>
+          <w:sz w:val="19"/>
+          <w:szCs w:val="19"/>
+        </w:rPr>
+        <w:t>.registerationForm</w:t>
+      </w:r>
+      <w:proofErr w:type="spellEnd"/>
+      <w:proofErr w:type="gramEnd"/>
+      <w:r>
+        <w:rPr>
+          <w:rFonts w:ascii="Consolas" w:hAnsi="Consolas" w:cs="Consolas"/>
+          <w:color w:val="000000"/>
+          <w:sz w:val="19"/>
+          <w:szCs w:val="19"/>
+        </w:rPr>
+        <w:t>);</w:t>
+      </w:r>
+    </w:p>
+    <w:p>
+      <w:pPr>
+        <w:ind w:firstLine="420"/>
+        <w:rPr>
+          <w:rFonts w:ascii="Consolas" w:hAnsi="Consolas" w:cs="Consolas"/>
+          <w:color w:val="000000"/>
+          <w:sz w:val="19"/>
+          <w:szCs w:val="19"/>
+        </w:rPr>
+      </w:pPr>
+      <w:r>
+        <w:rPr>
+          <w:rFonts w:ascii="Consolas" w:hAnsi="Consolas" w:cs="Consolas"/>
+          <w:color w:val="000000"/>
+          <w:sz w:val="19"/>
+          <w:szCs w:val="19"/>
+        </w:rPr>
+        <w:t xml:space="preserve">  }</w:t>
+      </w:r>
+    </w:p>
+    <w:p>
+      <w:pPr>
+        <w:ind w:firstLine="420"/>
+        <w:rPr>
+          <w:rFonts w:ascii="Consolas" w:hAnsi="Consolas" w:cs="Consolas"/>
+          <w:color w:val="000000"/>
+          <w:sz w:val="19"/>
+          <w:szCs w:val="19"/>
+        </w:rPr>
+      </w:pPr>
+    </w:p>
+    <w:p>
+      <w:pPr>
+        <w:ind w:firstLine="420"/>
+        <w:rPr>
+          <w:rFonts w:ascii="Consolas" w:hAnsi="Consolas" w:cs="Consolas"/>
+          <w:color w:val="000000"/>
+          <w:sz w:val="19"/>
+          <w:szCs w:val="19"/>
+        </w:rPr>
+      </w:pPr>
+    </w:p>
+    <w:p/>
+    <w:p>
+      <w:pPr>
+        <w:ind w:firstLine="420"/>
+      </w:pPr>
+      <w:r>
+        <w:t>Reactive form:</w:t>
+      </w:r>
+    </w:p>
+    <w:p>
+      <w:pPr>
+        <w:ind w:firstLine="420"/>
+      </w:pPr>
+      <w:r>
+        <w:t>Better performance</w:t>
+      </w:r>
+    </w:p>
+    <w:p>
+      <w:pPr>
+        <w:ind w:firstLine="420"/>
+      </w:pPr>
+      <w:r>
+        <w:t>Clean template</w:t>
+      </w:r>
+    </w:p>
+    <w:p>
+      <w:pPr>
+        <w:ind w:firstLine="420"/>
+      </w:pPr>
+      <w:r>
+        <w:t>More predic</w:t>
+      </w:r>
+      <w:r>
+        <w:t>table (Synchronous)</w:t>
+      </w:r>
+    </w:p>
+    <w:p>
+      <w:pPr>
+        <w:ind w:firstLine="420"/>
+      </w:pPr>
+    </w:p>
+    <w:p>
+      <w:pPr>
+        <w:ind w:firstLine="420"/>
+      </w:pPr>
+      <w:r>
+        <w:t>In a Synchronous program, when process B is called during process A, process A will wait until process B is finished</w:t>
+      </w:r>
+    </w:p>
+    <w:p>
+      <w:pPr>
+        <w:ind w:firstLine="420"/>
+      </w:pPr>
+      <w:r>
+        <w:rPr>
+          <w:noProof/>
+        </w:rPr>
+        <w:drawing>
+          <wp:anchor distT="0" distB="0" distL="114300" distR="114300" simplePos="0" relativeHeight="251658240" behindDoc="0" locked="0" layoutInCell="1" allowOverlap="1" wp14:anchorId="5B3CFADC" wp14:editId="33610E15">
+            <wp:simplePos x="1181100" y="4143375"/>
+            <wp:positionH relativeFrom="column">
+              <wp:align>left</wp:align>
+            </wp:positionH>
+            <wp:positionV relativeFrom="paragraph">
+              <wp:align>top</wp:align>
+            </wp:positionV>
+            <wp:extent cx="2819400" cy="2914650"/>
+            <wp:effectExtent l="0" t="0" r="0" b="0"/>
+            <wp:wrapSquare wrapText="bothSides"/>
+            <wp:docPr id="2" name="Picture 2"/>
+            <wp:cNvGraphicFramePr>
+              <a:graphicFrameLocks xmlns:a="http://schemas.openxmlformats.org/drawingml/2006/main" noChangeAspect="1"/>
+            </wp:cNvGraphicFramePr>
+            <a:graphic xmlns:a="http://schemas.openxmlformats.org/drawingml/2006/main">
+              <a:graphicData uri="http://schemas.openxmlformats.org/drawingml/2006/picture">
+                <pic:pic xmlns:pic="http://schemas.openxmlformats.org/drawingml/2006/picture">
+                  <pic:nvPicPr>
+                    <pic:cNvPr id="1" name=""/>
+                    <pic:cNvPicPr/>
+                  </pic:nvPicPr>
+                  <pic:blipFill>
+                    <a:blip r:embed="rId7">
+                      <a:extLst>
+                        <a:ext uri="{28A0092B-C50C-407E-A947-70E740481C1C}">
+                          <a14:useLocalDpi xmlns:a14="http://schemas.microsoft.com/office/drawing/2010/main" val="0"/>
+                        </a:ext>
+                      </a:extLst>
+                    </a:blip>
+                    <a:stretch>
+                      <a:fillRect/>
+                    </a:stretch>
+                  </pic:blipFill>
+                  <pic:spPr>
+                    <a:xfrm>
+                      <a:off x="0" y="0"/>
+                      <a:ext cx="2819400" cy="2914650"/>
+                    </a:xfrm>
+                    <a:prstGeom prst="rect">
+                      <a:avLst/>
+                    </a:prstGeom>
+                  </pic:spPr>
+                </pic:pic>
+              </a:graphicData>
+            </a:graphic>
+          </wp:anchor>
+        </w:drawing>
+      </w:r>
+      <w:r>
+        <w:br w:type="textWrapping" w:clear="all"/>
+      </w:r>
+    </w:p>
+    <w:p>
+      <w:r>
+        <w:t xml:space="preserve">In </w:t>
+      </w:r>
+      <w:proofErr w:type="gramStart"/>
+      <w:r>
+        <w:t>a</w:t>
+      </w:r>
+      <w:proofErr w:type="gramEnd"/>
+      <w:r>
+        <w:t xml:space="preserve"> Asynchronous program, process A will not wait for process B to complete, it will move on to another task </w:t>
+      </w:r>
+    </w:p>
+    <w:p>
+      <w:r>
+        <w:rPr>
+          <w:noProof/>
+        </w:rPr>
+        <w:lastRenderedPageBreak/>
+        <w:drawing>
+          <wp:inline distT="0" distB="0" distL="0" distR="0" wp14:anchorId="607A9899" wp14:editId="5A3D1320">
+            <wp:extent cx="2447925" cy="3067050"/>
+            <wp:effectExtent l="0" t="0" r="9525" b="0"/>
+            <wp:docPr id="4" name="Picture 4"/>
+            <wp:cNvGraphicFramePr>
+              <a:graphicFrameLocks xmlns:a="http://schemas.openxmlformats.org/drawingml/2006/main" noChangeAspect="1"/>
+            </wp:cNvGraphicFramePr>
+            <a:graphic xmlns:a="http://schemas.openxmlformats.org/drawingml/2006/main">
+              <a:graphicData uri="http://schemas.openxmlformats.org/drawingml/2006/picture">
+                <pic:pic xmlns:pic="http://schemas.openxmlformats.org/drawingml/2006/picture">
+                  <pic:nvPicPr>
+                    <pic:cNvPr id="1" name=""/>
+                    <pic:cNvPicPr/>
+                  </pic:nvPicPr>
+                  <pic:blipFill>
+                    <a:blip r:embed="rId8"/>
+                    <a:stretch>
+                      <a:fillRect/>
+                    </a:stretch>
+                  </pic:blipFill>
+                  <pic:spPr>
+                    <a:xfrm>
+                      <a:off x="0" y="0"/>
+                      <a:ext cx="2447925" cy="3067050"/>
+                    </a:xfrm>
+                    <a:prstGeom prst="rect">
+                      <a:avLst/>
+                    </a:prstGeom>
+                  </pic:spPr>
+                </pic:pic>
+              </a:graphicData>
+            </a:graphic>
+          </wp:inline>
+        </w:drawing>
+      </w:r>
+    </w:p>
+    <w:p/>
+    <w:p>
+      <w:r>
+        <w:rPr>
+          <w:noProof/>
+        </w:rPr>
+        <w:drawing>
+          <wp:inline distT="0" distB="0" distL="0" distR="0" wp14:anchorId="5AA80B89" wp14:editId="7BCF7DD4">
+            <wp:extent cx="4514850" cy="3219450"/>
+            <wp:effectExtent l="0" t="0" r="0" b="0"/>
+            <wp:docPr id="5" name="Picture 5"/>
+            <wp:cNvGraphicFramePr>
+              <a:graphicFrameLocks xmlns:a="http://schemas.openxmlformats.org/drawingml/2006/main" noChangeAspect="1"/>
+            </wp:cNvGraphicFramePr>
+            <a:graphic xmlns:a="http://schemas.openxmlformats.org/drawingml/2006/main">
+              <a:graphicData uri="http://schemas.openxmlformats.org/drawingml/2006/picture">
+                <pic:pic xmlns:pic="http://schemas.openxmlformats.org/drawingml/2006/picture">
+                  <pic:nvPicPr>
+                    <pic:cNvPr id="1" name=""/>
+                    <pic:cNvPicPr/>
+                  </pic:nvPicPr>
+                  <pic:blipFill>
+                    <a:blip r:embed="rId9"/>
+                    <a:stretch>
+                      <a:fillRect/>
+                    </a:stretch>
+                  </pic:blipFill>
+                  <pic:spPr>
+                    <a:xfrm>
+                      <a:off x="0" y="0"/>
+                      <a:ext cx="4514850" cy="3219450"/>
+                    </a:xfrm>
+                    <a:prstGeom prst="rect">
+                      <a:avLst/>
+                    </a:prstGeom>
+                  </pic:spPr>
+                </pic:pic>
+              </a:graphicData>
+            </a:graphic>
+          </wp:inline>
+        </w:drawing>
+      </w:r>
+    </w:p>
+    <w:p/>
+    <w:p>
+      <w:r>
+        <w:t xml:space="preserve">Building reactive form using </w:t>
+      </w:r>
+      <w:proofErr w:type="spellStart"/>
+      <w:r>
+        <w:t>FormBuilder</w:t>
+      </w:r>
+      <w:proofErr w:type="spellEnd"/>
+    </w:p>
+    <w:p>
+      <w:r>
+        <w:t>Store account info into local storage</w:t>
+      </w:r>
+    </w:p>
+    <w:p>
+      <w:r>
+        <w:t>Building user services</w:t>
+      </w:r>
+    </w:p>
+    <w:p>
+      <w:r>
+        <w:t xml:space="preserve">Create </w:t>
+      </w:r>
+      <w:proofErr w:type="spellStart"/>
+      <w:r>
+        <w:t>userAccount</w:t>
+      </w:r>
+      <w:proofErr w:type="spellEnd"/>
+      <w:r>
+        <w:t xml:space="preserve"> interface</w:t>
+      </w:r>
+    </w:p>
+    <w:p/>
+    <w:p/>
+    <w:p>
+      <w:r>
+        <w:t>Install ‘</w:t>
+      </w:r>
+      <w:proofErr w:type="spellStart"/>
+      <w:r>
+        <w:t>alertifyjs</w:t>
+      </w:r>
+      <w:proofErr w:type="spellEnd"/>
+      <w:r>
+        <w:t>’ for customized alert boxes</w:t>
+      </w:r>
+    </w:p>
+    <w:p>
       <w:bookmarkStart w:id="0" w:name="_GoBack"/>
       <w:bookmarkEnd w:id="0"/>
     </w:p>

</xml_diff>

<commit_message>
organize the e shop project
Organize the project, removing identity features and other unnecessary code that were auto-generated by visual studio 2019
</commit_message>
<xml_diff>
--- a/Assignment_1/Documentation.docx
+++ b/Assignment_1/Documentation.docx
@@ -9370,7 +9370,13 @@
     <w:p/>
     <w:p>
       <w:r>
-        <w:t>Install ‘</w:t>
+        <w:rPr>
+          <w:rFonts w:hint="eastAsia"/>
+        </w:rPr>
+        <w:t>use</w:t>
+      </w:r>
+      <w:r>
+        <w:t xml:space="preserve"> ‘</w:t>
       </w:r>
       <w:proofErr w:type="spellStart"/>
       <w:r>

</xml_diff>

<commit_message>
1. Update CRUD functionality to identity and items
1. Update CRUD functionality to identity and items
</commit_message>
<xml_diff>
--- a/Assignment_1/Documentation.docx
+++ b/Assignment_1/Documentation.docx
@@ -9366,30 +9366,81 @@
         <w:t xml:space="preserve"> interface</w:t>
       </w:r>
     </w:p>
+    <w:p>
+      <w:r>
+        <w:rPr>
+          <w:rFonts w:hint="eastAsia"/>
+        </w:rPr>
+        <w:lastRenderedPageBreak/>
+        <w:t>use</w:t>
+      </w:r>
+      <w:r>
+        <w:t xml:space="preserve"> ‘</w:t>
+      </w:r>
+      <w:proofErr w:type="spellStart"/>
+      <w:r>
+        <w:t>alertifyjs</w:t>
+      </w:r>
+      <w:proofErr w:type="spellEnd"/>
+      <w:r>
+        <w:t>’ for customized alert boxes</w:t>
+      </w:r>
+    </w:p>
     <w:p/>
     <w:p/>
     <w:p>
+      <w:pPr>
+        <w:rPr>
+          <w:color w:val="FF0000"/>
+          <w:sz w:val="32"/>
+          <w:szCs w:val="32"/>
+        </w:rPr>
+      </w:pPr>
+      <w:r>
+        <w:rPr>
+          <w:color w:val="FF0000"/>
+          <w:sz w:val="32"/>
+          <w:szCs w:val="32"/>
+        </w:rPr>
+        <w:t>D</w:t>
+      </w:r>
       <w:r>
         <w:rPr>
           <w:rFonts w:hint="eastAsia"/>
-        </w:rPr>
-        <w:t>use</w:t>
-      </w:r>
-      <w:r>
-        <w:t xml:space="preserve"> ‘</w:t>
-      </w:r>
-      <w:proofErr w:type="spellStart"/>
-      <w:r>
-        <w:t>alertifyjs</w:t>
-      </w:r>
-      <w:proofErr w:type="spellEnd"/>
-      <w:r>
-        <w:t>’ for customized alert boxes</w:t>
-      </w:r>
-    </w:p>
-    <w:p>
+          <w:color w:val="FF0000"/>
+          <w:sz w:val="32"/>
+          <w:szCs w:val="32"/>
+        </w:rPr>
+        <w:t>on</w:t>
+      </w:r>
+      <w:r>
+        <w:rPr>
+          <w:color w:val="FF0000"/>
+          <w:sz w:val="32"/>
+          <w:szCs w:val="32"/>
+        </w:rPr>
+        <w:t xml:space="preserve">’t run the project from </w:t>
+      </w:r>
+      <w:proofErr w:type="spellStart"/>
+      <w:r>
+        <w:rPr>
+          <w:color w:val="FF0000"/>
+          <w:sz w:val="32"/>
+          <w:szCs w:val="32"/>
+        </w:rPr>
+        <w:t>powe</w:t>
+      </w:r>
       <w:bookmarkStart w:id="0" w:name="_GoBack"/>
       <w:bookmarkEnd w:id="0"/>
+      <w:r>
+        <w:rPr>
+          <w:color w:val="FF0000"/>
+          <w:sz w:val="32"/>
+          <w:szCs w:val="32"/>
+        </w:rPr>
+        <w:t>rshell</w:t>
+      </w:r>
+      <w:proofErr w:type="spellEnd"/>
     </w:p>
     <w:sectPr>
       <w:pgSz w:w="12240" w:h="15840"/>

</xml_diff>